<commit_message>
Made slides/added Puma links
</commit_message>
<xml_diff>
--- a/Security Document.docx
+++ b/Security Document.docx
@@ -7,9 +7,149 @@
         <w:t>SECURITY SHIT</w:t>
       </w:r>
     </w:p>
+    <w:p/>
+    <w:p>
+      <w:r>
+        <w:drawing>
+          <wp:inline distT="0" distB="0" distL="0" distR="0" wp14:anchorId="163A72D4" wp14:editId="3C1A477B">
+            <wp:extent cx="6464935" cy="3506794"/>
+            <wp:effectExtent l="0" t="0" r="0" b="0"/>
+            <wp:docPr id="759000802" name="Picture 1" descr="A screenshot of a computer&#10;&#10;AI-generated content may be incorrect."/>
+            <wp:cNvGraphicFramePr>
+              <a:graphicFrameLocks xmlns:a="http://schemas.openxmlformats.org/drawingml/2006/main" noChangeAspect="1"/>
+            </wp:cNvGraphicFramePr>
+            <a:graphic xmlns:a="http://schemas.openxmlformats.org/drawingml/2006/main">
+              <a:graphicData uri="http://schemas.openxmlformats.org/drawingml/2006/picture">
+                <pic:pic xmlns:pic="http://schemas.openxmlformats.org/drawingml/2006/picture">
+                  <pic:nvPicPr>
+                    <pic:cNvPr id="759000802" name="Picture 1" descr="A screenshot of a computer&#10;&#10;AI-generated content may be incorrect."/>
+                    <pic:cNvPicPr/>
+                  </pic:nvPicPr>
+                  <pic:blipFill>
+                    <a:blip r:embed="rId4"/>
+                    <a:stretch>
+                      <a:fillRect/>
+                    </a:stretch>
+                  </pic:blipFill>
+                  <pic:spPr>
+                    <a:xfrm>
+                      <a:off x="0" y="0"/>
+                      <a:ext cx="6471080" cy="3510127"/>
+                    </a:xfrm>
+                    <a:prstGeom prst="rect">
+                      <a:avLst/>
+                    </a:prstGeom>
+                  </pic:spPr>
+                </pic:pic>
+              </a:graphicData>
+            </a:graphic>
+          </wp:inline>
+        </w:drawing>
+      </w:r>
+    </w:p>
+    <w:p>
+      <w:hyperlink r:id="rId5" w:history="1">
+        <w:r>
+          <w:rPr>
+            <w:rStyle w:val="Hyperlink"/>
+          </w:rPr>
+          <w:t>IDE0290: Use primary constructor - .NET | Microsoft Learn</w:t>
+        </w:r>
+      </w:hyperlink>
+    </w:p>
+    <w:p>
+      <w:hyperlink r:id="rId6" w:history="1">
+        <w:r>
+          <w:rPr>
+            <w:rStyle w:val="Hyperlink"/>
+          </w:rPr>
+          <w:t>IDE0090: Simplify 'new' expression - .NET | Microsoft Learn</w:t>
+        </w:r>
+      </w:hyperlink>
+    </w:p>
+    <w:p>
+      <w:hyperlink r:id="rId7" w:history="1">
+        <w:r>
+          <w:rPr>
+            <w:rStyle w:val="Hyperlink"/>
+          </w:rPr>
+          <w:t>CA1859: Use concrete types when possible for improved performance - .NET | Microsoft Learn</w:t>
+        </w:r>
+      </w:hyperlink>
+    </w:p>
+    <w:p>
+      <w:hyperlink r:id="rId8" w:history="1">
+        <w:r>
+          <w:rPr>
+            <w:rStyle w:val="Hyperlink"/>
+          </w:rPr>
+          <w:t>IDE0028: Use collection initializers or expressions - .NET | Microsoft Learn</w:t>
+        </w:r>
+      </w:hyperlink>
+    </w:p>
+    <w:p>
+      <w:hyperlink r:id="rId9" w:history="1">
+        <w:r>
+          <w:rPr>
+            <w:rStyle w:val="Hyperlink"/>
+          </w:rPr>
+          <w:t>CA1050: Declare types in namespaces (code analysis) - .NET | Microsoft Learn</w:t>
+        </w:r>
+      </w:hyperlink>
+    </w:p>
+    <w:p>
+      <w:hyperlink r:id="rId10" w:history="1">
+        <w:r>
+          <w:rPr>
+            <w:rStyle w:val="Hyperlink"/>
+          </w:rPr>
+          <w:t>CA1822: Mark members as static (code analysis) - .NET | Microsoft Learn</w:t>
+        </w:r>
+      </w:hyperlink>
+    </w:p>
+    <w:p>
+      <w:hyperlink r:id="rId11" w:history="1">
+        <w:r>
+          <w:rPr>
+            <w:rStyle w:val="Hyperlink"/>
+          </w:rPr>
+          <w:t>IDE0130: Namespace does not match folder structure - .NET | Microsoft Learn</w:t>
+        </w:r>
+      </w:hyperlink>
+    </w:p>
+    <w:p>
+      <w:hyperlink r:id="rId12" w:history="1">
+        <w:r>
+          <w:rPr>
+            <w:rStyle w:val="Hyperlink"/>
+          </w:rPr>
+          <w:t>IDE0060: Remove unused parameter - .NET | Microsoft Learn</w:t>
+        </w:r>
+      </w:hyperlink>
+    </w:p>
+    <w:p>
+      <w:hyperlink r:id="rId13" w:history="1">
+        <w:r>
+          <w:rPr>
+            <w:rStyle w:val="Hyperlink"/>
+          </w:rPr>
+          <w:t>SYSLIB diagnostics for regex source generation - .NET | Microsoft Learn</w:t>
+        </w:r>
+      </w:hyperlink>
+    </w:p>
+    <w:p>
+      <w:hyperlink r:id="rId14" w:history="1">
+        <w:r>
+          <w:rPr>
+            <w:rStyle w:val="Hyperlink"/>
+          </w:rPr>
+          <w:t>IDE0290: Use primary constructor - .NET | Microsoft Learn</w:t>
+        </w:r>
+      </w:hyperlink>
+    </w:p>
     <w:sectPr>
       <w:pgSz w:w="11906" w:h="16838"/>
-      <w:pgMar w:top="1440" w:right="1440" w:bottom="1440" w:left="1440" w:header="708" w:footer="708" w:gutter="0"/>
+      <w:pgMar w:top="720" w:right="720" w:bottom="720" w:left="720" w:header="708" w:footer="708" w:gutter="0"/>
       <w:cols w:space="708"/>
       <w:docGrid w:linePitch="360"/>
     </w:sectPr>
@@ -620,7 +760,6 @@
   <w:style w:type="character" w:default="1" w:styleId="DefaultParagraphFont">
     <w:name w:val="Default Paragraph Font"/>
     <w:uiPriority w:val="1"/>
-    <w:semiHidden/>
     <w:unhideWhenUsed/>
   </w:style>
   <w:style w:type="table" w:default="1" w:styleId="TableNormal">
@@ -932,6 +1071,29 @@
       <w:smallCaps/>
       <w:color w:val="0F4761" w:themeColor="accent1" w:themeShade="BF"/>
       <w:spacing w:val="5"/>
+    </w:rPr>
+  </w:style>
+  <w:style w:type="character" w:styleId="Hyperlink">
+    <w:name w:val="Hyperlink"/>
+    <w:basedOn w:val="DefaultParagraphFont"/>
+    <w:uiPriority w:val="99"/>
+    <w:unhideWhenUsed/>
+    <w:rsid w:val="00B10B7B"/>
+    <w:rPr>
+      <w:color w:val="467886" w:themeColor="hyperlink"/>
+      <w:u w:val="single"/>
+    </w:rPr>
+  </w:style>
+  <w:style w:type="character" w:styleId="UnresolvedMention">
+    <w:name w:val="Unresolved Mention"/>
+    <w:basedOn w:val="DefaultParagraphFont"/>
+    <w:uiPriority w:val="99"/>
+    <w:semiHidden/>
+    <w:unhideWhenUsed/>
+    <w:rsid w:val="00B10B7B"/>
+    <w:rPr>
+      <w:color w:val="605E5C"/>
+      <w:shd w:val="clear" w:color="auto" w:fill="E1DFDD"/>
     </w:rPr>
   </w:style>
 </w:styles>

</xml_diff>

<commit_message>
Puma test resolved, down to 11
</commit_message>
<xml_diff>
--- a/Security Document.docx
+++ b/Security Document.docx
@@ -86,17 +86,7 @@
           <w:szCs w:val="40"/>
           <w:lang w:val="en-US"/>
         </w:rPr>
-        <w:t>SD6503 Testing and Secure Coding</w:t>
-      </w:r>
-      <w:r>
-        <w:rPr>
-          <w:rFonts w:ascii="Times New Roman" w:hAnsi="Times New Roman" w:cs="Times New Roman"/>
-          <w:b/>
-          <w:sz w:val="40"/>
-          <w:szCs w:val="40"/>
-          <w:lang w:val="en-US"/>
-        </w:rPr>
-        <w:t xml:space="preserve"> Final Project</w:t>
+        <w:t>SD6503 Testing and Secure Coding Final Project</w:t>
       </w:r>
     </w:p>
     <w:p>
@@ -113,31 +103,7 @@
           <w:sz w:val="32"/>
           <w:szCs w:val="32"/>
         </w:rPr>
-        <w:t>Dave Sushames</w:t>
-      </w:r>
-      <w:r>
-        <w:rPr>
-          <w:rFonts w:ascii="Times New Roman" w:hAnsi="Times New Roman" w:cs="Times New Roman"/>
-          <w:sz w:val="32"/>
-          <w:szCs w:val="32"/>
-        </w:rPr>
-        <w:t xml:space="preserve">, </w:t>
-      </w:r>
-      <w:r>
-        <w:rPr>
-          <w:rFonts w:ascii="Times New Roman" w:hAnsi="Times New Roman" w:cs="Times New Roman"/>
-          <w:sz w:val="32"/>
-          <w:szCs w:val="32"/>
-        </w:rPr>
-        <w:t>Sachith Samarasinghe</w:t>
-      </w:r>
-      <w:r>
-        <w:rPr>
-          <w:rFonts w:ascii="Times New Roman" w:hAnsi="Times New Roman" w:cs="Times New Roman"/>
-          <w:sz w:val="32"/>
-          <w:szCs w:val="32"/>
-        </w:rPr>
-        <w:t>, Shontelle Steeg</w:t>
+        <w:t>Dave Sushames, Sachith Samarasinghe, Shontelle Steeg</w:t>
       </w:r>
     </w:p>
     <w:p>
@@ -157,6 +123,15 @@
     </w:p>
     <w:sdt>
       <w:sdtPr>
+        <w:rPr>
+          <w:rFonts w:asciiTheme="minorHAnsi" w:eastAsiaTheme="minorHAnsi" w:hAnsiTheme="minorHAnsi" w:cstheme="minorBidi"/>
+          <w:color w:val="auto"/>
+          <w:kern w:val="2"/>
+          <w:sz w:val="24"/>
+          <w:szCs w:val="24"/>
+          <w:lang w:val="en-NZ"/>
+          <w14:ligatures w14:val="standardContextual"/>
+        </w:rPr>
         <w:id w:val="-2106418506"/>
         <w:docPartObj>
           <w:docPartGallery w:val="Table of Contents"/>
@@ -165,16 +140,9 @@
       </w:sdtPr>
       <w:sdtEndPr>
         <w:rPr>
-          <w:rFonts w:asciiTheme="minorHAnsi" w:eastAsiaTheme="minorHAnsi" w:hAnsiTheme="minorHAnsi" w:cstheme="minorBidi"/>
           <w:b/>
           <w:bCs/>
           <w:noProof/>
-          <w:color w:val="auto"/>
-          <w:kern w:val="2"/>
-          <w:sz w:val="24"/>
-          <w:szCs w:val="24"/>
-          <w:lang w:val="en-NZ"/>
-          <w14:ligatures w14:val="standardContextual"/>
         </w:rPr>
       </w:sdtEndPr>
       <w:sdtContent>
@@ -1429,53 +1397,19 @@
         <w:rPr>
           <w:rFonts w:ascii="Times New Roman" w:hAnsi="Times New Roman" w:cs="Times New Roman"/>
         </w:rPr>
-        <w:t>Identification and Authentication Failures has been identified as a risk to our project</w:t>
-      </w:r>
-      <w:r>
-        <w:rPr>
-          <w:rFonts w:ascii="Times New Roman" w:hAnsi="Times New Roman" w:cs="Times New Roman"/>
-        </w:rPr>
-        <w:t>, if our database stored plaintext passwords or had weak hashes it leaves it vulnerable to an attack.</w:t>
-      </w:r>
-      <w:r>
-        <w:rPr>
-          <w:rFonts w:ascii="Times New Roman" w:hAnsi="Times New Roman" w:cs="Times New Roman"/>
-        </w:rPr>
-        <w:t xml:space="preserve"> This can be exploited by an authorised </w:t>
-      </w:r>
-      <w:proofErr w:type="gramStart"/>
-      <w:r>
-        <w:rPr>
-          <w:rFonts w:ascii="Times New Roman" w:hAnsi="Times New Roman" w:cs="Times New Roman"/>
-        </w:rPr>
-        <w:t>user,</w:t>
-      </w:r>
-      <w:proofErr w:type="gramEnd"/>
-      <w:r>
-        <w:rPr>
-          <w:rFonts w:ascii="Times New Roman" w:hAnsi="Times New Roman" w:cs="Times New Roman"/>
-        </w:rPr>
-        <w:t xml:space="preserve"> it can allow them to gain access through logging in as an admin. The session could be hijacked if it is not managed securely. </w:t>
-      </w:r>
-      <w:r>
-        <w:rPr>
-          <w:rFonts w:ascii="Times New Roman" w:hAnsi="Times New Roman" w:cs="Times New Roman"/>
-        </w:rPr>
-        <w:t xml:space="preserve">The apps sessions may not expire or the log out feature might not actually clear the session correctly. This leaves a window for the attacker to exploit the vulnerability and reuse another </w:t>
-      </w:r>
-      <w:proofErr w:type="gramStart"/>
-      <w:r>
-        <w:rPr>
-          <w:rFonts w:ascii="Times New Roman" w:hAnsi="Times New Roman" w:cs="Times New Roman"/>
-        </w:rPr>
-        <w:t>users</w:t>
-      </w:r>
-      <w:proofErr w:type="gramEnd"/>
-      <w:r>
-        <w:rPr>
-          <w:rFonts w:ascii="Times New Roman" w:hAnsi="Times New Roman" w:cs="Times New Roman"/>
-        </w:rPr>
-        <w:t xml:space="preserve"> session.</w:t>
+        <w:t>Identification and Authentication Failures has been identified as a risk to our project, if our database stored plaintext passwords or had weak hashes it leaves it vulnerable to an attack.</w:t>
+      </w:r>
+      <w:r>
+        <w:rPr>
+          <w:rFonts w:ascii="Times New Roman" w:hAnsi="Times New Roman" w:cs="Times New Roman"/>
+        </w:rPr>
+        <w:t xml:space="preserve"> This can be exploited by an authorised user, it can allow them to gain access through logging in as an admin. The session could be hijacked if it is not managed securely. </w:t>
+      </w:r>
+      <w:r>
+        <w:rPr>
+          <w:rFonts w:ascii="Times New Roman" w:hAnsi="Times New Roman" w:cs="Times New Roman"/>
+        </w:rPr>
+        <w:t>The apps sessions may not expire or the log out feature might not actually clear the session correctly. This leaves a window for the attacker to exploit the vulnerability and reuse another users session.</w:t>
       </w:r>
     </w:p>
     <w:p>
@@ -1691,33 +1625,11 @@
         </w:rPr>
         <w:t xml:space="preserve">The </w:t>
       </w:r>
-      <w:proofErr w:type="gramStart"/>
-      <w:r>
-        <w:rPr>
-          <w:rFonts w:ascii="Times New Roman" w:hAnsi="Times New Roman" w:cs="Times New Roman"/>
-        </w:rPr>
-        <w:t>Logout(</w:t>
-      </w:r>
-      <w:proofErr w:type="gramEnd"/>
-      <w:r>
-        <w:rPr>
-          <w:rFonts w:ascii="Times New Roman" w:hAnsi="Times New Roman" w:cs="Times New Roman"/>
-        </w:rPr>
-        <w:t xml:space="preserve">) method </w:t>
-      </w:r>
-      <w:proofErr w:type="gramStart"/>
-      <w:r>
-        <w:rPr>
-          <w:rFonts w:ascii="Times New Roman" w:hAnsi="Times New Roman" w:cs="Times New Roman"/>
-        </w:rPr>
-        <w:t>actually clears</w:t>
-      </w:r>
-      <w:proofErr w:type="gramEnd"/>
-      <w:r>
-        <w:rPr>
-          <w:rFonts w:ascii="Times New Roman" w:hAnsi="Times New Roman" w:cs="Times New Roman"/>
-        </w:rPr>
-        <w:t xml:space="preserve"> the session</w:t>
+      <w:r>
+        <w:rPr>
+          <w:rFonts w:ascii="Times New Roman" w:hAnsi="Times New Roman" w:cs="Times New Roman"/>
+        </w:rPr>
+        <w:t>Logout() method actually clears the session</w:t>
       </w:r>
       <w:r>
         <w:rPr>
@@ -1734,6 +1646,7 @@
       <w:r>
         <w:rPr>
           <w:rFonts w:ascii="Times New Roman" w:hAnsi="Times New Roman" w:cs="Times New Roman"/>
+          <w:noProof/>
         </w:rPr>
         <w:drawing>
           <wp:inline distT="0" distB="0" distL="0" distR="0" wp14:anchorId="012CA907" wp14:editId="295D1D4E">
@@ -1784,14 +1697,27 @@
       <w:r>
         <w:t xml:space="preserve">Figure </w:t>
       </w:r>
-      <w:fldSimple w:instr=" SEQ Figure \* ARABIC ">
-        <w:r>
-          <w:rPr>
-            <w:noProof/>
-          </w:rPr>
-          <w:t>1</w:t>
-        </w:r>
-      </w:fldSimple>
+      <w:r>
+        <w:fldChar w:fldCharType="begin"/>
+      </w:r>
+      <w:r>
+        <w:instrText xml:space="preserve"> SEQ Figure \* ARABIC </w:instrText>
+      </w:r>
+      <w:r>
+        <w:fldChar w:fldCharType="separate"/>
+      </w:r>
+      <w:r>
+        <w:rPr>
+          <w:noProof/>
+        </w:rPr>
+        <w:t>1</w:t>
+      </w:r>
+      <w:r>
+        <w:rPr>
+          <w:noProof/>
+        </w:rPr>
+        <w:fldChar w:fldCharType="end"/>
+      </w:r>
       <w:r>
         <w:t xml:space="preserve">: </w:t>
       </w:r>
@@ -2117,6 +2043,7 @@
       <w:r>
         <w:rPr>
           <w:rFonts w:ascii="Times New Roman" w:hAnsi="Times New Roman" w:cs="Times New Roman"/>
+          <w:noProof/>
         </w:rPr>
         <w:drawing>
           <wp:inline distT="0" distB="0" distL="0" distR="0" wp14:anchorId="1BFD25A4" wp14:editId="5999BBB9">
@@ -2167,14 +2094,27 @@
       <w:r>
         <w:t xml:space="preserve">Figure </w:t>
       </w:r>
-      <w:fldSimple w:instr=" SEQ Figure \* ARABIC ">
-        <w:r>
-          <w:rPr>
-            <w:noProof/>
-          </w:rPr>
-          <w:t>2</w:t>
-        </w:r>
-      </w:fldSimple>
+      <w:r>
+        <w:fldChar w:fldCharType="begin"/>
+      </w:r>
+      <w:r>
+        <w:instrText xml:space="preserve"> SEQ Figure \* ARABIC </w:instrText>
+      </w:r>
+      <w:r>
+        <w:fldChar w:fldCharType="separate"/>
+      </w:r>
+      <w:r>
+        <w:rPr>
+          <w:noProof/>
+        </w:rPr>
+        <w:t>2</w:t>
+      </w:r>
+      <w:r>
+        <w:rPr>
+          <w:noProof/>
+        </w:rPr>
+        <w:fldChar w:fldCharType="end"/>
+      </w:r>
       <w:r>
         <w:t xml:space="preserve">: Admin model with validation on </w:t>
       </w:r>
@@ -2196,6 +2136,7 @@
       <w:r>
         <w:rPr>
           <w:rFonts w:ascii="Times New Roman" w:hAnsi="Times New Roman" w:cs="Times New Roman"/>
+          <w:noProof/>
         </w:rPr>
         <w:drawing>
           <wp:inline distT="0" distB="0" distL="0" distR="0" wp14:anchorId="0FFA2BB8" wp14:editId="2A76FE4B">
@@ -2246,14 +2187,27 @@
       <w:r>
         <w:t xml:space="preserve">Figure </w:t>
       </w:r>
-      <w:fldSimple w:instr=" SEQ Figure \* ARABIC ">
-        <w:r>
-          <w:rPr>
-            <w:noProof/>
-          </w:rPr>
-          <w:t>3</w:t>
-        </w:r>
-      </w:fldSimple>
+      <w:r>
+        <w:fldChar w:fldCharType="begin"/>
+      </w:r>
+      <w:r>
+        <w:instrText xml:space="preserve"> SEQ Figure \* ARABIC </w:instrText>
+      </w:r>
+      <w:r>
+        <w:fldChar w:fldCharType="separate"/>
+      </w:r>
+      <w:r>
+        <w:rPr>
+          <w:noProof/>
+        </w:rPr>
+        <w:t>3</w:t>
+      </w:r>
+      <w:r>
+        <w:rPr>
+          <w:noProof/>
+        </w:rPr>
+        <w:fldChar w:fldCharType="end"/>
+      </w:r>
       <w:r>
         <w:t xml:space="preserve">: Author model with validation on </w:t>
       </w:r>
@@ -2482,6 +2436,7 @@
       <w:r>
         <w:rPr>
           <w:rFonts w:ascii="Times New Roman" w:hAnsi="Times New Roman" w:cs="Times New Roman"/>
+          <w:noProof/>
         </w:rPr>
         <w:drawing>
           <wp:inline distT="0" distB="0" distL="0" distR="0" wp14:anchorId="2C14C2B9" wp14:editId="337EF73E">
@@ -2532,14 +2487,27 @@
       <w:r>
         <w:t xml:space="preserve">Figure </w:t>
       </w:r>
-      <w:fldSimple w:instr=" SEQ Figure \* ARABIC ">
-        <w:r>
-          <w:rPr>
-            <w:noProof/>
-          </w:rPr>
-          <w:t>4</w:t>
-        </w:r>
-      </w:fldSimple>
+      <w:r>
+        <w:fldChar w:fldCharType="begin"/>
+      </w:r>
+      <w:r>
+        <w:instrText xml:space="preserve"> SEQ Figure \* ARABIC </w:instrText>
+      </w:r>
+      <w:r>
+        <w:fldChar w:fldCharType="separate"/>
+      </w:r>
+      <w:r>
+        <w:rPr>
+          <w:noProof/>
+        </w:rPr>
+        <w:t>4</w:t>
+      </w:r>
+      <w:r>
+        <w:rPr>
+          <w:noProof/>
+        </w:rPr>
+        <w:fldChar w:fldCharType="end"/>
+      </w:r>
       <w:r>
         <w:t xml:space="preserve">: </w:t>
       </w:r>
@@ -2692,10 +2660,10 @@
           <w:noProof/>
         </w:rPr>
         <w:drawing>
-          <wp:inline distT="0" distB="0" distL="0" distR="0" wp14:anchorId="163A72D4" wp14:editId="3DDFAF0E">
-            <wp:extent cx="5845629" cy="3170862"/>
-            <wp:effectExtent l="0" t="0" r="3175" b="0"/>
-            <wp:docPr id="759000802" name="Picture 1" descr="A screenshot of a computer&#10;&#10;AI-generated content may be incorrect."/>
+          <wp:inline distT="0" distB="0" distL="0" distR="0" wp14:anchorId="7547FDA0" wp14:editId="7B39B18B">
+            <wp:extent cx="5731510" cy="1640840"/>
+            <wp:effectExtent l="0" t="0" r="2540" b="0"/>
+            <wp:docPr id="116105629" name="Picture 1" descr="A screenshot of a computer&#10;&#10;AI-generated content may be incorrect."/>
             <wp:cNvGraphicFramePr>
               <a:graphicFrameLocks xmlns:a="http://schemas.openxmlformats.org/drawingml/2006/main" noChangeAspect="1"/>
             </wp:cNvGraphicFramePr>
@@ -2703,7 +2671,7 @@
               <a:graphicData uri="http://schemas.openxmlformats.org/drawingml/2006/picture">
                 <pic:pic xmlns:pic="http://schemas.openxmlformats.org/drawingml/2006/picture">
                   <pic:nvPicPr>
-                    <pic:cNvPr id="759000802" name="Picture 1" descr="A screenshot of a computer&#10;&#10;AI-generated content may be incorrect."/>
+                    <pic:cNvPr id="116105629" name="Picture 1" descr="A screenshot of a computer&#10;&#10;AI-generated content may be incorrect."/>
                     <pic:cNvPicPr/>
                   </pic:nvPicPr>
                   <pic:blipFill>
@@ -2715,7 +2683,7 @@
                   <pic:spPr>
                     <a:xfrm>
                       <a:off x="0" y="0"/>
-                      <a:ext cx="5858436" cy="3177809"/>
+                      <a:ext cx="5731510" cy="1640840"/>
                     </a:xfrm>
                     <a:prstGeom prst="rect">
                       <a:avLst/>
@@ -2732,22 +2700,32 @@
       <w:pPr>
         <w:pStyle w:val="Caption"/>
         <w:jc w:val="both"/>
-        <w:rPr>
-          <w:rFonts w:ascii="Times New Roman" w:hAnsi="Times New Roman" w:cs="Times New Roman"/>
-        </w:rPr>
       </w:pPr>
       <w:bookmarkStart w:id="15" w:name="_Toc210770040"/>
       <w:r>
         <w:t xml:space="preserve">Figure </w:t>
       </w:r>
-      <w:fldSimple w:instr=" SEQ Figure \* ARABIC ">
-        <w:r>
-          <w:rPr>
-            <w:noProof/>
-          </w:rPr>
-          <w:t>5</w:t>
-        </w:r>
-      </w:fldSimple>
+      <w:r>
+        <w:fldChar w:fldCharType="begin"/>
+      </w:r>
+      <w:r>
+        <w:instrText xml:space="preserve"> SEQ Figure \* ARABIC </w:instrText>
+      </w:r>
+      <w:r>
+        <w:fldChar w:fldCharType="separate"/>
+      </w:r>
+      <w:r>
+        <w:rPr>
+          <w:noProof/>
+        </w:rPr>
+        <w:t>5</w:t>
+      </w:r>
+      <w:r>
+        <w:rPr>
+          <w:noProof/>
+        </w:rPr>
+        <w:fldChar w:fldCharType="end"/>
+      </w:r>
       <w:r>
         <w:t xml:space="preserve">: Puma Scan Results on </w:t>
       </w:r>
@@ -2762,190 +2740,34 @@
       <w:bookmarkEnd w:id="15"/>
     </w:p>
     <w:p>
-      <w:pPr>
-        <w:jc w:val="both"/>
-        <w:rPr>
-          <w:rFonts w:ascii="Times New Roman" w:hAnsi="Times New Roman" w:cs="Times New Roman"/>
-        </w:rPr>
-      </w:pPr>
+      <w:r>
+        <w:t>Our Static Code Analysis returned the following vulnerabilities:</w:t>
+      </w:r>
+      <w:r>
+        <w:br/>
+      </w:r>
       <w:hyperlink r:id="rId11" w:history="1">
         <w:r>
           <w:rPr>
             <w:rStyle w:val="Hyperlink"/>
-            <w:rFonts w:ascii="Times New Roman" w:hAnsi="Times New Roman" w:cs="Times New Roman"/>
           </w:rPr>
-          <w:t>IDE0290: Use primary constructor - .NET | Microsoft Learn</w:t>
+          <w:t>https://learn.microsoft.com/en-us/dotnet/fundamentals/code-analysis/style-rules/ide0028</w:t>
         </w:r>
       </w:hyperlink>
     </w:p>
-    <w:p>
-      <w:pPr>
-        <w:jc w:val="both"/>
-        <w:rPr>
-          <w:rFonts w:ascii="Times New Roman" w:hAnsi="Times New Roman" w:cs="Times New Roman"/>
-        </w:rPr>
-      </w:pPr>
-      <w:hyperlink r:id="rId12" w:history="1">
-        <w:r>
-          <w:rPr>
-            <w:rStyle w:val="Hyperlink"/>
-            <w:rFonts w:ascii="Times New Roman" w:hAnsi="Times New Roman" w:cs="Times New Roman"/>
-          </w:rPr>
-          <w:t>IDE0090: Simplify 'new' expression - .NET | Microsoft Learn</w:t>
-        </w:r>
-      </w:hyperlink>
-    </w:p>
-    <w:p>
-      <w:pPr>
-        <w:jc w:val="both"/>
-        <w:rPr>
-          <w:rFonts w:ascii="Times New Roman" w:hAnsi="Times New Roman" w:cs="Times New Roman"/>
-        </w:rPr>
-      </w:pPr>
-      <w:hyperlink r:id="rId13" w:history="1">
-        <w:r>
-          <w:rPr>
-            <w:rStyle w:val="Hyperlink"/>
-            <w:rFonts w:ascii="Times New Roman" w:hAnsi="Times New Roman" w:cs="Times New Roman"/>
-          </w:rPr>
-          <w:t xml:space="preserve">CA1859: Use concrete types when </w:t>
-        </w:r>
-        <w:proofErr w:type="gramStart"/>
-        <w:r>
-          <w:rPr>
-            <w:rStyle w:val="Hyperlink"/>
-            <w:rFonts w:ascii="Times New Roman" w:hAnsi="Times New Roman" w:cs="Times New Roman"/>
-          </w:rPr>
-          <w:t>possible</w:t>
-        </w:r>
-        <w:proofErr w:type="gramEnd"/>
-        <w:r>
-          <w:rPr>
-            <w:rStyle w:val="Hyperlink"/>
-            <w:rFonts w:ascii="Times New Roman" w:hAnsi="Times New Roman" w:cs="Times New Roman"/>
-          </w:rPr>
-          <w:t xml:space="preserve"> for improved performance - .NET | Microsoft Learn</w:t>
-        </w:r>
-      </w:hyperlink>
-    </w:p>
-    <w:p>
-      <w:pPr>
-        <w:jc w:val="both"/>
-        <w:rPr>
-          <w:rFonts w:ascii="Times New Roman" w:hAnsi="Times New Roman" w:cs="Times New Roman"/>
-        </w:rPr>
-      </w:pPr>
-      <w:hyperlink r:id="rId14" w:history="1">
-        <w:r>
-          <w:rPr>
-            <w:rStyle w:val="Hyperlink"/>
-            <w:rFonts w:ascii="Times New Roman" w:hAnsi="Times New Roman" w:cs="Times New Roman"/>
-          </w:rPr>
-          <w:t>IDE0028: Use collection initializers or expressions - .NET | Microsoft Learn</w:t>
-        </w:r>
-      </w:hyperlink>
-    </w:p>
-    <w:p>
-      <w:pPr>
-        <w:jc w:val="both"/>
-        <w:rPr>
-          <w:rFonts w:ascii="Times New Roman" w:hAnsi="Times New Roman" w:cs="Times New Roman"/>
-        </w:rPr>
-      </w:pPr>
-      <w:hyperlink r:id="rId15" w:history="1">
-        <w:r>
-          <w:rPr>
-            <w:rStyle w:val="Hyperlink"/>
-            <w:rFonts w:ascii="Times New Roman" w:hAnsi="Times New Roman" w:cs="Times New Roman"/>
-          </w:rPr>
-          <w:t>CA1050: Declare types in namespaces (code analysis) - .NET | Microsoft Learn</w:t>
-        </w:r>
-      </w:hyperlink>
-    </w:p>
-    <w:p>
-      <w:pPr>
-        <w:jc w:val="both"/>
-        <w:rPr>
-          <w:rFonts w:ascii="Times New Roman" w:hAnsi="Times New Roman" w:cs="Times New Roman"/>
-        </w:rPr>
-      </w:pPr>
-      <w:hyperlink r:id="rId16" w:history="1">
-        <w:r>
-          <w:rPr>
-            <w:rStyle w:val="Hyperlink"/>
-            <w:rFonts w:ascii="Times New Roman" w:hAnsi="Times New Roman" w:cs="Times New Roman"/>
-          </w:rPr>
-          <w:t>CA1822: Mark members as static (code analysis) - .NET | Microsoft Learn</w:t>
-        </w:r>
-      </w:hyperlink>
-    </w:p>
-    <w:p>
-      <w:pPr>
-        <w:jc w:val="both"/>
-        <w:rPr>
-          <w:rFonts w:ascii="Times New Roman" w:hAnsi="Times New Roman" w:cs="Times New Roman"/>
-        </w:rPr>
-      </w:pPr>
-      <w:hyperlink r:id="rId17" w:history="1">
-        <w:r>
-          <w:rPr>
-            <w:rStyle w:val="Hyperlink"/>
-            <w:rFonts w:ascii="Times New Roman" w:hAnsi="Times New Roman" w:cs="Times New Roman"/>
-          </w:rPr>
-          <w:t>IDE0130: Namespace does not match folder structure - .NET | Microsoft Learn</w:t>
-        </w:r>
-      </w:hyperlink>
-    </w:p>
-    <w:p>
-      <w:pPr>
-        <w:jc w:val="both"/>
-        <w:rPr>
-          <w:rFonts w:ascii="Times New Roman" w:hAnsi="Times New Roman" w:cs="Times New Roman"/>
-        </w:rPr>
-      </w:pPr>
-      <w:hyperlink r:id="rId18" w:history="1">
-        <w:r>
-          <w:rPr>
-            <w:rStyle w:val="Hyperlink"/>
-            <w:rFonts w:ascii="Times New Roman" w:hAnsi="Times New Roman" w:cs="Times New Roman"/>
-          </w:rPr>
-          <w:t>IDE0060: Remove unused parameter - .NET | Microsoft Learn</w:t>
-        </w:r>
-      </w:hyperlink>
-    </w:p>
-    <w:p>
-      <w:pPr>
-        <w:jc w:val="both"/>
-        <w:rPr>
-          <w:rFonts w:ascii="Times New Roman" w:hAnsi="Times New Roman" w:cs="Times New Roman"/>
-        </w:rPr>
-      </w:pPr>
-      <w:hyperlink r:id="rId19" w:history="1">
-        <w:r>
-          <w:rPr>
-            <w:rStyle w:val="Hyperlink"/>
-            <w:rFonts w:ascii="Times New Roman" w:hAnsi="Times New Roman" w:cs="Times New Roman"/>
-          </w:rPr>
-          <w:t>SYSLIB diagnostics for regex source generation - .NET | Microsoft Learn</w:t>
-        </w:r>
-      </w:hyperlink>
-    </w:p>
-    <w:p>
-      <w:pPr>
-        <w:jc w:val="both"/>
-        <w:rPr>
-          <w:rFonts w:ascii="Times New Roman" w:hAnsi="Times New Roman" w:cs="Times New Roman"/>
-        </w:rPr>
-      </w:pPr>
-      <w:hyperlink r:id="rId20" w:history="1">
-        <w:r>
-          <w:rPr>
-            <w:rStyle w:val="Hyperlink"/>
-            <w:rFonts w:ascii="Times New Roman" w:hAnsi="Times New Roman" w:cs="Times New Roman"/>
-          </w:rPr>
-          <w:t>IDE0290: Use primary constructor - .NET | Microsoft Learn</w:t>
-        </w:r>
-      </w:hyperlink>
+    <w:p/>
+    <w:p>
+      <w:pPr>
+        <w:jc w:val="both"/>
+      </w:pPr>
+    </w:p>
+    <w:p>
+      <w:pPr>
+        <w:jc w:val="both"/>
+        <w:rPr>
+          <w:rFonts w:ascii="Times New Roman" w:hAnsi="Times New Roman" w:cs="Times New Roman"/>
+        </w:rPr>
+      </w:pPr>
     </w:p>
     <w:sectPr>
       <w:pgSz w:w="11906" w:h="16838"/>
@@ -4889,6 +4711,18 @@
       <w:spacing w:after="0"/>
     </w:pPr>
   </w:style>
+  <w:style w:type="character" w:styleId="FollowedHyperlink">
+    <w:name w:val="FollowedHyperlink"/>
+    <w:basedOn w:val="DefaultParagraphFont"/>
+    <w:uiPriority w:val="99"/>
+    <w:semiHidden/>
+    <w:unhideWhenUsed/>
+    <w:rsid w:val="00FA647C"/>
+    <w:rPr>
+      <w:color w:val="96607D" w:themeColor="followedHyperlink"/>
+      <w:u w:val="single"/>
+    </w:rPr>
+  </w:style>
 </w:styles>
 </file>
 

</xml_diff>

<commit_message>
trying to merge again
</commit_message>
<xml_diff>
--- a/Security Document.docx
+++ b/Security Document.docx
@@ -124,7 +124,7 @@
     <w:sdt>
       <w:sdtPr>
         <w:rPr>
-          <w:rFonts w:asciiTheme="minorHAnsi" w:eastAsiaTheme="minorHAnsi" w:hAnsiTheme="minorHAnsi" w:cstheme="minorBidi"/>
+          <w:rFonts w:ascii="Times New Roman" w:eastAsiaTheme="minorHAnsi" w:hAnsi="Times New Roman" w:cs="Times New Roman"/>
           <w:color w:val="auto"/>
           <w:kern w:val="2"/>
           <w:sz w:val="24"/>
@@ -149,8 +149,14 @@
         <w:p>
           <w:pPr>
             <w:pStyle w:val="TOCHeading"/>
+            <w:rPr>
+              <w:rFonts w:ascii="Times New Roman" w:hAnsi="Times New Roman" w:cs="Times New Roman"/>
+            </w:rPr>
           </w:pPr>
           <w:r>
+            <w:rPr>
+              <w:rFonts w:ascii="Times New Roman" w:hAnsi="Times New Roman" w:cs="Times New Roman"/>
+            </w:rPr>
             <w:t>Table of Contents</w:t>
           </w:r>
         </w:p>
@@ -161,18 +167,27 @@
               <w:tab w:val="right" w:leader="dot" w:pos="9016"/>
             </w:tabs>
             <w:rPr>
-              <w:rFonts w:eastAsiaTheme="minorEastAsia"/>
+              <w:rFonts w:ascii="Times New Roman" w:eastAsiaTheme="minorEastAsia" w:hAnsi="Times New Roman" w:cs="Times New Roman"/>
               <w:noProof/>
               <w:lang w:eastAsia="en-NZ"/>
             </w:rPr>
           </w:pPr>
           <w:r>
+            <w:rPr>
+              <w:rFonts w:ascii="Times New Roman" w:hAnsi="Times New Roman" w:cs="Times New Roman"/>
+            </w:rPr>
             <w:fldChar w:fldCharType="begin"/>
           </w:r>
           <w:r>
+            <w:rPr>
+              <w:rFonts w:ascii="Times New Roman" w:hAnsi="Times New Roman" w:cs="Times New Roman"/>
+            </w:rPr>
             <w:instrText xml:space="preserve"> TOC \o "1-3" \h \z \u </w:instrText>
           </w:r>
           <w:r>
+            <w:rPr>
+              <w:rFonts w:ascii="Times New Roman" w:hAnsi="Times New Roman" w:cs="Times New Roman"/>
+            </w:rPr>
             <w:fldChar w:fldCharType="separate"/>
           </w:r>
           <w:hyperlink w:anchor="_Toc210769981" w:history="1">
@@ -186,6 +201,7 @@
             </w:r>
             <w:r>
               <w:rPr>
+                <w:rFonts w:ascii="Times New Roman" w:hAnsi="Times New Roman" w:cs="Times New Roman"/>
                 <w:noProof/>
                 <w:webHidden/>
               </w:rPr>
@@ -193,6 +209,7 @@
             </w:r>
             <w:r>
               <w:rPr>
+                <w:rFonts w:ascii="Times New Roman" w:hAnsi="Times New Roman" w:cs="Times New Roman"/>
                 <w:noProof/>
                 <w:webHidden/>
               </w:rPr>
@@ -200,6 +217,7 @@
             </w:r>
             <w:r>
               <w:rPr>
+                <w:rFonts w:ascii="Times New Roman" w:hAnsi="Times New Roman" w:cs="Times New Roman"/>
                 <w:noProof/>
                 <w:webHidden/>
               </w:rPr>
@@ -207,12 +225,14 @@
             </w:r>
             <w:r>
               <w:rPr>
-                <w:noProof/>
-                <w:webHidden/>
-              </w:rPr>
-            </w:r>
-            <w:r>
-              <w:rPr>
+                <w:rFonts w:ascii="Times New Roman" w:hAnsi="Times New Roman" w:cs="Times New Roman"/>
+                <w:noProof/>
+                <w:webHidden/>
+              </w:rPr>
+            </w:r>
+            <w:r>
+              <w:rPr>
+                <w:rFonts w:ascii="Times New Roman" w:hAnsi="Times New Roman" w:cs="Times New Roman"/>
                 <w:noProof/>
                 <w:webHidden/>
               </w:rPr>
@@ -220,6 +240,7 @@
             </w:r>
             <w:r>
               <w:rPr>
+                <w:rFonts w:ascii="Times New Roman" w:hAnsi="Times New Roman" w:cs="Times New Roman"/>
                 <w:noProof/>
                 <w:webHidden/>
               </w:rPr>
@@ -227,6 +248,7 @@
             </w:r>
             <w:r>
               <w:rPr>
+                <w:rFonts w:ascii="Times New Roman" w:hAnsi="Times New Roman" w:cs="Times New Roman"/>
                 <w:noProof/>
                 <w:webHidden/>
               </w:rPr>
@@ -241,7 +263,7 @@
               <w:tab w:val="right" w:leader="dot" w:pos="9016"/>
             </w:tabs>
             <w:rPr>
-              <w:rFonts w:eastAsiaTheme="minorEastAsia"/>
+              <w:rFonts w:ascii="Times New Roman" w:eastAsiaTheme="minorEastAsia" w:hAnsi="Times New Roman" w:cs="Times New Roman"/>
               <w:noProof/>
               <w:lang w:eastAsia="en-NZ"/>
             </w:rPr>
@@ -257,6 +279,7 @@
             </w:r>
             <w:r>
               <w:rPr>
+                <w:rFonts w:ascii="Times New Roman" w:hAnsi="Times New Roman" w:cs="Times New Roman"/>
                 <w:noProof/>
                 <w:webHidden/>
               </w:rPr>
@@ -264,6 +287,7 @@
             </w:r>
             <w:r>
               <w:rPr>
+                <w:rFonts w:ascii="Times New Roman" w:hAnsi="Times New Roman" w:cs="Times New Roman"/>
                 <w:noProof/>
                 <w:webHidden/>
               </w:rPr>
@@ -271,6 +295,7 @@
             </w:r>
             <w:r>
               <w:rPr>
+                <w:rFonts w:ascii="Times New Roman" w:hAnsi="Times New Roman" w:cs="Times New Roman"/>
                 <w:noProof/>
                 <w:webHidden/>
               </w:rPr>
@@ -278,12 +303,14 @@
             </w:r>
             <w:r>
               <w:rPr>
-                <w:noProof/>
-                <w:webHidden/>
-              </w:rPr>
-            </w:r>
-            <w:r>
-              <w:rPr>
+                <w:rFonts w:ascii="Times New Roman" w:hAnsi="Times New Roman" w:cs="Times New Roman"/>
+                <w:noProof/>
+                <w:webHidden/>
+              </w:rPr>
+            </w:r>
+            <w:r>
+              <w:rPr>
+                <w:rFonts w:ascii="Times New Roman" w:hAnsi="Times New Roman" w:cs="Times New Roman"/>
                 <w:noProof/>
                 <w:webHidden/>
               </w:rPr>
@@ -291,6 +318,7 @@
             </w:r>
             <w:r>
               <w:rPr>
+                <w:rFonts w:ascii="Times New Roman" w:hAnsi="Times New Roman" w:cs="Times New Roman"/>
                 <w:noProof/>
                 <w:webHidden/>
               </w:rPr>
@@ -298,6 +326,7 @@
             </w:r>
             <w:r>
               <w:rPr>
+                <w:rFonts w:ascii="Times New Roman" w:hAnsi="Times New Roman" w:cs="Times New Roman"/>
                 <w:noProof/>
                 <w:webHidden/>
               </w:rPr>
@@ -312,7 +341,7 @@
               <w:tab w:val="right" w:leader="dot" w:pos="9016"/>
             </w:tabs>
             <w:rPr>
-              <w:rFonts w:eastAsiaTheme="minorEastAsia"/>
+              <w:rFonts w:ascii="Times New Roman" w:eastAsiaTheme="minorEastAsia" w:hAnsi="Times New Roman" w:cs="Times New Roman"/>
               <w:noProof/>
               <w:lang w:eastAsia="en-NZ"/>
             </w:rPr>
@@ -328,6 +357,7 @@
             </w:r>
             <w:r>
               <w:rPr>
+                <w:rFonts w:ascii="Times New Roman" w:hAnsi="Times New Roman" w:cs="Times New Roman"/>
                 <w:noProof/>
                 <w:webHidden/>
               </w:rPr>
@@ -335,6 +365,7 @@
             </w:r>
             <w:r>
               <w:rPr>
+                <w:rFonts w:ascii="Times New Roman" w:hAnsi="Times New Roman" w:cs="Times New Roman"/>
                 <w:noProof/>
                 <w:webHidden/>
               </w:rPr>
@@ -342,6 +373,7 @@
             </w:r>
             <w:r>
               <w:rPr>
+                <w:rFonts w:ascii="Times New Roman" w:hAnsi="Times New Roman" w:cs="Times New Roman"/>
                 <w:noProof/>
                 <w:webHidden/>
               </w:rPr>
@@ -349,12 +381,14 @@
             </w:r>
             <w:r>
               <w:rPr>
-                <w:noProof/>
-                <w:webHidden/>
-              </w:rPr>
-            </w:r>
-            <w:r>
-              <w:rPr>
+                <w:rFonts w:ascii="Times New Roman" w:hAnsi="Times New Roman" w:cs="Times New Roman"/>
+                <w:noProof/>
+                <w:webHidden/>
+              </w:rPr>
+            </w:r>
+            <w:r>
+              <w:rPr>
+                <w:rFonts w:ascii="Times New Roman" w:hAnsi="Times New Roman" w:cs="Times New Roman"/>
                 <w:noProof/>
                 <w:webHidden/>
               </w:rPr>
@@ -362,6 +396,7 @@
             </w:r>
             <w:r>
               <w:rPr>
+                <w:rFonts w:ascii="Times New Roman" w:hAnsi="Times New Roman" w:cs="Times New Roman"/>
                 <w:noProof/>
                 <w:webHidden/>
               </w:rPr>
@@ -369,6 +404,7 @@
             </w:r>
             <w:r>
               <w:rPr>
+                <w:rFonts w:ascii="Times New Roman" w:hAnsi="Times New Roman" w:cs="Times New Roman"/>
                 <w:noProof/>
                 <w:webHidden/>
               </w:rPr>
@@ -383,7 +419,7 @@
               <w:tab w:val="right" w:leader="dot" w:pos="9016"/>
             </w:tabs>
             <w:rPr>
-              <w:rFonts w:eastAsiaTheme="minorEastAsia"/>
+              <w:rFonts w:ascii="Times New Roman" w:eastAsiaTheme="minorEastAsia" w:hAnsi="Times New Roman" w:cs="Times New Roman"/>
               <w:noProof/>
               <w:lang w:eastAsia="en-NZ"/>
             </w:rPr>
@@ -399,6 +435,7 @@
             </w:r>
             <w:r>
               <w:rPr>
+                <w:rFonts w:ascii="Times New Roman" w:hAnsi="Times New Roman" w:cs="Times New Roman"/>
                 <w:noProof/>
                 <w:webHidden/>
               </w:rPr>
@@ -406,6 +443,7 @@
             </w:r>
             <w:r>
               <w:rPr>
+                <w:rFonts w:ascii="Times New Roman" w:hAnsi="Times New Roman" w:cs="Times New Roman"/>
                 <w:noProof/>
                 <w:webHidden/>
               </w:rPr>
@@ -413,6 +451,7 @@
             </w:r>
             <w:r>
               <w:rPr>
+                <w:rFonts w:ascii="Times New Roman" w:hAnsi="Times New Roman" w:cs="Times New Roman"/>
                 <w:noProof/>
                 <w:webHidden/>
               </w:rPr>
@@ -420,12 +459,14 @@
             </w:r>
             <w:r>
               <w:rPr>
-                <w:noProof/>
-                <w:webHidden/>
-              </w:rPr>
-            </w:r>
-            <w:r>
-              <w:rPr>
+                <w:rFonts w:ascii="Times New Roman" w:hAnsi="Times New Roman" w:cs="Times New Roman"/>
+                <w:noProof/>
+                <w:webHidden/>
+              </w:rPr>
+            </w:r>
+            <w:r>
+              <w:rPr>
+                <w:rFonts w:ascii="Times New Roman" w:hAnsi="Times New Roman" w:cs="Times New Roman"/>
                 <w:noProof/>
                 <w:webHidden/>
               </w:rPr>
@@ -433,6 +474,7 @@
             </w:r>
             <w:r>
               <w:rPr>
+                <w:rFonts w:ascii="Times New Roman" w:hAnsi="Times New Roman" w:cs="Times New Roman"/>
                 <w:noProof/>
                 <w:webHidden/>
               </w:rPr>
@@ -440,6 +482,7 @@
             </w:r>
             <w:r>
               <w:rPr>
+                <w:rFonts w:ascii="Times New Roman" w:hAnsi="Times New Roman" w:cs="Times New Roman"/>
                 <w:noProof/>
                 <w:webHidden/>
               </w:rPr>
@@ -454,7 +497,7 @@
               <w:tab w:val="right" w:leader="dot" w:pos="9016"/>
             </w:tabs>
             <w:rPr>
-              <w:rFonts w:eastAsiaTheme="minorEastAsia"/>
+              <w:rFonts w:ascii="Times New Roman" w:eastAsiaTheme="minorEastAsia" w:hAnsi="Times New Roman" w:cs="Times New Roman"/>
               <w:noProof/>
               <w:lang w:eastAsia="en-NZ"/>
             </w:rPr>
@@ -470,6 +513,7 @@
             </w:r>
             <w:r>
               <w:rPr>
+                <w:rFonts w:ascii="Times New Roman" w:hAnsi="Times New Roman" w:cs="Times New Roman"/>
                 <w:noProof/>
                 <w:webHidden/>
               </w:rPr>
@@ -477,6 +521,7 @@
             </w:r>
             <w:r>
               <w:rPr>
+                <w:rFonts w:ascii="Times New Roman" w:hAnsi="Times New Roman" w:cs="Times New Roman"/>
                 <w:noProof/>
                 <w:webHidden/>
               </w:rPr>
@@ -484,6 +529,7 @@
             </w:r>
             <w:r>
               <w:rPr>
+                <w:rFonts w:ascii="Times New Roman" w:hAnsi="Times New Roman" w:cs="Times New Roman"/>
                 <w:noProof/>
                 <w:webHidden/>
               </w:rPr>
@@ -491,12 +537,14 @@
             </w:r>
             <w:r>
               <w:rPr>
-                <w:noProof/>
-                <w:webHidden/>
-              </w:rPr>
-            </w:r>
-            <w:r>
-              <w:rPr>
+                <w:rFonts w:ascii="Times New Roman" w:hAnsi="Times New Roman" w:cs="Times New Roman"/>
+                <w:noProof/>
+                <w:webHidden/>
+              </w:rPr>
+            </w:r>
+            <w:r>
+              <w:rPr>
+                <w:rFonts w:ascii="Times New Roman" w:hAnsi="Times New Roman" w:cs="Times New Roman"/>
                 <w:noProof/>
                 <w:webHidden/>
               </w:rPr>
@@ -504,6 +552,7 @@
             </w:r>
             <w:r>
               <w:rPr>
+                <w:rFonts w:ascii="Times New Roman" w:hAnsi="Times New Roman" w:cs="Times New Roman"/>
                 <w:noProof/>
                 <w:webHidden/>
               </w:rPr>
@@ -511,6 +560,7 @@
             </w:r>
             <w:r>
               <w:rPr>
+                <w:rFonts w:ascii="Times New Roman" w:hAnsi="Times New Roman" w:cs="Times New Roman"/>
                 <w:noProof/>
                 <w:webHidden/>
               </w:rPr>
@@ -525,7 +575,7 @@
               <w:tab w:val="right" w:leader="dot" w:pos="9016"/>
             </w:tabs>
             <w:rPr>
-              <w:rFonts w:eastAsiaTheme="minorEastAsia"/>
+              <w:rFonts w:ascii="Times New Roman" w:eastAsiaTheme="minorEastAsia" w:hAnsi="Times New Roman" w:cs="Times New Roman"/>
               <w:noProof/>
               <w:lang w:eastAsia="en-NZ"/>
             </w:rPr>
@@ -541,6 +591,7 @@
             </w:r>
             <w:r>
               <w:rPr>
+                <w:rFonts w:ascii="Times New Roman" w:hAnsi="Times New Roman" w:cs="Times New Roman"/>
                 <w:noProof/>
                 <w:webHidden/>
               </w:rPr>
@@ -548,6 +599,7 @@
             </w:r>
             <w:r>
               <w:rPr>
+                <w:rFonts w:ascii="Times New Roman" w:hAnsi="Times New Roman" w:cs="Times New Roman"/>
                 <w:noProof/>
                 <w:webHidden/>
               </w:rPr>
@@ -555,6 +607,7 @@
             </w:r>
             <w:r>
               <w:rPr>
+                <w:rFonts w:ascii="Times New Roman" w:hAnsi="Times New Roman" w:cs="Times New Roman"/>
                 <w:noProof/>
                 <w:webHidden/>
               </w:rPr>
@@ -562,12 +615,14 @@
             </w:r>
             <w:r>
               <w:rPr>
-                <w:noProof/>
-                <w:webHidden/>
-              </w:rPr>
-            </w:r>
-            <w:r>
-              <w:rPr>
+                <w:rFonts w:ascii="Times New Roman" w:hAnsi="Times New Roman" w:cs="Times New Roman"/>
+                <w:noProof/>
+                <w:webHidden/>
+              </w:rPr>
+            </w:r>
+            <w:r>
+              <w:rPr>
+                <w:rFonts w:ascii="Times New Roman" w:hAnsi="Times New Roman" w:cs="Times New Roman"/>
                 <w:noProof/>
                 <w:webHidden/>
               </w:rPr>
@@ -575,6 +630,7 @@
             </w:r>
             <w:r>
               <w:rPr>
+                <w:rFonts w:ascii="Times New Roman" w:hAnsi="Times New Roman" w:cs="Times New Roman"/>
                 <w:noProof/>
                 <w:webHidden/>
               </w:rPr>
@@ -582,6 +638,7 @@
             </w:r>
             <w:r>
               <w:rPr>
+                <w:rFonts w:ascii="Times New Roman" w:hAnsi="Times New Roman" w:cs="Times New Roman"/>
                 <w:noProof/>
                 <w:webHidden/>
               </w:rPr>
@@ -596,7 +653,7 @@
               <w:tab w:val="right" w:leader="dot" w:pos="9016"/>
             </w:tabs>
             <w:rPr>
-              <w:rFonts w:eastAsiaTheme="minorEastAsia"/>
+              <w:rFonts w:ascii="Times New Roman" w:eastAsiaTheme="minorEastAsia" w:hAnsi="Times New Roman" w:cs="Times New Roman"/>
               <w:noProof/>
               <w:lang w:eastAsia="en-NZ"/>
             </w:rPr>
@@ -612,6 +669,7 @@
             </w:r>
             <w:r>
               <w:rPr>
+                <w:rFonts w:ascii="Times New Roman" w:hAnsi="Times New Roman" w:cs="Times New Roman"/>
                 <w:noProof/>
                 <w:webHidden/>
               </w:rPr>
@@ -619,6 +677,7 @@
             </w:r>
             <w:r>
               <w:rPr>
+                <w:rFonts w:ascii="Times New Roman" w:hAnsi="Times New Roman" w:cs="Times New Roman"/>
                 <w:noProof/>
                 <w:webHidden/>
               </w:rPr>
@@ -626,6 +685,7 @@
             </w:r>
             <w:r>
               <w:rPr>
+                <w:rFonts w:ascii="Times New Roman" w:hAnsi="Times New Roman" w:cs="Times New Roman"/>
                 <w:noProof/>
                 <w:webHidden/>
               </w:rPr>
@@ -633,12 +693,14 @@
             </w:r>
             <w:r>
               <w:rPr>
-                <w:noProof/>
-                <w:webHidden/>
-              </w:rPr>
-            </w:r>
-            <w:r>
-              <w:rPr>
+                <w:rFonts w:ascii="Times New Roman" w:hAnsi="Times New Roman" w:cs="Times New Roman"/>
+                <w:noProof/>
+                <w:webHidden/>
+              </w:rPr>
+            </w:r>
+            <w:r>
+              <w:rPr>
+                <w:rFonts w:ascii="Times New Roman" w:hAnsi="Times New Roman" w:cs="Times New Roman"/>
                 <w:noProof/>
                 <w:webHidden/>
               </w:rPr>
@@ -646,6 +708,7 @@
             </w:r>
             <w:r>
               <w:rPr>
+                <w:rFonts w:ascii="Times New Roman" w:hAnsi="Times New Roman" w:cs="Times New Roman"/>
                 <w:noProof/>
                 <w:webHidden/>
               </w:rPr>
@@ -653,6 +716,7 @@
             </w:r>
             <w:r>
               <w:rPr>
+                <w:rFonts w:ascii="Times New Roman" w:hAnsi="Times New Roman" w:cs="Times New Roman"/>
                 <w:noProof/>
                 <w:webHidden/>
               </w:rPr>
@@ -667,7 +731,7 @@
               <w:tab w:val="right" w:leader="dot" w:pos="9016"/>
             </w:tabs>
             <w:rPr>
-              <w:rFonts w:eastAsiaTheme="minorEastAsia"/>
+              <w:rFonts w:ascii="Times New Roman" w:eastAsiaTheme="minorEastAsia" w:hAnsi="Times New Roman" w:cs="Times New Roman"/>
               <w:noProof/>
               <w:lang w:eastAsia="en-NZ"/>
             </w:rPr>
@@ -683,6 +747,7 @@
             </w:r>
             <w:r>
               <w:rPr>
+                <w:rFonts w:ascii="Times New Roman" w:hAnsi="Times New Roman" w:cs="Times New Roman"/>
                 <w:noProof/>
                 <w:webHidden/>
               </w:rPr>
@@ -690,6 +755,7 @@
             </w:r>
             <w:r>
               <w:rPr>
+                <w:rFonts w:ascii="Times New Roman" w:hAnsi="Times New Roman" w:cs="Times New Roman"/>
                 <w:noProof/>
                 <w:webHidden/>
               </w:rPr>
@@ -697,6 +763,7 @@
             </w:r>
             <w:r>
               <w:rPr>
+                <w:rFonts w:ascii="Times New Roman" w:hAnsi="Times New Roman" w:cs="Times New Roman"/>
                 <w:noProof/>
                 <w:webHidden/>
               </w:rPr>
@@ -704,12 +771,14 @@
             </w:r>
             <w:r>
               <w:rPr>
-                <w:noProof/>
-                <w:webHidden/>
-              </w:rPr>
-            </w:r>
-            <w:r>
-              <w:rPr>
+                <w:rFonts w:ascii="Times New Roman" w:hAnsi="Times New Roman" w:cs="Times New Roman"/>
+                <w:noProof/>
+                <w:webHidden/>
+              </w:rPr>
+            </w:r>
+            <w:r>
+              <w:rPr>
+                <w:rFonts w:ascii="Times New Roman" w:hAnsi="Times New Roman" w:cs="Times New Roman"/>
                 <w:noProof/>
                 <w:webHidden/>
               </w:rPr>
@@ -717,6 +786,7 @@
             </w:r>
             <w:r>
               <w:rPr>
+                <w:rFonts w:ascii="Times New Roman" w:hAnsi="Times New Roman" w:cs="Times New Roman"/>
                 <w:noProof/>
                 <w:webHidden/>
               </w:rPr>
@@ -724,6 +794,7 @@
             </w:r>
             <w:r>
               <w:rPr>
+                <w:rFonts w:ascii="Times New Roman" w:hAnsi="Times New Roman" w:cs="Times New Roman"/>
                 <w:noProof/>
                 <w:webHidden/>
               </w:rPr>
@@ -738,7 +809,7 @@
               <w:tab w:val="right" w:leader="dot" w:pos="9016"/>
             </w:tabs>
             <w:rPr>
-              <w:rFonts w:eastAsiaTheme="minorEastAsia"/>
+              <w:rFonts w:ascii="Times New Roman" w:eastAsiaTheme="minorEastAsia" w:hAnsi="Times New Roman" w:cs="Times New Roman"/>
               <w:noProof/>
               <w:lang w:eastAsia="en-NZ"/>
             </w:rPr>
@@ -754,6 +825,7 @@
             </w:r>
             <w:r>
               <w:rPr>
+                <w:rFonts w:ascii="Times New Roman" w:hAnsi="Times New Roman" w:cs="Times New Roman"/>
                 <w:noProof/>
                 <w:webHidden/>
               </w:rPr>
@@ -761,6 +833,7 @@
             </w:r>
             <w:r>
               <w:rPr>
+                <w:rFonts w:ascii="Times New Roman" w:hAnsi="Times New Roman" w:cs="Times New Roman"/>
                 <w:noProof/>
                 <w:webHidden/>
               </w:rPr>
@@ -768,6 +841,7 @@
             </w:r>
             <w:r>
               <w:rPr>
+                <w:rFonts w:ascii="Times New Roman" w:hAnsi="Times New Roman" w:cs="Times New Roman"/>
                 <w:noProof/>
                 <w:webHidden/>
               </w:rPr>
@@ -775,12 +849,14 @@
             </w:r>
             <w:r>
               <w:rPr>
-                <w:noProof/>
-                <w:webHidden/>
-              </w:rPr>
-            </w:r>
-            <w:r>
-              <w:rPr>
+                <w:rFonts w:ascii="Times New Roman" w:hAnsi="Times New Roman" w:cs="Times New Roman"/>
+                <w:noProof/>
+                <w:webHidden/>
+              </w:rPr>
+            </w:r>
+            <w:r>
+              <w:rPr>
+                <w:rFonts w:ascii="Times New Roman" w:hAnsi="Times New Roman" w:cs="Times New Roman"/>
                 <w:noProof/>
                 <w:webHidden/>
               </w:rPr>
@@ -788,6 +864,7 @@
             </w:r>
             <w:r>
               <w:rPr>
+                <w:rFonts w:ascii="Times New Roman" w:hAnsi="Times New Roman" w:cs="Times New Roman"/>
                 <w:noProof/>
                 <w:webHidden/>
               </w:rPr>
@@ -795,6 +872,7 @@
             </w:r>
             <w:r>
               <w:rPr>
+                <w:rFonts w:ascii="Times New Roman" w:hAnsi="Times New Roman" w:cs="Times New Roman"/>
                 <w:noProof/>
                 <w:webHidden/>
               </w:rPr>
@@ -809,7 +887,7 @@
               <w:tab w:val="right" w:leader="dot" w:pos="9016"/>
             </w:tabs>
             <w:rPr>
-              <w:rFonts w:eastAsiaTheme="minorEastAsia"/>
+              <w:rFonts w:ascii="Times New Roman" w:eastAsiaTheme="minorEastAsia" w:hAnsi="Times New Roman" w:cs="Times New Roman"/>
               <w:noProof/>
               <w:lang w:eastAsia="en-NZ"/>
             </w:rPr>
@@ -825,6 +903,7 @@
             </w:r>
             <w:r>
               <w:rPr>
+                <w:rFonts w:ascii="Times New Roman" w:hAnsi="Times New Roman" w:cs="Times New Roman"/>
                 <w:noProof/>
                 <w:webHidden/>
               </w:rPr>
@@ -832,6 +911,7 @@
             </w:r>
             <w:r>
               <w:rPr>
+                <w:rFonts w:ascii="Times New Roman" w:hAnsi="Times New Roman" w:cs="Times New Roman"/>
                 <w:noProof/>
                 <w:webHidden/>
               </w:rPr>
@@ -839,6 +919,7 @@
             </w:r>
             <w:r>
               <w:rPr>
+                <w:rFonts w:ascii="Times New Roman" w:hAnsi="Times New Roman" w:cs="Times New Roman"/>
                 <w:noProof/>
                 <w:webHidden/>
               </w:rPr>
@@ -846,12 +927,14 @@
             </w:r>
             <w:r>
               <w:rPr>
-                <w:noProof/>
-                <w:webHidden/>
-              </w:rPr>
-            </w:r>
-            <w:r>
-              <w:rPr>
+                <w:rFonts w:ascii="Times New Roman" w:hAnsi="Times New Roman" w:cs="Times New Roman"/>
+                <w:noProof/>
+                <w:webHidden/>
+              </w:rPr>
+            </w:r>
+            <w:r>
+              <w:rPr>
+                <w:rFonts w:ascii="Times New Roman" w:hAnsi="Times New Roman" w:cs="Times New Roman"/>
                 <w:noProof/>
                 <w:webHidden/>
               </w:rPr>
@@ -859,6 +942,7 @@
             </w:r>
             <w:r>
               <w:rPr>
+                <w:rFonts w:ascii="Times New Roman" w:hAnsi="Times New Roman" w:cs="Times New Roman"/>
                 <w:noProof/>
                 <w:webHidden/>
               </w:rPr>
@@ -866,6 +950,7 @@
             </w:r>
             <w:r>
               <w:rPr>
+                <w:rFonts w:ascii="Times New Roman" w:hAnsi="Times New Roman" w:cs="Times New Roman"/>
                 <w:noProof/>
                 <w:webHidden/>
               </w:rPr>
@@ -880,7 +965,7 @@
               <w:tab w:val="right" w:leader="dot" w:pos="9016"/>
             </w:tabs>
             <w:rPr>
-              <w:rFonts w:eastAsiaTheme="minorEastAsia"/>
+              <w:rFonts w:ascii="Times New Roman" w:eastAsiaTheme="minorEastAsia" w:hAnsi="Times New Roman" w:cs="Times New Roman"/>
               <w:noProof/>
               <w:lang w:eastAsia="en-NZ"/>
             </w:rPr>
@@ -896,6 +981,7 @@
             </w:r>
             <w:r>
               <w:rPr>
+                <w:rFonts w:ascii="Times New Roman" w:hAnsi="Times New Roman" w:cs="Times New Roman"/>
                 <w:noProof/>
                 <w:webHidden/>
               </w:rPr>
@@ -903,6 +989,7 @@
             </w:r>
             <w:r>
               <w:rPr>
+                <w:rFonts w:ascii="Times New Roman" w:hAnsi="Times New Roman" w:cs="Times New Roman"/>
                 <w:noProof/>
                 <w:webHidden/>
               </w:rPr>
@@ -910,6 +997,7 @@
             </w:r>
             <w:r>
               <w:rPr>
+                <w:rFonts w:ascii="Times New Roman" w:hAnsi="Times New Roman" w:cs="Times New Roman"/>
                 <w:noProof/>
                 <w:webHidden/>
               </w:rPr>
@@ -917,12 +1005,14 @@
             </w:r>
             <w:r>
               <w:rPr>
-                <w:noProof/>
-                <w:webHidden/>
-              </w:rPr>
-            </w:r>
-            <w:r>
-              <w:rPr>
+                <w:rFonts w:ascii="Times New Roman" w:hAnsi="Times New Roman" w:cs="Times New Roman"/>
+                <w:noProof/>
+                <w:webHidden/>
+              </w:rPr>
+            </w:r>
+            <w:r>
+              <w:rPr>
+                <w:rFonts w:ascii="Times New Roman" w:hAnsi="Times New Roman" w:cs="Times New Roman"/>
                 <w:noProof/>
                 <w:webHidden/>
               </w:rPr>
@@ -930,6 +1020,7 @@
             </w:r>
             <w:r>
               <w:rPr>
+                <w:rFonts w:ascii="Times New Roman" w:hAnsi="Times New Roman" w:cs="Times New Roman"/>
                 <w:noProof/>
                 <w:webHidden/>
               </w:rPr>
@@ -937,6 +1028,7 @@
             </w:r>
             <w:r>
               <w:rPr>
+                <w:rFonts w:ascii="Times New Roman" w:hAnsi="Times New Roman" w:cs="Times New Roman"/>
                 <w:noProof/>
                 <w:webHidden/>
               </w:rPr>
@@ -945,8 +1037,14 @@
           </w:hyperlink>
         </w:p>
         <w:p>
+          <w:pPr>
+            <w:rPr>
+              <w:rFonts w:ascii="Times New Roman" w:hAnsi="Times New Roman" w:cs="Times New Roman"/>
+            </w:rPr>
+          </w:pPr>
           <w:r>
             <w:rPr>
+              <w:rFonts w:ascii="Times New Roman" w:hAnsi="Times New Roman" w:cs="Times New Roman"/>
               <w:b/>
               <w:bCs/>
               <w:noProof/>
@@ -971,6 +1069,7 @@
           <w:tab w:val="right" w:leader="dot" w:pos="9016"/>
         </w:tabs>
         <w:rPr>
+          <w:rFonts w:ascii="Times New Roman" w:hAnsi="Times New Roman" w:cs="Times New Roman"/>
           <w:noProof/>
         </w:rPr>
       </w:pPr>
@@ -996,12 +1095,14 @@
         <w:r>
           <w:rPr>
             <w:rStyle w:val="Hyperlink"/>
+            <w:rFonts w:ascii="Times New Roman" w:hAnsi="Times New Roman" w:cs="Times New Roman"/>
             <w:noProof/>
           </w:rPr>
           <w:t>Figure 1: PasswordHelper on FullMetalLibrary.</w:t>
         </w:r>
         <w:r>
           <w:rPr>
+            <w:rFonts w:ascii="Times New Roman" w:hAnsi="Times New Roman" w:cs="Times New Roman"/>
             <w:noProof/>
             <w:webHidden/>
           </w:rPr>
@@ -1009,6 +1110,7 @@
         </w:r>
         <w:r>
           <w:rPr>
+            <w:rFonts w:ascii="Times New Roman" w:hAnsi="Times New Roman" w:cs="Times New Roman"/>
             <w:noProof/>
             <w:webHidden/>
           </w:rPr>
@@ -1016,6 +1118,7 @@
         </w:r>
         <w:r>
           <w:rPr>
+            <w:rFonts w:ascii="Times New Roman" w:hAnsi="Times New Roman" w:cs="Times New Roman"/>
             <w:noProof/>
             <w:webHidden/>
           </w:rPr>
@@ -1023,12 +1126,14 @@
         </w:r>
         <w:r>
           <w:rPr>
+            <w:rFonts w:ascii="Times New Roman" w:hAnsi="Times New Roman" w:cs="Times New Roman"/>
             <w:noProof/>
             <w:webHidden/>
           </w:rPr>
         </w:r>
         <w:r>
           <w:rPr>
+            <w:rFonts w:ascii="Times New Roman" w:hAnsi="Times New Roman" w:cs="Times New Roman"/>
             <w:noProof/>
             <w:webHidden/>
           </w:rPr>
@@ -1036,6 +1141,7 @@
         </w:r>
         <w:r>
           <w:rPr>
+            <w:rFonts w:ascii="Times New Roman" w:hAnsi="Times New Roman" w:cs="Times New Roman"/>
             <w:noProof/>
             <w:webHidden/>
           </w:rPr>
@@ -1043,6 +1149,7 @@
         </w:r>
         <w:r>
           <w:rPr>
+            <w:rFonts w:ascii="Times New Roman" w:hAnsi="Times New Roman" w:cs="Times New Roman"/>
             <w:noProof/>
             <w:webHidden/>
           </w:rPr>
@@ -1057,6 +1164,7 @@
           <w:tab w:val="right" w:leader="dot" w:pos="9016"/>
         </w:tabs>
         <w:rPr>
+          <w:rFonts w:ascii="Times New Roman" w:hAnsi="Times New Roman" w:cs="Times New Roman"/>
           <w:noProof/>
         </w:rPr>
       </w:pPr>
@@ -1064,12 +1172,14 @@
         <w:r>
           <w:rPr>
             <w:rStyle w:val="Hyperlink"/>
+            <w:rFonts w:ascii="Times New Roman" w:hAnsi="Times New Roman" w:cs="Times New Roman"/>
             <w:noProof/>
           </w:rPr>
           <w:t>Figure 2: Admin model with validation on FullMetalLibrary.</w:t>
         </w:r>
         <w:r>
           <w:rPr>
+            <w:rFonts w:ascii="Times New Roman" w:hAnsi="Times New Roman" w:cs="Times New Roman"/>
             <w:noProof/>
             <w:webHidden/>
           </w:rPr>
@@ -1077,6 +1187,7 @@
         </w:r>
         <w:r>
           <w:rPr>
+            <w:rFonts w:ascii="Times New Roman" w:hAnsi="Times New Roman" w:cs="Times New Roman"/>
             <w:noProof/>
             <w:webHidden/>
           </w:rPr>
@@ -1084,6 +1195,7 @@
         </w:r>
         <w:r>
           <w:rPr>
+            <w:rFonts w:ascii="Times New Roman" w:hAnsi="Times New Roman" w:cs="Times New Roman"/>
             <w:noProof/>
             <w:webHidden/>
           </w:rPr>
@@ -1091,12 +1203,14 @@
         </w:r>
         <w:r>
           <w:rPr>
+            <w:rFonts w:ascii="Times New Roman" w:hAnsi="Times New Roman" w:cs="Times New Roman"/>
             <w:noProof/>
             <w:webHidden/>
           </w:rPr>
         </w:r>
         <w:r>
           <w:rPr>
+            <w:rFonts w:ascii="Times New Roman" w:hAnsi="Times New Roman" w:cs="Times New Roman"/>
             <w:noProof/>
             <w:webHidden/>
           </w:rPr>
@@ -1104,6 +1218,7 @@
         </w:r>
         <w:r>
           <w:rPr>
+            <w:rFonts w:ascii="Times New Roman" w:hAnsi="Times New Roman" w:cs="Times New Roman"/>
             <w:noProof/>
             <w:webHidden/>
           </w:rPr>
@@ -1111,6 +1226,7 @@
         </w:r>
         <w:r>
           <w:rPr>
+            <w:rFonts w:ascii="Times New Roman" w:hAnsi="Times New Roman" w:cs="Times New Roman"/>
             <w:noProof/>
             <w:webHidden/>
           </w:rPr>
@@ -1125,6 +1241,7 @@
           <w:tab w:val="right" w:leader="dot" w:pos="9016"/>
         </w:tabs>
         <w:rPr>
+          <w:rFonts w:ascii="Times New Roman" w:hAnsi="Times New Roman" w:cs="Times New Roman"/>
           <w:noProof/>
         </w:rPr>
       </w:pPr>
@@ -1132,12 +1249,14 @@
         <w:r>
           <w:rPr>
             <w:rStyle w:val="Hyperlink"/>
+            <w:rFonts w:ascii="Times New Roman" w:hAnsi="Times New Roman" w:cs="Times New Roman"/>
             <w:noProof/>
           </w:rPr>
           <w:t>Figure 3: Author model with validation on FullMetalLibrary.</w:t>
         </w:r>
         <w:r>
           <w:rPr>
+            <w:rFonts w:ascii="Times New Roman" w:hAnsi="Times New Roman" w:cs="Times New Roman"/>
             <w:noProof/>
             <w:webHidden/>
           </w:rPr>
@@ -1145,6 +1264,7 @@
         </w:r>
         <w:r>
           <w:rPr>
+            <w:rFonts w:ascii="Times New Roman" w:hAnsi="Times New Roman" w:cs="Times New Roman"/>
             <w:noProof/>
             <w:webHidden/>
           </w:rPr>
@@ -1152,6 +1272,7 @@
         </w:r>
         <w:r>
           <w:rPr>
+            <w:rFonts w:ascii="Times New Roman" w:hAnsi="Times New Roman" w:cs="Times New Roman"/>
             <w:noProof/>
             <w:webHidden/>
           </w:rPr>
@@ -1159,12 +1280,14 @@
         </w:r>
         <w:r>
           <w:rPr>
+            <w:rFonts w:ascii="Times New Roman" w:hAnsi="Times New Roman" w:cs="Times New Roman"/>
             <w:noProof/>
             <w:webHidden/>
           </w:rPr>
         </w:r>
         <w:r>
           <w:rPr>
+            <w:rFonts w:ascii="Times New Roman" w:hAnsi="Times New Roman" w:cs="Times New Roman"/>
             <w:noProof/>
             <w:webHidden/>
           </w:rPr>
@@ -1172,6 +1295,7 @@
         </w:r>
         <w:r>
           <w:rPr>
+            <w:rFonts w:ascii="Times New Roman" w:hAnsi="Times New Roman" w:cs="Times New Roman"/>
             <w:noProof/>
             <w:webHidden/>
           </w:rPr>
@@ -1179,6 +1303,7 @@
         </w:r>
         <w:r>
           <w:rPr>
+            <w:rFonts w:ascii="Times New Roman" w:hAnsi="Times New Roman" w:cs="Times New Roman"/>
             <w:noProof/>
             <w:webHidden/>
           </w:rPr>
@@ -1193,6 +1318,7 @@
           <w:tab w:val="right" w:leader="dot" w:pos="9016"/>
         </w:tabs>
         <w:rPr>
+          <w:rFonts w:ascii="Times New Roman" w:hAnsi="Times New Roman" w:cs="Times New Roman"/>
           <w:noProof/>
         </w:rPr>
       </w:pPr>
@@ -1200,12 +1326,14 @@
         <w:r>
           <w:rPr>
             <w:rStyle w:val="Hyperlink"/>
+            <w:rFonts w:ascii="Times New Roman" w:hAnsi="Times New Roman" w:cs="Times New Roman"/>
             <w:noProof/>
           </w:rPr>
           <w:t>Figure 4: AuthFilter on FullMetalLibrary.</w:t>
         </w:r>
         <w:r>
           <w:rPr>
+            <w:rFonts w:ascii="Times New Roman" w:hAnsi="Times New Roman" w:cs="Times New Roman"/>
             <w:noProof/>
             <w:webHidden/>
           </w:rPr>
@@ -1213,6 +1341,7 @@
         </w:r>
         <w:r>
           <w:rPr>
+            <w:rFonts w:ascii="Times New Roman" w:hAnsi="Times New Roman" w:cs="Times New Roman"/>
             <w:noProof/>
             <w:webHidden/>
           </w:rPr>
@@ -1220,6 +1349,7 @@
         </w:r>
         <w:r>
           <w:rPr>
+            <w:rFonts w:ascii="Times New Roman" w:hAnsi="Times New Roman" w:cs="Times New Roman"/>
             <w:noProof/>
             <w:webHidden/>
           </w:rPr>
@@ -1227,12 +1357,14 @@
         </w:r>
         <w:r>
           <w:rPr>
+            <w:rFonts w:ascii="Times New Roman" w:hAnsi="Times New Roman" w:cs="Times New Roman"/>
             <w:noProof/>
             <w:webHidden/>
           </w:rPr>
         </w:r>
         <w:r>
           <w:rPr>
+            <w:rFonts w:ascii="Times New Roman" w:hAnsi="Times New Roman" w:cs="Times New Roman"/>
             <w:noProof/>
             <w:webHidden/>
           </w:rPr>
@@ -1240,6 +1372,7 @@
         </w:r>
         <w:r>
           <w:rPr>
+            <w:rFonts w:ascii="Times New Roman" w:hAnsi="Times New Roman" w:cs="Times New Roman"/>
             <w:noProof/>
             <w:webHidden/>
           </w:rPr>
@@ -1247,6 +1380,7 @@
         </w:r>
         <w:r>
           <w:rPr>
+            <w:rFonts w:ascii="Times New Roman" w:hAnsi="Times New Roman" w:cs="Times New Roman"/>
             <w:noProof/>
             <w:webHidden/>
           </w:rPr>
@@ -1261,6 +1395,7 @@
           <w:tab w:val="right" w:leader="dot" w:pos="9016"/>
         </w:tabs>
         <w:rPr>
+          <w:rFonts w:ascii="Times New Roman" w:hAnsi="Times New Roman" w:cs="Times New Roman"/>
           <w:noProof/>
         </w:rPr>
       </w:pPr>
@@ -1268,12 +1403,14 @@
         <w:r>
           <w:rPr>
             <w:rStyle w:val="Hyperlink"/>
+            <w:rFonts w:ascii="Times New Roman" w:hAnsi="Times New Roman" w:cs="Times New Roman"/>
             <w:noProof/>
           </w:rPr>
           <w:t>Figure 5: Puma Scan Results on FullMetalLibrary.</w:t>
         </w:r>
         <w:r>
           <w:rPr>
+            <w:rFonts w:ascii="Times New Roman" w:hAnsi="Times New Roman" w:cs="Times New Roman"/>
             <w:noProof/>
             <w:webHidden/>
           </w:rPr>
@@ -1281,6 +1418,7 @@
         </w:r>
         <w:r>
           <w:rPr>
+            <w:rFonts w:ascii="Times New Roman" w:hAnsi="Times New Roman" w:cs="Times New Roman"/>
             <w:noProof/>
             <w:webHidden/>
           </w:rPr>
@@ -1288,6 +1426,7 @@
         </w:r>
         <w:r>
           <w:rPr>
+            <w:rFonts w:ascii="Times New Roman" w:hAnsi="Times New Roman" w:cs="Times New Roman"/>
             <w:noProof/>
             <w:webHidden/>
           </w:rPr>
@@ -1295,12 +1434,14 @@
         </w:r>
         <w:r>
           <w:rPr>
+            <w:rFonts w:ascii="Times New Roman" w:hAnsi="Times New Roman" w:cs="Times New Roman"/>
             <w:noProof/>
             <w:webHidden/>
           </w:rPr>
         </w:r>
         <w:r>
           <w:rPr>
+            <w:rFonts w:ascii="Times New Roman" w:hAnsi="Times New Roman" w:cs="Times New Roman"/>
             <w:noProof/>
             <w:webHidden/>
           </w:rPr>
@@ -1308,6 +1449,7 @@
         </w:r>
         <w:r>
           <w:rPr>
+            <w:rFonts w:ascii="Times New Roman" w:hAnsi="Times New Roman" w:cs="Times New Roman"/>
             <w:noProof/>
             <w:webHidden/>
           </w:rPr>
@@ -1315,6 +1457,7 @@
         </w:r>
         <w:r>
           <w:rPr>
+            <w:rFonts w:ascii="Times New Roman" w:hAnsi="Times New Roman" w:cs="Times New Roman"/>
             <w:noProof/>
             <w:webHidden/>
           </w:rPr>
@@ -1451,21 +1594,7 @@
         <w:rPr>
           <w:rFonts w:ascii="Times New Roman" w:hAnsi="Times New Roman" w:cs="Times New Roman"/>
         </w:rPr>
-        <w:t xml:space="preserve">e used a </w:t>
-      </w:r>
-      <w:proofErr w:type="spellStart"/>
-      <w:r>
-        <w:rPr>
-          <w:rFonts w:ascii="Times New Roman" w:hAnsi="Times New Roman" w:cs="Times New Roman"/>
-        </w:rPr>
-        <w:t>PasswordHelper</w:t>
-      </w:r>
-      <w:proofErr w:type="spellEnd"/>
-      <w:r>
-        <w:rPr>
-          <w:rFonts w:ascii="Times New Roman" w:hAnsi="Times New Roman" w:cs="Times New Roman"/>
-        </w:rPr>
-        <w:t xml:space="preserve"> class to hash the passwords</w:t>
+        <w:t>e used a PasswordHelper class to hash the passwords</w:t>
       </w:r>
       <w:r>
         <w:rPr>
@@ -1642,6 +1771,9 @@
       <w:pPr>
         <w:keepNext/>
         <w:jc w:val="both"/>
+        <w:rPr>
+          <w:rFonts w:ascii="Times New Roman" w:hAnsi="Times New Roman" w:cs="Times New Roman"/>
+        </w:rPr>
       </w:pPr>
       <w:r>
         <w:rPr>
@@ -1695,47 +1827,48 @@
       </w:pPr>
       <w:bookmarkStart w:id="3" w:name="_Toc210770036"/>
       <w:r>
+        <w:rPr>
+          <w:rFonts w:ascii="Times New Roman" w:hAnsi="Times New Roman" w:cs="Times New Roman"/>
+        </w:rPr>
         <w:t xml:space="preserve">Figure </w:t>
       </w:r>
       <w:r>
+        <w:rPr>
+          <w:rFonts w:ascii="Times New Roman" w:hAnsi="Times New Roman" w:cs="Times New Roman"/>
+        </w:rPr>
         <w:fldChar w:fldCharType="begin"/>
       </w:r>
       <w:r>
+        <w:rPr>
+          <w:rFonts w:ascii="Times New Roman" w:hAnsi="Times New Roman" w:cs="Times New Roman"/>
+        </w:rPr>
         <w:instrText xml:space="preserve"> SEQ Figure \* ARABIC </w:instrText>
       </w:r>
       <w:r>
+        <w:rPr>
+          <w:rFonts w:ascii="Times New Roman" w:hAnsi="Times New Roman" w:cs="Times New Roman"/>
+        </w:rPr>
         <w:fldChar w:fldCharType="separate"/>
       </w:r>
       <w:r>
         <w:rPr>
+          <w:rFonts w:ascii="Times New Roman" w:hAnsi="Times New Roman" w:cs="Times New Roman"/>
           <w:noProof/>
         </w:rPr>
         <w:t>1</w:t>
       </w:r>
       <w:r>
         <w:rPr>
+          <w:rFonts w:ascii="Times New Roman" w:hAnsi="Times New Roman" w:cs="Times New Roman"/>
           <w:noProof/>
         </w:rPr>
         <w:fldChar w:fldCharType="end"/>
       </w:r>
       <w:r>
-        <w:t xml:space="preserve">: </w:t>
-      </w:r>
-      <w:proofErr w:type="spellStart"/>
-      <w:r>
-        <w:t>PasswordHelper</w:t>
-      </w:r>
-      <w:proofErr w:type="spellEnd"/>
-      <w:r>
-        <w:t xml:space="preserve"> on </w:t>
-      </w:r>
-      <w:proofErr w:type="spellStart"/>
-      <w:r>
-        <w:t>FullMetalLibrary</w:t>
-      </w:r>
-      <w:proofErr w:type="spellEnd"/>
-      <w:r>
-        <w:t>.</w:t>
+        <w:rPr>
+          <w:rFonts w:ascii="Times New Roman" w:hAnsi="Times New Roman" w:cs="Times New Roman"/>
+        </w:rPr>
+        <w:t>: PasswordHelper on FullMetalLibrary.</w:t>
       </w:r>
       <w:bookmarkEnd w:id="3"/>
     </w:p>
@@ -1924,21 +2057,7 @@
         <w:rPr>
           <w:rFonts w:ascii="Times New Roman" w:hAnsi="Times New Roman" w:cs="Times New Roman"/>
         </w:rPr>
-        <w:t xml:space="preserve"> from the </w:t>
-      </w:r>
-      <w:proofErr w:type="spellStart"/>
-      <w:r>
-        <w:rPr>
-          <w:rFonts w:ascii="Times New Roman" w:hAnsi="Times New Roman" w:cs="Times New Roman"/>
-        </w:rPr>
-        <w:t>FullMetalLibrary</w:t>
-      </w:r>
-      <w:proofErr w:type="spellEnd"/>
-      <w:r>
-        <w:rPr>
-          <w:rFonts w:ascii="Times New Roman" w:hAnsi="Times New Roman" w:cs="Times New Roman"/>
-        </w:rPr>
-        <w:t xml:space="preserve"> app.</w:t>
+        <w:t xml:space="preserve"> from the FullMetalLibrary app.</w:t>
       </w:r>
     </w:p>
     <w:p>
@@ -1999,21 +2118,7 @@
         <w:rPr>
           <w:rFonts w:ascii="Times New Roman" w:hAnsi="Times New Roman" w:cs="Times New Roman"/>
         </w:rPr>
-        <w:t>All models use validation attributes such as [Required] and [</w:t>
-      </w:r>
-      <w:proofErr w:type="spellStart"/>
-      <w:r>
-        <w:rPr>
-          <w:rFonts w:ascii="Times New Roman" w:hAnsi="Times New Roman" w:cs="Times New Roman"/>
-        </w:rPr>
-        <w:t>EmailAddress</w:t>
-      </w:r>
-      <w:proofErr w:type="spellEnd"/>
-      <w:r>
-        <w:rPr>
-          <w:rFonts w:ascii="Times New Roman" w:hAnsi="Times New Roman" w:cs="Times New Roman"/>
-        </w:rPr>
-        <w:t xml:space="preserve">] that rejects unsafe or malformed data. </w:t>
+        <w:t xml:space="preserve">All models use validation attributes such as [Required] and [EmailAddress] that rejects unsafe or malformed data. </w:t>
       </w:r>
     </w:p>
     <w:p>
@@ -2039,6 +2144,9 @@
       <w:pPr>
         <w:keepNext/>
         <w:jc w:val="both"/>
+        <w:rPr>
+          <w:rFonts w:ascii="Times New Roman" w:hAnsi="Times New Roman" w:cs="Times New Roman"/>
+        </w:rPr>
       </w:pPr>
       <w:r>
         <w:rPr>
@@ -2092,39 +2200,48 @@
       </w:pPr>
       <w:bookmarkStart w:id="7" w:name="_Toc210770037"/>
       <w:r>
+        <w:rPr>
+          <w:rFonts w:ascii="Times New Roman" w:hAnsi="Times New Roman" w:cs="Times New Roman"/>
+        </w:rPr>
         <w:t xml:space="preserve">Figure </w:t>
       </w:r>
       <w:r>
+        <w:rPr>
+          <w:rFonts w:ascii="Times New Roman" w:hAnsi="Times New Roman" w:cs="Times New Roman"/>
+        </w:rPr>
         <w:fldChar w:fldCharType="begin"/>
       </w:r>
       <w:r>
+        <w:rPr>
+          <w:rFonts w:ascii="Times New Roman" w:hAnsi="Times New Roman" w:cs="Times New Roman"/>
+        </w:rPr>
         <w:instrText xml:space="preserve"> SEQ Figure \* ARABIC </w:instrText>
       </w:r>
       <w:r>
+        <w:rPr>
+          <w:rFonts w:ascii="Times New Roman" w:hAnsi="Times New Roman" w:cs="Times New Roman"/>
+        </w:rPr>
         <w:fldChar w:fldCharType="separate"/>
       </w:r>
       <w:r>
         <w:rPr>
+          <w:rFonts w:ascii="Times New Roman" w:hAnsi="Times New Roman" w:cs="Times New Roman"/>
           <w:noProof/>
         </w:rPr>
         <w:t>2</w:t>
       </w:r>
       <w:r>
         <w:rPr>
+          <w:rFonts w:ascii="Times New Roman" w:hAnsi="Times New Roman" w:cs="Times New Roman"/>
           <w:noProof/>
         </w:rPr>
         <w:fldChar w:fldCharType="end"/>
       </w:r>
       <w:r>
-        <w:t xml:space="preserve">: Admin model with validation on </w:t>
-      </w:r>
-      <w:proofErr w:type="spellStart"/>
-      <w:r>
-        <w:t>FullMetalLibrary</w:t>
-      </w:r>
-      <w:proofErr w:type="spellEnd"/>
-      <w:r>
-        <w:t>.</w:t>
+        <w:rPr>
+          <w:rFonts w:ascii="Times New Roman" w:hAnsi="Times New Roman" w:cs="Times New Roman"/>
+        </w:rPr>
+        <w:t>: Admin model with validation on FullMetalLibrary.</w:t>
       </w:r>
       <w:bookmarkEnd w:id="7"/>
     </w:p>
@@ -2132,6 +2249,9 @@
       <w:pPr>
         <w:keepNext/>
         <w:jc w:val="both"/>
+        <w:rPr>
+          <w:rFonts w:ascii="Times New Roman" w:hAnsi="Times New Roman" w:cs="Times New Roman"/>
+        </w:rPr>
       </w:pPr>
       <w:r>
         <w:rPr>
@@ -2185,39 +2305,48 @@
       </w:pPr>
       <w:bookmarkStart w:id="8" w:name="_Toc210770038"/>
       <w:r>
+        <w:rPr>
+          <w:rFonts w:ascii="Times New Roman" w:hAnsi="Times New Roman" w:cs="Times New Roman"/>
+        </w:rPr>
         <w:t xml:space="preserve">Figure </w:t>
       </w:r>
       <w:r>
+        <w:rPr>
+          <w:rFonts w:ascii="Times New Roman" w:hAnsi="Times New Roman" w:cs="Times New Roman"/>
+        </w:rPr>
         <w:fldChar w:fldCharType="begin"/>
       </w:r>
       <w:r>
+        <w:rPr>
+          <w:rFonts w:ascii="Times New Roman" w:hAnsi="Times New Roman" w:cs="Times New Roman"/>
+        </w:rPr>
         <w:instrText xml:space="preserve"> SEQ Figure \* ARABIC </w:instrText>
       </w:r>
       <w:r>
+        <w:rPr>
+          <w:rFonts w:ascii="Times New Roman" w:hAnsi="Times New Roman" w:cs="Times New Roman"/>
+        </w:rPr>
         <w:fldChar w:fldCharType="separate"/>
       </w:r>
       <w:r>
         <w:rPr>
+          <w:rFonts w:ascii="Times New Roman" w:hAnsi="Times New Roman" w:cs="Times New Roman"/>
           <w:noProof/>
         </w:rPr>
         <w:t>3</w:t>
       </w:r>
       <w:r>
         <w:rPr>
+          <w:rFonts w:ascii="Times New Roman" w:hAnsi="Times New Roman" w:cs="Times New Roman"/>
           <w:noProof/>
         </w:rPr>
         <w:fldChar w:fldCharType="end"/>
       </w:r>
       <w:r>
-        <w:t xml:space="preserve">: Author model with validation on </w:t>
-      </w:r>
-      <w:proofErr w:type="spellStart"/>
-      <w:r>
-        <w:t>FullMetalLibrary</w:t>
-      </w:r>
-      <w:proofErr w:type="spellEnd"/>
-      <w:r>
-        <w:t>.</w:t>
+        <w:rPr>
+          <w:rFonts w:ascii="Times New Roman" w:hAnsi="Times New Roman" w:cs="Times New Roman"/>
+        </w:rPr>
+        <w:t>: Author model with validation on FullMetalLibrary.</w:t>
       </w:r>
       <w:bookmarkEnd w:id="8"/>
     </w:p>
@@ -2330,21 +2459,7 @@
         <w:rPr>
           <w:rFonts w:ascii="Times New Roman" w:hAnsi="Times New Roman" w:cs="Times New Roman"/>
         </w:rPr>
-        <w:t xml:space="preserve">If the routes or resources from </w:t>
-      </w:r>
-      <w:proofErr w:type="spellStart"/>
-      <w:r>
-        <w:rPr>
-          <w:rFonts w:ascii="Times New Roman" w:hAnsi="Times New Roman" w:cs="Times New Roman"/>
-        </w:rPr>
-        <w:t>FullMetalLibrary</w:t>
-      </w:r>
-      <w:proofErr w:type="spellEnd"/>
-      <w:r>
-        <w:rPr>
-          <w:rFonts w:ascii="Times New Roman" w:hAnsi="Times New Roman" w:cs="Times New Roman"/>
-        </w:rPr>
-        <w:t xml:space="preserve"> are not properly restricted, an unauthorised user could access the admin pages or </w:t>
+        <w:t xml:space="preserve">If the routes or resources from FullMetalLibrary are not properly restricted, an unauthorised user could access the admin pages or </w:t>
       </w:r>
       <w:r>
         <w:rPr>
@@ -2387,21 +2502,7 @@
         <w:rPr>
           <w:rFonts w:ascii="Times New Roman" w:hAnsi="Times New Roman" w:cs="Times New Roman"/>
         </w:rPr>
-        <w:t xml:space="preserve">To address this risk, the project uses a </w:t>
-      </w:r>
-      <w:proofErr w:type="spellStart"/>
-      <w:r>
-        <w:rPr>
-          <w:rFonts w:ascii="Times New Roman" w:hAnsi="Times New Roman" w:cs="Times New Roman"/>
-        </w:rPr>
-        <w:t>AuthFilter</w:t>
-      </w:r>
-      <w:proofErr w:type="spellEnd"/>
-      <w:r>
-        <w:rPr>
-          <w:rFonts w:ascii="Times New Roman" w:hAnsi="Times New Roman" w:cs="Times New Roman"/>
-        </w:rPr>
-        <w:t xml:space="preserve"> to protect all restricted routes. Before someone can execute a controller action, the filter checks if the current session has an active admin user. If </w:t>
+        <w:t xml:space="preserve">To address this risk, the project uses a AuthFilter to protect all restricted routes. Before someone can execute a controller action, the filter checks if the current session has an active admin user. If </w:t>
       </w:r>
       <w:r>
         <w:rPr>
@@ -2432,6 +2533,9 @@
       <w:pPr>
         <w:keepNext/>
         <w:jc w:val="both"/>
+        <w:rPr>
+          <w:rFonts w:ascii="Times New Roman" w:hAnsi="Times New Roman" w:cs="Times New Roman"/>
+        </w:rPr>
       </w:pPr>
       <w:r>
         <w:rPr>
@@ -2485,47 +2589,48 @@
       </w:pPr>
       <w:bookmarkStart w:id="12" w:name="_Toc210770039"/>
       <w:r>
+        <w:rPr>
+          <w:rFonts w:ascii="Times New Roman" w:hAnsi="Times New Roman" w:cs="Times New Roman"/>
+        </w:rPr>
         <w:t xml:space="preserve">Figure </w:t>
       </w:r>
       <w:r>
+        <w:rPr>
+          <w:rFonts w:ascii="Times New Roman" w:hAnsi="Times New Roman" w:cs="Times New Roman"/>
+        </w:rPr>
         <w:fldChar w:fldCharType="begin"/>
       </w:r>
       <w:r>
+        <w:rPr>
+          <w:rFonts w:ascii="Times New Roman" w:hAnsi="Times New Roman" w:cs="Times New Roman"/>
+        </w:rPr>
         <w:instrText xml:space="preserve"> SEQ Figure \* ARABIC </w:instrText>
       </w:r>
       <w:r>
+        <w:rPr>
+          <w:rFonts w:ascii="Times New Roman" w:hAnsi="Times New Roman" w:cs="Times New Roman"/>
+        </w:rPr>
         <w:fldChar w:fldCharType="separate"/>
       </w:r>
       <w:r>
         <w:rPr>
+          <w:rFonts w:ascii="Times New Roman" w:hAnsi="Times New Roman" w:cs="Times New Roman"/>
           <w:noProof/>
         </w:rPr>
         <w:t>4</w:t>
       </w:r>
       <w:r>
         <w:rPr>
+          <w:rFonts w:ascii="Times New Roman" w:hAnsi="Times New Roman" w:cs="Times New Roman"/>
           <w:noProof/>
         </w:rPr>
         <w:fldChar w:fldCharType="end"/>
       </w:r>
       <w:r>
-        <w:t xml:space="preserve">: </w:t>
-      </w:r>
-      <w:proofErr w:type="spellStart"/>
-      <w:r>
-        <w:t>AuthFilter</w:t>
-      </w:r>
-      <w:proofErr w:type="spellEnd"/>
-      <w:r>
-        <w:t xml:space="preserve"> on </w:t>
-      </w:r>
-      <w:proofErr w:type="spellStart"/>
-      <w:r>
-        <w:t>FullMetalLibrary</w:t>
-      </w:r>
-      <w:proofErr w:type="spellEnd"/>
-      <w:r>
-        <w:t>.</w:t>
+        <w:rPr>
+          <w:rFonts w:ascii="Times New Roman" w:hAnsi="Times New Roman" w:cs="Times New Roman"/>
+        </w:rPr>
+        <w:t>: AuthFilter on FullMetalLibrary.</w:t>
       </w:r>
       <w:bookmarkEnd w:id="12"/>
     </w:p>
@@ -2645,6 +2750,12 @@
           <w:rFonts w:ascii="Times New Roman" w:hAnsi="Times New Roman" w:cs="Times New Roman"/>
         </w:rPr>
         <w:lastRenderedPageBreak/>
+        <w:t xml:space="preserve">Static Code Analysis with </w:t>
+      </w:r>
+      <w:r>
+        <w:rPr>
+          <w:rFonts w:ascii="Times New Roman" w:hAnsi="Times New Roman" w:cs="Times New Roman"/>
+        </w:rPr>
         <w:t>Puma Scan</w:t>
       </w:r>
       <w:bookmarkEnd w:id="14"/>
@@ -2653,6 +2764,9 @@
       <w:pPr>
         <w:keepNext/>
         <w:jc w:val="both"/>
+        <w:rPr>
+          <w:rFonts w:ascii="Times New Roman" w:hAnsi="Times New Roman" w:cs="Times New Roman"/>
+        </w:rPr>
       </w:pPr>
       <w:r>
         <w:rPr>
@@ -2660,10 +2774,10 @@
           <w:noProof/>
         </w:rPr>
         <w:drawing>
-          <wp:inline distT="0" distB="0" distL="0" distR="0" wp14:anchorId="7547FDA0" wp14:editId="7B39B18B">
-            <wp:extent cx="5731510" cy="1640840"/>
+          <wp:inline distT="0" distB="0" distL="0" distR="0" wp14:anchorId="6271EE49" wp14:editId="575E65FD">
+            <wp:extent cx="5731510" cy="1509395"/>
             <wp:effectExtent l="0" t="0" r="2540" b="0"/>
-            <wp:docPr id="116105629" name="Picture 1" descr="A screenshot of a computer&#10;&#10;AI-generated content may be incorrect."/>
+            <wp:docPr id="1602022678" name="Picture 1" descr="A screenshot of a computer&#10;&#10;AI-generated content may be incorrect."/>
             <wp:cNvGraphicFramePr>
               <a:graphicFrameLocks xmlns:a="http://schemas.openxmlformats.org/drawingml/2006/main" noChangeAspect="1"/>
             </wp:cNvGraphicFramePr>
@@ -2671,7 +2785,7 @@
               <a:graphicData uri="http://schemas.openxmlformats.org/drawingml/2006/picture">
                 <pic:pic xmlns:pic="http://schemas.openxmlformats.org/drawingml/2006/picture">
                   <pic:nvPicPr>
-                    <pic:cNvPr id="116105629" name="Picture 1" descr="A screenshot of a computer&#10;&#10;AI-generated content may be incorrect."/>
+                    <pic:cNvPr id="1602022678" name="Picture 1" descr="A screenshot of a computer&#10;&#10;AI-generated content may be incorrect."/>
                     <pic:cNvPicPr/>
                   </pic:nvPicPr>
                   <pic:blipFill>
@@ -2683,7 +2797,7 @@
                   <pic:spPr>
                     <a:xfrm>
                       <a:off x="0" y="0"/>
-                      <a:ext cx="5731510" cy="1640840"/>
+                      <a:ext cx="5731510" cy="1509395"/>
                     </a:xfrm>
                     <a:prstGeom prst="rect">
                       <a:avLst/>
@@ -2700,65 +2814,671 @@
       <w:pPr>
         <w:pStyle w:val="Caption"/>
         <w:jc w:val="both"/>
+        <w:rPr>
+          <w:rFonts w:ascii="Times New Roman" w:hAnsi="Times New Roman" w:cs="Times New Roman"/>
+        </w:rPr>
       </w:pPr>
       <w:bookmarkStart w:id="15" w:name="_Toc210770040"/>
       <w:r>
+        <w:rPr>
+          <w:rFonts w:ascii="Times New Roman" w:hAnsi="Times New Roman" w:cs="Times New Roman"/>
+        </w:rPr>
         <w:t xml:space="preserve">Figure </w:t>
       </w:r>
       <w:r>
+        <w:rPr>
+          <w:rFonts w:ascii="Times New Roman" w:hAnsi="Times New Roman" w:cs="Times New Roman"/>
+        </w:rPr>
         <w:fldChar w:fldCharType="begin"/>
       </w:r>
       <w:r>
+        <w:rPr>
+          <w:rFonts w:ascii="Times New Roman" w:hAnsi="Times New Roman" w:cs="Times New Roman"/>
+        </w:rPr>
         <w:instrText xml:space="preserve"> SEQ Figure \* ARABIC </w:instrText>
       </w:r>
       <w:r>
+        <w:rPr>
+          <w:rFonts w:ascii="Times New Roman" w:hAnsi="Times New Roman" w:cs="Times New Roman"/>
+        </w:rPr>
         <w:fldChar w:fldCharType="separate"/>
       </w:r>
       <w:r>
         <w:rPr>
+          <w:rFonts w:ascii="Times New Roman" w:hAnsi="Times New Roman" w:cs="Times New Roman"/>
           <w:noProof/>
         </w:rPr>
         <w:t>5</w:t>
       </w:r>
       <w:r>
         <w:rPr>
+          <w:rFonts w:ascii="Times New Roman" w:hAnsi="Times New Roman" w:cs="Times New Roman"/>
           <w:noProof/>
         </w:rPr>
         <w:fldChar w:fldCharType="end"/>
       </w:r>
       <w:r>
-        <w:t xml:space="preserve">: Puma Scan Results on </w:t>
-      </w:r>
-      <w:proofErr w:type="spellStart"/>
-      <w:r>
-        <w:t>FullMetalLibrary</w:t>
-      </w:r>
-      <w:proofErr w:type="spellEnd"/>
-      <w:r>
-        <w:t>.</w:t>
+        <w:rPr>
+          <w:rFonts w:ascii="Times New Roman" w:hAnsi="Times New Roman" w:cs="Times New Roman"/>
+        </w:rPr>
+        <w:t>: Puma Scan Results on FullMetalLibrary.</w:t>
       </w:r>
       <w:bookmarkEnd w:id="15"/>
     </w:p>
     <w:p>
-      <w:r>
-        <w:t>Our Static Code Analysis returned the following vulnerabilities:</w:t>
-      </w:r>
-      <w:r>
+      <w:pPr>
+        <w:rPr>
+          <w:rFonts w:ascii="Times New Roman" w:hAnsi="Times New Roman" w:cs="Times New Roman"/>
+        </w:rPr>
+      </w:pPr>
+      <w:r>
+        <w:rPr>
+          <w:rFonts w:ascii="Times New Roman" w:hAnsi="Times New Roman" w:cs="Times New Roman"/>
+        </w:rPr>
+        <w:t xml:space="preserve">The purpose of </w:t>
+      </w:r>
+      <w:r>
+        <w:rPr>
+          <w:rFonts w:ascii="Times New Roman" w:hAnsi="Times New Roman" w:cs="Times New Roman"/>
+        </w:rPr>
+        <w:t xml:space="preserve">Static Code Analysis </w:t>
+      </w:r>
+      <w:r>
+        <w:rPr>
+          <w:rFonts w:ascii="Times New Roman" w:hAnsi="Times New Roman" w:cs="Times New Roman"/>
+        </w:rPr>
+        <w:t xml:space="preserve">is to detect issues with the code security and quality. To run the scan, </w:t>
+      </w:r>
+      <w:r>
+        <w:rPr>
+          <w:rFonts w:ascii="Times New Roman" w:hAnsi="Times New Roman" w:cs="Times New Roman"/>
+        </w:rPr>
+        <w:t>we used the Puma Scan 2022 extension for Visual Studio</w:t>
+      </w:r>
+      <w:r>
+        <w:rPr>
+          <w:rFonts w:ascii="Times New Roman" w:hAnsi="Times New Roman" w:cs="Times New Roman"/>
+        </w:rPr>
+        <w:t xml:space="preserve">. Puma Scan checked the C# files for any syntax issues and rule violations. </w:t>
+      </w:r>
+    </w:p>
+    <w:p>
+      <w:pPr>
+        <w:rPr>
+          <w:rFonts w:ascii="Times New Roman" w:hAnsi="Times New Roman" w:cs="Times New Roman"/>
+          <w:b/>
+          <w:bCs/>
+        </w:rPr>
+      </w:pPr>
+      <w:r>
+        <w:rPr>
+          <w:rFonts w:ascii="Times New Roman" w:hAnsi="Times New Roman" w:cs="Times New Roman"/>
+          <w:b/>
+          <w:bCs/>
+        </w:rPr>
+        <w:t>Scan Results</w:t>
+      </w:r>
+      <w:r>
+        <w:rPr>
+          <w:rFonts w:ascii="Times New Roman" w:hAnsi="Times New Roman" w:cs="Times New Roman"/>
+          <w:b/>
+          <w:bCs/>
+        </w:rPr>
+        <w:t>:</w:t>
+      </w:r>
+    </w:p>
+    <w:p>
+      <w:pPr>
+        <w:rPr>
+          <w:rFonts w:ascii="Times New Roman" w:hAnsi="Times New Roman" w:cs="Times New Roman"/>
+        </w:rPr>
+      </w:pPr>
+      <w:r>
+        <w:rPr>
+          <w:rFonts w:ascii="Times New Roman" w:hAnsi="Times New Roman" w:cs="Times New Roman"/>
+        </w:rPr>
+        <w:t>Use collection initializers or expressions (IDE0028)</w:t>
+      </w:r>
+      <w:r>
+        <w:rPr>
+          <w:rFonts w:ascii="Times New Roman" w:hAnsi="Times New Roman" w:cs="Times New Roman"/>
+        </w:rPr>
+        <w:t>:</w:t>
+      </w:r>
+      <w:r>
+        <w:rPr>
+          <w:rFonts w:ascii="Times New Roman" w:hAnsi="Times New Roman" w:cs="Times New Roman"/>
+        </w:rPr>
         <w:br/>
-      </w:r>
-      <w:hyperlink r:id="rId11" w:history="1">
-        <w:r>
-          <w:rPr>
-            <w:rStyle w:val="Hyperlink"/>
-          </w:rPr>
-          <w:t>https://learn.microsoft.com/en-us/dotnet/fundamentals/code-analysis/style-rules/ide0028</w:t>
-        </w:r>
-      </w:hyperlink>
-    </w:p>
-    <w:p/>
+        <w:t xml:space="preserve">Elements are manually added to a collection instead of </w:t>
+      </w:r>
+      <w:r>
+        <w:rPr>
+          <w:rFonts w:ascii="Times New Roman" w:hAnsi="Times New Roman" w:cs="Times New Roman"/>
+        </w:rPr>
+        <w:t xml:space="preserve">using </w:t>
+      </w:r>
+      <w:r>
+        <w:rPr>
+          <w:rFonts w:ascii="Times New Roman" w:hAnsi="Times New Roman" w:cs="Times New Roman"/>
+        </w:rPr>
+        <w:t xml:space="preserve">an initializer or </w:t>
+      </w:r>
+      <w:r>
+        <w:rPr>
+          <w:rFonts w:ascii="Times New Roman" w:hAnsi="Times New Roman" w:cs="Times New Roman"/>
+        </w:rPr>
+        <w:t xml:space="preserve">expression to do it. </w:t>
+      </w:r>
+      <w:r>
+        <w:rPr>
+          <w:rFonts w:ascii="Times New Roman" w:hAnsi="Times New Roman" w:cs="Times New Roman"/>
+        </w:rPr>
+        <w:t xml:space="preserve">Using </w:t>
+      </w:r>
+      <w:r>
+        <w:rPr>
+          <w:rFonts w:ascii="Times New Roman" w:hAnsi="Times New Roman" w:cs="Times New Roman"/>
+        </w:rPr>
+        <w:t xml:space="preserve">an </w:t>
+      </w:r>
+      <w:r>
+        <w:rPr>
+          <w:rFonts w:ascii="Times New Roman" w:hAnsi="Times New Roman" w:cs="Times New Roman"/>
+        </w:rPr>
+        <w:t>initializer</w:t>
+      </w:r>
+      <w:r>
+        <w:rPr>
+          <w:rFonts w:ascii="Times New Roman" w:hAnsi="Times New Roman" w:cs="Times New Roman"/>
+        </w:rPr>
+        <w:t>/expression would</w:t>
+      </w:r>
+      <w:r>
+        <w:rPr>
+          <w:rFonts w:ascii="Times New Roman" w:hAnsi="Times New Roman" w:cs="Times New Roman"/>
+        </w:rPr>
+        <w:t xml:space="preserve"> improve readability and performance.</w:t>
+      </w:r>
+    </w:p>
+    <w:p>
+      <w:pPr>
+        <w:rPr>
+          <w:rFonts w:ascii="Times New Roman" w:hAnsi="Times New Roman" w:cs="Times New Roman"/>
+        </w:rPr>
+      </w:pPr>
+      <w:r>
+        <w:rPr>
+          <w:rFonts w:ascii="Times New Roman" w:hAnsi="Times New Roman" w:cs="Times New Roman"/>
+        </w:rPr>
+        <w:t>Remove unused parameter (IDE0060)</w:t>
+      </w:r>
+      <w:r>
+        <w:rPr>
+          <w:rFonts w:ascii="Times New Roman" w:hAnsi="Times New Roman" w:cs="Times New Roman"/>
+        </w:rPr>
+        <w:t xml:space="preserve">: </w:t>
+      </w:r>
+      <w:r>
+        <w:rPr>
+          <w:rFonts w:ascii="Times New Roman" w:hAnsi="Times New Roman" w:cs="Times New Roman"/>
+        </w:rPr>
+        <w:br/>
+      </w:r>
+      <w:r>
+        <w:rPr>
+          <w:rFonts w:ascii="Times New Roman" w:hAnsi="Times New Roman" w:cs="Times New Roman"/>
+        </w:rPr>
+        <w:t>There was a method that</w:t>
+      </w:r>
+      <w:r>
+        <w:rPr>
+          <w:rFonts w:ascii="Times New Roman" w:hAnsi="Times New Roman" w:cs="Times New Roman"/>
+        </w:rPr>
+        <w:t xml:space="preserve"> included parameters that weren’t being used in it. This just adds needless complexity and </w:t>
+      </w:r>
+      <w:r>
+        <w:rPr>
+          <w:rFonts w:ascii="Times New Roman" w:hAnsi="Times New Roman" w:cs="Times New Roman"/>
+        </w:rPr>
+        <w:t>can obfuscate the method’s purpose.</w:t>
+      </w:r>
+    </w:p>
+    <w:p>
+      <w:pPr>
+        <w:rPr>
+          <w:rFonts w:ascii="Times New Roman" w:hAnsi="Times New Roman" w:cs="Times New Roman"/>
+        </w:rPr>
+      </w:pPr>
+      <w:r>
+        <w:rPr>
+          <w:rFonts w:ascii="Times New Roman" w:hAnsi="Times New Roman" w:cs="Times New Roman"/>
+        </w:rPr>
+        <w:t>Namespace does not match folder structure (IDE0130)</w:t>
+      </w:r>
+      <w:r>
+        <w:rPr>
+          <w:rFonts w:ascii="Times New Roman" w:hAnsi="Times New Roman" w:cs="Times New Roman"/>
+        </w:rPr>
+        <w:t>:</w:t>
+      </w:r>
+      <w:r>
+        <w:rPr>
+          <w:rFonts w:ascii="Times New Roman" w:hAnsi="Times New Roman" w:cs="Times New Roman"/>
+        </w:rPr>
+        <w:br/>
+      </w:r>
+      <w:r>
+        <w:rPr>
+          <w:rFonts w:ascii="Times New Roman" w:hAnsi="Times New Roman" w:cs="Times New Roman"/>
+        </w:rPr>
+        <w:t>T</w:t>
+      </w:r>
+      <w:r>
+        <w:rPr>
+          <w:rFonts w:ascii="Times New Roman" w:hAnsi="Times New Roman" w:cs="Times New Roman"/>
+        </w:rPr>
+        <w:t xml:space="preserve">he file’s namespace doesn’t match its actual folder structure. </w:t>
+      </w:r>
+      <w:r>
+        <w:rPr>
+          <w:rFonts w:ascii="Times New Roman" w:hAnsi="Times New Roman" w:cs="Times New Roman"/>
+        </w:rPr>
+        <w:t xml:space="preserve">This makes the code harder to navigate, and makes </w:t>
+      </w:r>
+      <w:r>
+        <w:rPr>
+          <w:rFonts w:ascii="Times New Roman" w:hAnsi="Times New Roman" w:cs="Times New Roman"/>
+        </w:rPr>
+        <w:t>organization of code inconsistent.</w:t>
+      </w:r>
+    </w:p>
+    <w:p>
+      <w:pPr>
+        <w:rPr>
+          <w:rFonts w:ascii="Times New Roman" w:hAnsi="Times New Roman" w:cs="Times New Roman"/>
+        </w:rPr>
+      </w:pPr>
+      <w:r>
+        <w:rPr>
+          <w:rFonts w:ascii="Times New Roman" w:hAnsi="Times New Roman" w:cs="Times New Roman"/>
+        </w:rPr>
+        <w:t xml:space="preserve">Use ClassCleanupBehavior.EndOfClass with the [ClassCleanup] </w:t>
+      </w:r>
+      <w:r>
+        <w:rPr>
+          <w:rFonts w:ascii="Times New Roman" w:hAnsi="Times New Roman" w:cs="Times New Roman"/>
+        </w:rPr>
+        <w:t>(</w:t>
+      </w:r>
+      <w:r>
+        <w:rPr>
+          <w:rFonts w:ascii="Times New Roman" w:hAnsi="Times New Roman" w:cs="Times New Roman"/>
+        </w:rPr>
+        <w:t>MSTEST00</w:t>
+      </w:r>
+      <w:r>
+        <w:rPr>
+          <w:rFonts w:ascii="Times New Roman" w:hAnsi="Times New Roman" w:cs="Times New Roman"/>
+        </w:rPr>
+        <w:t>34</w:t>
+      </w:r>
+      <w:r>
+        <w:rPr>
+          <w:rFonts w:ascii="Times New Roman" w:hAnsi="Times New Roman" w:cs="Times New Roman"/>
+        </w:rPr>
+        <w:t>):</w:t>
+      </w:r>
+      <w:r>
+        <w:rPr>
+          <w:rFonts w:ascii="Times New Roman" w:hAnsi="Times New Roman" w:cs="Times New Roman"/>
+        </w:rPr>
+        <w:t xml:space="preserve"> </w:t>
+      </w:r>
+      <w:r>
+        <w:rPr>
+          <w:rFonts w:ascii="Times New Roman" w:hAnsi="Times New Roman" w:cs="Times New Roman"/>
+        </w:rPr>
+        <w:br/>
+      </w:r>
+      <w:r>
+        <w:rPr>
+          <w:rFonts w:ascii="Times New Roman" w:hAnsi="Times New Roman" w:cs="Times New Roman"/>
+        </w:rPr>
+        <w:t>T</w:t>
+      </w:r>
+      <w:r>
+        <w:rPr>
+          <w:rFonts w:ascii="Times New Roman" w:hAnsi="Times New Roman" w:cs="Times New Roman"/>
+        </w:rPr>
+        <w:t xml:space="preserve">here is no </w:t>
+      </w:r>
+      <w:r>
+        <w:rPr>
+          <w:rFonts w:ascii="Times New Roman" w:hAnsi="Times New Roman" w:cs="Times New Roman"/>
+        </w:rPr>
+        <w:t>EndOfClass</w:t>
+      </w:r>
+      <w:r>
+        <w:rPr>
+          <w:rFonts w:ascii="Times New Roman" w:hAnsi="Times New Roman" w:cs="Times New Roman"/>
+        </w:rPr>
+        <w:t xml:space="preserve"> label at the end of the test class</w:t>
+      </w:r>
+      <w:r>
+        <w:rPr>
+          <w:rFonts w:ascii="Times New Roman" w:hAnsi="Times New Roman" w:cs="Times New Roman"/>
+        </w:rPr>
+        <w:t>, which can make test cleanup unpredictable.</w:t>
+      </w:r>
+    </w:p>
+    <w:p>
+      <w:pPr>
+        <w:rPr>
+          <w:rFonts w:ascii="Times New Roman" w:hAnsi="Times New Roman" w:cs="Times New Roman"/>
+        </w:rPr>
+      </w:pPr>
+      <w:r>
+        <w:rPr>
+          <w:rFonts w:ascii="Times New Roman" w:hAnsi="Times New Roman" w:cs="Times New Roman"/>
+        </w:rPr>
+        <w:t>SYSLIB diagnostics for regex source generation</w:t>
+      </w:r>
+      <w:r>
+        <w:rPr>
+          <w:rFonts w:ascii="Times New Roman" w:hAnsi="Times New Roman" w:cs="Times New Roman"/>
+        </w:rPr>
+        <w:t>:</w:t>
+      </w:r>
+      <w:r>
+        <w:rPr>
+          <w:rFonts w:ascii="Times New Roman" w:hAnsi="Times New Roman" w:cs="Times New Roman"/>
+        </w:rPr>
+        <w:br/>
+      </w:r>
+      <w:r>
+        <w:rPr>
+          <w:rFonts w:ascii="Times New Roman" w:hAnsi="Times New Roman" w:cs="Times New Roman"/>
+        </w:rPr>
+        <w:t>GeneratedRegexAttribute</w:t>
+      </w:r>
+      <w:r>
+        <w:rPr>
+          <w:rFonts w:ascii="Times New Roman" w:hAnsi="Times New Roman" w:cs="Times New Roman"/>
+        </w:rPr>
+        <w:t xml:space="preserve"> </w:t>
+      </w:r>
+      <w:r>
+        <w:rPr>
+          <w:rFonts w:ascii="Times New Roman" w:hAnsi="Times New Roman" w:cs="Times New Roman"/>
+        </w:rPr>
+        <w:t xml:space="preserve">would </w:t>
+      </w:r>
+      <w:r>
+        <w:rPr>
+          <w:rFonts w:ascii="Times New Roman" w:hAnsi="Times New Roman" w:cs="Times New Roman"/>
+        </w:rPr>
+        <w:t xml:space="preserve">generate/compile the </w:t>
+      </w:r>
+      <w:r>
+        <w:rPr>
+          <w:rFonts w:ascii="Times New Roman" w:hAnsi="Times New Roman" w:cs="Times New Roman"/>
+        </w:rPr>
+        <w:t>regular expression implementation</w:t>
+      </w:r>
+      <w:r>
+        <w:rPr>
+          <w:rFonts w:ascii="Times New Roman" w:hAnsi="Times New Roman" w:cs="Times New Roman"/>
+        </w:rPr>
+        <w:t xml:space="preserve"> at build time rather than run time</w:t>
+      </w:r>
+      <w:r>
+        <w:rPr>
+          <w:rFonts w:ascii="Times New Roman" w:hAnsi="Times New Roman" w:cs="Times New Roman"/>
+        </w:rPr>
+        <w:t>, improving performance and startup time.</w:t>
+      </w:r>
+    </w:p>
+    <w:p>
+      <w:pPr>
+        <w:rPr>
+          <w:rFonts w:ascii="Times New Roman" w:hAnsi="Times New Roman" w:cs="Times New Roman"/>
+        </w:rPr>
+      </w:pPr>
+      <w:r>
+        <w:rPr>
+          <w:rFonts w:ascii="Times New Roman" w:hAnsi="Times New Roman" w:cs="Times New Roman"/>
+          <w:b/>
+          <w:bCs/>
+        </w:rPr>
+        <w:t>Interpretation</w:t>
+      </w:r>
+      <w:r>
+        <w:rPr>
+          <w:rFonts w:ascii="Times New Roman" w:hAnsi="Times New Roman" w:cs="Times New Roman"/>
+          <w:b/>
+          <w:bCs/>
+        </w:rPr>
+        <w:t xml:space="preserve"> of scan results</w:t>
+      </w:r>
+      <w:r>
+        <w:rPr>
+          <w:rFonts w:ascii="Times New Roman" w:hAnsi="Times New Roman" w:cs="Times New Roman"/>
+          <w:b/>
+          <w:bCs/>
+        </w:rPr>
+        <w:t>:</w:t>
+      </w:r>
+      <w:r>
+        <w:rPr>
+          <w:rFonts w:ascii="Times New Roman" w:hAnsi="Times New Roman" w:cs="Times New Roman"/>
+        </w:rPr>
+        <w:t xml:space="preserve"> </w:t>
+      </w:r>
+      <w:r>
+        <w:rPr>
+          <w:rFonts w:ascii="Times New Roman" w:hAnsi="Times New Roman" w:cs="Times New Roman"/>
+        </w:rPr>
+        <w:br/>
+      </w:r>
+      <w:r>
+        <w:rPr>
+          <w:rFonts w:ascii="Times New Roman" w:hAnsi="Times New Roman" w:cs="Times New Roman"/>
+        </w:rPr>
+        <w:t xml:space="preserve">None of the issues identified </w:t>
+      </w:r>
+      <w:r>
+        <w:rPr>
+          <w:rFonts w:ascii="Times New Roman" w:hAnsi="Times New Roman" w:cs="Times New Roman"/>
+        </w:rPr>
+        <w:t>were a security vulnerability, and instead impact code quality and reliability.</w:t>
+      </w:r>
+      <w:r>
+        <w:rPr>
+          <w:rFonts w:ascii="Times New Roman" w:hAnsi="Times New Roman" w:cs="Times New Roman"/>
+        </w:rPr>
+        <w:t xml:space="preserve"> The most important one to fix in this case is the </w:t>
+      </w:r>
+      <w:r>
+        <w:rPr>
+          <w:rFonts w:ascii="Times New Roman" w:hAnsi="Times New Roman" w:cs="Times New Roman"/>
+        </w:rPr>
+        <w:t>MSTEST0034</w:t>
+      </w:r>
+      <w:r>
+        <w:rPr>
+          <w:rFonts w:ascii="Times New Roman" w:hAnsi="Times New Roman" w:cs="Times New Roman"/>
+        </w:rPr>
+        <w:t xml:space="preserve"> issue, which impacts testing reliability. </w:t>
+      </w:r>
+    </w:p>
+    <w:p>
+      <w:pPr>
+        <w:rPr>
+          <w:rFonts w:ascii="Times New Roman" w:hAnsi="Times New Roman" w:cs="Times New Roman"/>
+        </w:rPr>
+      </w:pPr>
+      <w:r>
+        <w:rPr>
+          <w:rFonts w:ascii="Times New Roman" w:hAnsi="Times New Roman" w:cs="Times New Roman"/>
+          <w:b/>
+          <w:bCs/>
+        </w:rPr>
+        <w:t>Optimization plan:</w:t>
+      </w:r>
+      <w:r>
+        <w:rPr>
+          <w:rFonts w:ascii="Times New Roman" w:hAnsi="Times New Roman" w:cs="Times New Roman"/>
+          <w:b/>
+          <w:bCs/>
+        </w:rPr>
+        <w:br/>
+      </w:r>
+      <w:r>
+        <w:rPr>
+          <w:rFonts w:ascii="Times New Roman" w:hAnsi="Times New Roman" w:cs="Times New Roman"/>
+        </w:rPr>
+        <w:t xml:space="preserve">To optimize the current program, we </w:t>
+      </w:r>
+      <w:r>
+        <w:rPr>
+          <w:rFonts w:ascii="Times New Roman" w:hAnsi="Times New Roman" w:cs="Times New Roman"/>
+        </w:rPr>
+        <w:t>can do the following steps:</w:t>
+      </w:r>
+      <w:r>
+        <w:rPr>
+          <w:rFonts w:ascii="Times New Roman" w:hAnsi="Times New Roman" w:cs="Times New Roman"/>
+        </w:rPr>
+        <w:br/>
+        <w:t>-Update any collections to use</w:t>
+      </w:r>
+      <w:r>
+        <w:rPr>
+          <w:rFonts w:ascii="Times New Roman" w:hAnsi="Times New Roman" w:cs="Times New Roman"/>
+        </w:rPr>
+        <w:t xml:space="preserve"> initializers</w:t>
+      </w:r>
+      <w:r>
+        <w:rPr>
+          <w:rFonts w:ascii="Times New Roman" w:hAnsi="Times New Roman" w:cs="Times New Roman"/>
+        </w:rPr>
+        <w:t>,</w:t>
+      </w:r>
+      <w:r>
+        <w:rPr>
+          <w:rFonts w:ascii="Times New Roman" w:hAnsi="Times New Roman" w:cs="Times New Roman"/>
+        </w:rPr>
+        <w:t xml:space="preserve"> to improve performance and readability.</w:t>
+      </w:r>
+      <w:r>
+        <w:rPr>
+          <w:rFonts w:ascii="Times New Roman" w:hAnsi="Times New Roman" w:cs="Times New Roman"/>
+        </w:rPr>
+        <w:br/>
+        <w:t xml:space="preserve">-Remove </w:t>
+      </w:r>
+      <w:r>
+        <w:rPr>
+          <w:rFonts w:ascii="Times New Roman" w:hAnsi="Times New Roman" w:cs="Times New Roman"/>
+        </w:rPr>
+        <w:t>any</w:t>
+      </w:r>
+      <w:r>
+        <w:rPr>
+          <w:rFonts w:ascii="Times New Roman" w:hAnsi="Times New Roman" w:cs="Times New Roman"/>
+        </w:rPr>
+        <w:t xml:space="preserve"> parameters </w:t>
+      </w:r>
+      <w:r>
+        <w:rPr>
+          <w:rFonts w:ascii="Times New Roman" w:hAnsi="Times New Roman" w:cs="Times New Roman"/>
+        </w:rPr>
+        <w:t>from methods that aren’t being used,</w:t>
+      </w:r>
+      <w:r>
+        <w:rPr>
+          <w:rFonts w:ascii="Times New Roman" w:hAnsi="Times New Roman" w:cs="Times New Roman"/>
+        </w:rPr>
+        <w:t xml:space="preserve"> to simplify the methods.</w:t>
+      </w:r>
+      <w:r>
+        <w:rPr>
+          <w:rFonts w:ascii="Times New Roman" w:hAnsi="Times New Roman" w:cs="Times New Roman"/>
+        </w:rPr>
+        <w:br/>
+        <w:t xml:space="preserve">-Fix the incorrect namespace to match </w:t>
+      </w:r>
+      <w:r>
+        <w:rPr>
+          <w:rFonts w:ascii="Times New Roman" w:hAnsi="Times New Roman" w:cs="Times New Roman"/>
+        </w:rPr>
+        <w:t xml:space="preserve">the </w:t>
+      </w:r>
+      <w:r>
+        <w:rPr>
+          <w:rFonts w:ascii="Times New Roman" w:hAnsi="Times New Roman" w:cs="Times New Roman"/>
+        </w:rPr>
+        <w:t xml:space="preserve">actual </w:t>
+      </w:r>
+      <w:r>
+        <w:rPr>
+          <w:rFonts w:ascii="Times New Roman" w:hAnsi="Times New Roman" w:cs="Times New Roman"/>
+        </w:rPr>
+        <w:t>folder the .cs file is in.</w:t>
+      </w:r>
+      <w:r>
+        <w:rPr>
+          <w:rFonts w:ascii="Times New Roman" w:hAnsi="Times New Roman" w:cs="Times New Roman"/>
+        </w:rPr>
+        <w:br/>
+        <w:t>-</w:t>
+      </w:r>
+      <w:r>
+        <w:rPr>
+          <w:rFonts w:ascii="Times New Roman" w:hAnsi="Times New Roman" w:cs="Times New Roman"/>
+        </w:rPr>
+        <w:t xml:space="preserve">Change the </w:t>
+      </w:r>
+      <w:r>
+        <w:rPr>
+          <w:rFonts w:ascii="Times New Roman" w:hAnsi="Times New Roman" w:cs="Times New Roman"/>
+        </w:rPr>
+        <w:t xml:space="preserve">regex </w:t>
+      </w:r>
+      <w:r>
+        <w:rPr>
+          <w:rFonts w:ascii="Times New Roman" w:hAnsi="Times New Roman" w:cs="Times New Roman"/>
+        </w:rPr>
+        <w:t xml:space="preserve">values to </w:t>
+      </w:r>
+      <w:r>
+        <w:rPr>
+          <w:rFonts w:ascii="Times New Roman" w:hAnsi="Times New Roman" w:cs="Times New Roman"/>
+        </w:rPr>
+        <w:t>use GeneratedRegexAttribute, to improve performance and startup time.</w:t>
+      </w:r>
+    </w:p>
+    <w:p>
+      <w:pPr>
+        <w:rPr>
+          <w:rFonts w:ascii="Times New Roman" w:hAnsi="Times New Roman" w:cs="Times New Roman"/>
+        </w:rPr>
+      </w:pPr>
+    </w:p>
+    <w:p>
+      <w:pPr>
+        <w:rPr>
+          <w:rFonts w:ascii="Times New Roman" w:hAnsi="Times New Roman" w:cs="Times New Roman"/>
+        </w:rPr>
+      </w:pPr>
+    </w:p>
     <w:p>
       <w:pPr>
         <w:jc w:val="both"/>
+        <w:rPr>
+          <w:rFonts w:ascii="Times New Roman" w:hAnsi="Times New Roman" w:cs="Times New Roman"/>
+        </w:rPr>
       </w:pPr>
     </w:p>
     <w:p>
@@ -2771,7 +3491,7 @@
     </w:p>
     <w:sectPr>
       <w:pgSz w:w="11906" w:h="16838"/>
-      <w:pgMar w:top="1440" w:right="1440" w:bottom="1440" w:left="1440" w:header="708" w:footer="708" w:gutter="0"/>
+      <w:pgMar w:top="1440" w:right="1080" w:bottom="1440" w:left="1080" w:header="708" w:footer="708" w:gutter="0"/>
       <w:cols w:space="708"/>
       <w:docGrid w:linePitch="360"/>
     </w:sectPr>
@@ -4289,6 +5009,7 @@
   <w:style w:type="character" w:default="1" w:styleId="DefaultParagraphFont">
     <w:name w:val="Default Paragraph Font"/>
     <w:uiPriority w:val="1"/>
+    <w:semiHidden/>
     <w:unhideWhenUsed/>
   </w:style>
   <w:style w:type="table" w:default="1" w:styleId="TableNormal">

</xml_diff>

<commit_message>
all documentation done. Yes, ALL of it.
</commit_message>
<xml_diff>
--- a/Security Document.docx
+++ b/Security Document.docx
@@ -164,10 +164,10 @@
           <w:pPr>
             <w:pStyle w:val="TOC1"/>
             <w:tabs>
-              <w:tab w:val="right" w:leader="dot" w:pos="9016"/>
+              <w:tab w:val="right" w:leader="dot" w:pos="9736"/>
             </w:tabs>
             <w:rPr>
-              <w:rFonts w:ascii="Times New Roman" w:eastAsiaTheme="minorEastAsia" w:hAnsi="Times New Roman" w:cs="Times New Roman"/>
+              <w:rFonts w:eastAsiaTheme="minorEastAsia"/>
               <w:noProof/>
               <w:lang w:eastAsia="en-NZ"/>
             </w:rPr>
@@ -190,7 +190,7 @@
             </w:rPr>
             <w:fldChar w:fldCharType="separate"/>
           </w:r>
-          <w:hyperlink w:anchor="_Toc210769981" w:history="1">
+          <w:hyperlink w:anchor="_Toc211106878" w:history="1">
             <w:r>
               <w:rPr>
                 <w:rStyle w:val="Hyperlink"/>
@@ -201,7 +201,6 @@
             </w:r>
             <w:r>
               <w:rPr>
-                <w:rFonts w:ascii="Times New Roman" w:hAnsi="Times New Roman" w:cs="Times New Roman"/>
                 <w:noProof/>
                 <w:webHidden/>
               </w:rPr>
@@ -209,7 +208,6 @@
             </w:r>
             <w:r>
               <w:rPr>
-                <w:rFonts w:ascii="Times New Roman" w:hAnsi="Times New Roman" w:cs="Times New Roman"/>
                 <w:noProof/>
                 <w:webHidden/>
               </w:rPr>
@@ -217,22 +215,19 @@
             </w:r>
             <w:r>
               <w:rPr>
-                <w:rFonts w:ascii="Times New Roman" w:hAnsi="Times New Roman" w:cs="Times New Roman"/>
-                <w:noProof/>
-                <w:webHidden/>
-              </w:rPr>
-              <w:instrText xml:space="preserve"> PAGEREF _Toc210769981 \h </w:instrText>
-            </w:r>
-            <w:r>
-              <w:rPr>
-                <w:rFonts w:ascii="Times New Roman" w:hAnsi="Times New Roman" w:cs="Times New Roman"/>
-                <w:noProof/>
-                <w:webHidden/>
-              </w:rPr>
-            </w:r>
-            <w:r>
-              <w:rPr>
-                <w:rFonts w:ascii="Times New Roman" w:hAnsi="Times New Roman" w:cs="Times New Roman"/>
+                <w:noProof/>
+                <w:webHidden/>
+              </w:rPr>
+              <w:instrText xml:space="preserve"> PAGEREF _Toc211106878 \h </w:instrText>
+            </w:r>
+            <w:r>
+              <w:rPr>
+                <w:noProof/>
+                <w:webHidden/>
+              </w:rPr>
+            </w:r>
+            <w:r>
+              <w:rPr>
                 <w:noProof/>
                 <w:webHidden/>
               </w:rPr>
@@ -240,7 +235,6 @@
             </w:r>
             <w:r>
               <w:rPr>
-                <w:rFonts w:ascii="Times New Roman" w:hAnsi="Times New Roman" w:cs="Times New Roman"/>
                 <w:noProof/>
                 <w:webHidden/>
               </w:rPr>
@@ -248,7 +242,6 @@
             </w:r>
             <w:r>
               <w:rPr>
-                <w:rFonts w:ascii="Times New Roman" w:hAnsi="Times New Roman" w:cs="Times New Roman"/>
                 <w:noProof/>
                 <w:webHidden/>
               </w:rPr>
@@ -260,15 +253,15 @@
           <w:pPr>
             <w:pStyle w:val="TOC2"/>
             <w:tabs>
-              <w:tab w:val="right" w:leader="dot" w:pos="9016"/>
+              <w:tab w:val="right" w:leader="dot" w:pos="9736"/>
             </w:tabs>
             <w:rPr>
-              <w:rFonts w:ascii="Times New Roman" w:eastAsiaTheme="minorEastAsia" w:hAnsi="Times New Roman" w:cs="Times New Roman"/>
+              <w:rFonts w:eastAsiaTheme="minorEastAsia"/>
               <w:noProof/>
               <w:lang w:eastAsia="en-NZ"/>
             </w:rPr>
           </w:pPr>
-          <w:hyperlink w:anchor="_Toc210769982" w:history="1">
+          <w:hyperlink w:anchor="_Toc211106879" w:history="1">
             <w:r>
               <w:rPr>
                 <w:rStyle w:val="Hyperlink"/>
@@ -279,7 +272,6 @@
             </w:r>
             <w:r>
               <w:rPr>
-                <w:rFonts w:ascii="Times New Roman" w:hAnsi="Times New Roman" w:cs="Times New Roman"/>
                 <w:noProof/>
                 <w:webHidden/>
               </w:rPr>
@@ -287,7 +279,6 @@
             </w:r>
             <w:r>
               <w:rPr>
-                <w:rFonts w:ascii="Times New Roman" w:hAnsi="Times New Roman" w:cs="Times New Roman"/>
                 <w:noProof/>
                 <w:webHidden/>
               </w:rPr>
@@ -295,22 +286,19 @@
             </w:r>
             <w:r>
               <w:rPr>
-                <w:rFonts w:ascii="Times New Roman" w:hAnsi="Times New Roman" w:cs="Times New Roman"/>
-                <w:noProof/>
-                <w:webHidden/>
-              </w:rPr>
-              <w:instrText xml:space="preserve"> PAGEREF _Toc210769982 \h </w:instrText>
-            </w:r>
-            <w:r>
-              <w:rPr>
-                <w:rFonts w:ascii="Times New Roman" w:hAnsi="Times New Roman" w:cs="Times New Roman"/>
-                <w:noProof/>
-                <w:webHidden/>
-              </w:rPr>
-            </w:r>
-            <w:r>
-              <w:rPr>
-                <w:rFonts w:ascii="Times New Roman" w:hAnsi="Times New Roman" w:cs="Times New Roman"/>
+                <w:noProof/>
+                <w:webHidden/>
+              </w:rPr>
+              <w:instrText xml:space="preserve"> PAGEREF _Toc211106879 \h </w:instrText>
+            </w:r>
+            <w:r>
+              <w:rPr>
+                <w:noProof/>
+                <w:webHidden/>
+              </w:rPr>
+            </w:r>
+            <w:r>
+              <w:rPr>
                 <w:noProof/>
                 <w:webHidden/>
               </w:rPr>
@@ -318,7 +306,6 @@
             </w:r>
             <w:r>
               <w:rPr>
-                <w:rFonts w:ascii="Times New Roman" w:hAnsi="Times New Roman" w:cs="Times New Roman"/>
                 <w:noProof/>
                 <w:webHidden/>
               </w:rPr>
@@ -326,7 +313,6 @@
             </w:r>
             <w:r>
               <w:rPr>
-                <w:rFonts w:ascii="Times New Roman" w:hAnsi="Times New Roman" w:cs="Times New Roman"/>
                 <w:noProof/>
                 <w:webHidden/>
               </w:rPr>
@@ -338,15 +324,15 @@
           <w:pPr>
             <w:pStyle w:val="TOC3"/>
             <w:tabs>
-              <w:tab w:val="right" w:leader="dot" w:pos="9016"/>
+              <w:tab w:val="right" w:leader="dot" w:pos="9736"/>
             </w:tabs>
             <w:rPr>
-              <w:rFonts w:ascii="Times New Roman" w:eastAsiaTheme="minorEastAsia" w:hAnsi="Times New Roman" w:cs="Times New Roman"/>
+              <w:rFonts w:eastAsiaTheme="minorEastAsia"/>
               <w:noProof/>
               <w:lang w:eastAsia="en-NZ"/>
             </w:rPr>
           </w:pPr>
-          <w:hyperlink w:anchor="_Toc210769983" w:history="1">
+          <w:hyperlink w:anchor="_Toc211106880" w:history="1">
             <w:r>
               <w:rPr>
                 <w:rStyle w:val="Hyperlink"/>
@@ -357,7 +343,6 @@
             </w:r>
             <w:r>
               <w:rPr>
-                <w:rFonts w:ascii="Times New Roman" w:hAnsi="Times New Roman" w:cs="Times New Roman"/>
                 <w:noProof/>
                 <w:webHidden/>
               </w:rPr>
@@ -365,7 +350,6 @@
             </w:r>
             <w:r>
               <w:rPr>
-                <w:rFonts w:ascii="Times New Roman" w:hAnsi="Times New Roman" w:cs="Times New Roman"/>
                 <w:noProof/>
                 <w:webHidden/>
               </w:rPr>
@@ -373,22 +357,19 @@
             </w:r>
             <w:r>
               <w:rPr>
-                <w:rFonts w:ascii="Times New Roman" w:hAnsi="Times New Roman" w:cs="Times New Roman"/>
-                <w:noProof/>
-                <w:webHidden/>
-              </w:rPr>
-              <w:instrText xml:space="preserve"> PAGEREF _Toc210769983 \h </w:instrText>
-            </w:r>
-            <w:r>
-              <w:rPr>
-                <w:rFonts w:ascii="Times New Roman" w:hAnsi="Times New Roman" w:cs="Times New Roman"/>
-                <w:noProof/>
-                <w:webHidden/>
-              </w:rPr>
-            </w:r>
-            <w:r>
-              <w:rPr>
-                <w:rFonts w:ascii="Times New Roman" w:hAnsi="Times New Roman" w:cs="Times New Roman"/>
+                <w:noProof/>
+                <w:webHidden/>
+              </w:rPr>
+              <w:instrText xml:space="preserve"> PAGEREF _Toc211106880 \h </w:instrText>
+            </w:r>
+            <w:r>
+              <w:rPr>
+                <w:noProof/>
+                <w:webHidden/>
+              </w:rPr>
+            </w:r>
+            <w:r>
+              <w:rPr>
                 <w:noProof/>
                 <w:webHidden/>
               </w:rPr>
@@ -396,7 +377,6 @@
             </w:r>
             <w:r>
               <w:rPr>
-                <w:rFonts w:ascii="Times New Roman" w:hAnsi="Times New Roman" w:cs="Times New Roman"/>
                 <w:noProof/>
                 <w:webHidden/>
               </w:rPr>
@@ -404,7 +384,6 @@
             </w:r>
             <w:r>
               <w:rPr>
-                <w:rFonts w:ascii="Times New Roman" w:hAnsi="Times New Roman" w:cs="Times New Roman"/>
                 <w:noProof/>
                 <w:webHidden/>
               </w:rPr>
@@ -416,15 +395,15 @@
           <w:pPr>
             <w:pStyle w:val="TOC3"/>
             <w:tabs>
-              <w:tab w:val="right" w:leader="dot" w:pos="9016"/>
+              <w:tab w:val="right" w:leader="dot" w:pos="9736"/>
             </w:tabs>
             <w:rPr>
-              <w:rFonts w:ascii="Times New Roman" w:eastAsiaTheme="minorEastAsia" w:hAnsi="Times New Roman" w:cs="Times New Roman"/>
+              <w:rFonts w:eastAsiaTheme="minorEastAsia"/>
               <w:noProof/>
               <w:lang w:eastAsia="en-NZ"/>
             </w:rPr>
           </w:pPr>
-          <w:hyperlink w:anchor="_Toc210769984" w:history="1">
+          <w:hyperlink w:anchor="_Toc211106881" w:history="1">
             <w:r>
               <w:rPr>
                 <w:rStyle w:val="Hyperlink"/>
@@ -435,7 +414,6 @@
             </w:r>
             <w:r>
               <w:rPr>
-                <w:rFonts w:ascii="Times New Roman" w:hAnsi="Times New Roman" w:cs="Times New Roman"/>
                 <w:noProof/>
                 <w:webHidden/>
               </w:rPr>
@@ -443,7 +421,6 @@
             </w:r>
             <w:r>
               <w:rPr>
-                <w:rFonts w:ascii="Times New Roman" w:hAnsi="Times New Roman" w:cs="Times New Roman"/>
                 <w:noProof/>
                 <w:webHidden/>
               </w:rPr>
@@ -451,22 +428,19 @@
             </w:r>
             <w:r>
               <w:rPr>
-                <w:rFonts w:ascii="Times New Roman" w:hAnsi="Times New Roman" w:cs="Times New Roman"/>
-                <w:noProof/>
-                <w:webHidden/>
-              </w:rPr>
-              <w:instrText xml:space="preserve"> PAGEREF _Toc210769984 \h </w:instrText>
-            </w:r>
-            <w:r>
-              <w:rPr>
-                <w:rFonts w:ascii="Times New Roman" w:hAnsi="Times New Roman" w:cs="Times New Roman"/>
-                <w:noProof/>
-                <w:webHidden/>
-              </w:rPr>
-            </w:r>
-            <w:r>
-              <w:rPr>
-                <w:rFonts w:ascii="Times New Roman" w:hAnsi="Times New Roman" w:cs="Times New Roman"/>
+                <w:noProof/>
+                <w:webHidden/>
+              </w:rPr>
+              <w:instrText xml:space="preserve"> PAGEREF _Toc211106881 \h </w:instrText>
+            </w:r>
+            <w:r>
+              <w:rPr>
+                <w:noProof/>
+                <w:webHidden/>
+              </w:rPr>
+            </w:r>
+            <w:r>
+              <w:rPr>
                 <w:noProof/>
                 <w:webHidden/>
               </w:rPr>
@@ -474,7 +448,6 @@
             </w:r>
             <w:r>
               <w:rPr>
-                <w:rFonts w:ascii="Times New Roman" w:hAnsi="Times New Roman" w:cs="Times New Roman"/>
                 <w:noProof/>
                 <w:webHidden/>
               </w:rPr>
@@ -482,7 +455,6 @@
             </w:r>
             <w:r>
               <w:rPr>
-                <w:rFonts w:ascii="Times New Roman" w:hAnsi="Times New Roman" w:cs="Times New Roman"/>
                 <w:noProof/>
                 <w:webHidden/>
               </w:rPr>
@@ -494,15 +466,15 @@
           <w:pPr>
             <w:pStyle w:val="TOC2"/>
             <w:tabs>
-              <w:tab w:val="right" w:leader="dot" w:pos="9016"/>
+              <w:tab w:val="right" w:leader="dot" w:pos="9736"/>
             </w:tabs>
             <w:rPr>
-              <w:rFonts w:ascii="Times New Roman" w:eastAsiaTheme="minorEastAsia" w:hAnsi="Times New Roman" w:cs="Times New Roman"/>
+              <w:rFonts w:eastAsiaTheme="minorEastAsia"/>
               <w:noProof/>
               <w:lang w:eastAsia="en-NZ"/>
             </w:rPr>
           </w:pPr>
-          <w:hyperlink w:anchor="_Toc210769985" w:history="1">
+          <w:hyperlink w:anchor="_Toc211106882" w:history="1">
             <w:r>
               <w:rPr>
                 <w:rStyle w:val="Hyperlink"/>
@@ -513,7 +485,6 @@
             </w:r>
             <w:r>
               <w:rPr>
-                <w:rFonts w:ascii="Times New Roman" w:hAnsi="Times New Roman" w:cs="Times New Roman"/>
                 <w:noProof/>
                 <w:webHidden/>
               </w:rPr>
@@ -521,7 +492,6 @@
             </w:r>
             <w:r>
               <w:rPr>
-                <w:rFonts w:ascii="Times New Roman" w:hAnsi="Times New Roman" w:cs="Times New Roman"/>
                 <w:noProof/>
                 <w:webHidden/>
               </w:rPr>
@@ -529,22 +499,19 @@
             </w:r>
             <w:r>
               <w:rPr>
-                <w:rFonts w:ascii="Times New Roman" w:hAnsi="Times New Roman" w:cs="Times New Roman"/>
-                <w:noProof/>
-                <w:webHidden/>
-              </w:rPr>
-              <w:instrText xml:space="preserve"> PAGEREF _Toc210769985 \h </w:instrText>
-            </w:r>
-            <w:r>
-              <w:rPr>
-                <w:rFonts w:ascii="Times New Roman" w:hAnsi="Times New Roman" w:cs="Times New Roman"/>
-                <w:noProof/>
-                <w:webHidden/>
-              </w:rPr>
-            </w:r>
-            <w:r>
-              <w:rPr>
-                <w:rFonts w:ascii="Times New Roman" w:hAnsi="Times New Roman" w:cs="Times New Roman"/>
+                <w:noProof/>
+                <w:webHidden/>
+              </w:rPr>
+              <w:instrText xml:space="preserve"> PAGEREF _Toc211106882 \h </w:instrText>
+            </w:r>
+            <w:r>
+              <w:rPr>
+                <w:noProof/>
+                <w:webHidden/>
+              </w:rPr>
+            </w:r>
+            <w:r>
+              <w:rPr>
                 <w:noProof/>
                 <w:webHidden/>
               </w:rPr>
@@ -552,7 +519,6 @@
             </w:r>
             <w:r>
               <w:rPr>
-                <w:rFonts w:ascii="Times New Roman" w:hAnsi="Times New Roman" w:cs="Times New Roman"/>
                 <w:noProof/>
                 <w:webHidden/>
               </w:rPr>
@@ -560,7 +526,6 @@
             </w:r>
             <w:r>
               <w:rPr>
-                <w:rFonts w:ascii="Times New Roman" w:hAnsi="Times New Roman" w:cs="Times New Roman"/>
                 <w:noProof/>
                 <w:webHidden/>
               </w:rPr>
@@ -572,15 +537,15 @@
           <w:pPr>
             <w:pStyle w:val="TOC3"/>
             <w:tabs>
-              <w:tab w:val="right" w:leader="dot" w:pos="9016"/>
+              <w:tab w:val="right" w:leader="dot" w:pos="9736"/>
             </w:tabs>
             <w:rPr>
-              <w:rFonts w:ascii="Times New Roman" w:eastAsiaTheme="minorEastAsia" w:hAnsi="Times New Roman" w:cs="Times New Roman"/>
+              <w:rFonts w:eastAsiaTheme="minorEastAsia"/>
               <w:noProof/>
               <w:lang w:eastAsia="en-NZ"/>
             </w:rPr>
           </w:pPr>
-          <w:hyperlink w:anchor="_Toc210769986" w:history="1">
+          <w:hyperlink w:anchor="_Toc211106883" w:history="1">
             <w:r>
               <w:rPr>
                 <w:rStyle w:val="Hyperlink"/>
@@ -591,7 +556,6 @@
             </w:r>
             <w:r>
               <w:rPr>
-                <w:rFonts w:ascii="Times New Roman" w:hAnsi="Times New Roman" w:cs="Times New Roman"/>
                 <w:noProof/>
                 <w:webHidden/>
               </w:rPr>
@@ -599,7 +563,6 @@
             </w:r>
             <w:r>
               <w:rPr>
-                <w:rFonts w:ascii="Times New Roman" w:hAnsi="Times New Roman" w:cs="Times New Roman"/>
                 <w:noProof/>
                 <w:webHidden/>
               </w:rPr>
@@ -607,22 +570,19 @@
             </w:r>
             <w:r>
               <w:rPr>
-                <w:rFonts w:ascii="Times New Roman" w:hAnsi="Times New Roman" w:cs="Times New Roman"/>
-                <w:noProof/>
-                <w:webHidden/>
-              </w:rPr>
-              <w:instrText xml:space="preserve"> PAGEREF _Toc210769986 \h </w:instrText>
-            </w:r>
-            <w:r>
-              <w:rPr>
-                <w:rFonts w:ascii="Times New Roman" w:hAnsi="Times New Roman" w:cs="Times New Roman"/>
-                <w:noProof/>
-                <w:webHidden/>
-              </w:rPr>
-            </w:r>
-            <w:r>
-              <w:rPr>
-                <w:rFonts w:ascii="Times New Roman" w:hAnsi="Times New Roman" w:cs="Times New Roman"/>
+                <w:noProof/>
+                <w:webHidden/>
+              </w:rPr>
+              <w:instrText xml:space="preserve"> PAGEREF _Toc211106883 \h </w:instrText>
+            </w:r>
+            <w:r>
+              <w:rPr>
+                <w:noProof/>
+                <w:webHidden/>
+              </w:rPr>
+            </w:r>
+            <w:r>
+              <w:rPr>
                 <w:noProof/>
                 <w:webHidden/>
               </w:rPr>
@@ -630,7 +590,6 @@
             </w:r>
             <w:r>
               <w:rPr>
-                <w:rFonts w:ascii="Times New Roman" w:hAnsi="Times New Roman" w:cs="Times New Roman"/>
                 <w:noProof/>
                 <w:webHidden/>
               </w:rPr>
@@ -638,7 +597,6 @@
             </w:r>
             <w:r>
               <w:rPr>
-                <w:rFonts w:ascii="Times New Roman" w:hAnsi="Times New Roman" w:cs="Times New Roman"/>
                 <w:noProof/>
                 <w:webHidden/>
               </w:rPr>
@@ -650,15 +608,15 @@
           <w:pPr>
             <w:pStyle w:val="TOC3"/>
             <w:tabs>
-              <w:tab w:val="right" w:leader="dot" w:pos="9016"/>
+              <w:tab w:val="right" w:leader="dot" w:pos="9736"/>
             </w:tabs>
             <w:rPr>
-              <w:rFonts w:ascii="Times New Roman" w:eastAsiaTheme="minorEastAsia" w:hAnsi="Times New Roman" w:cs="Times New Roman"/>
+              <w:rFonts w:eastAsiaTheme="minorEastAsia"/>
               <w:noProof/>
               <w:lang w:eastAsia="en-NZ"/>
             </w:rPr>
           </w:pPr>
-          <w:hyperlink w:anchor="_Toc210769987" w:history="1">
+          <w:hyperlink w:anchor="_Toc211106884" w:history="1">
             <w:r>
               <w:rPr>
                 <w:rStyle w:val="Hyperlink"/>
@@ -669,7 +627,6 @@
             </w:r>
             <w:r>
               <w:rPr>
-                <w:rFonts w:ascii="Times New Roman" w:hAnsi="Times New Roman" w:cs="Times New Roman"/>
                 <w:noProof/>
                 <w:webHidden/>
               </w:rPr>
@@ -677,7 +634,6 @@
             </w:r>
             <w:r>
               <w:rPr>
-                <w:rFonts w:ascii="Times New Roman" w:hAnsi="Times New Roman" w:cs="Times New Roman"/>
                 <w:noProof/>
                 <w:webHidden/>
               </w:rPr>
@@ -685,22 +641,19 @@
             </w:r>
             <w:r>
               <w:rPr>
-                <w:rFonts w:ascii="Times New Roman" w:hAnsi="Times New Roman" w:cs="Times New Roman"/>
-                <w:noProof/>
-                <w:webHidden/>
-              </w:rPr>
-              <w:instrText xml:space="preserve"> PAGEREF _Toc210769987 \h </w:instrText>
-            </w:r>
-            <w:r>
-              <w:rPr>
-                <w:rFonts w:ascii="Times New Roman" w:hAnsi="Times New Roman" w:cs="Times New Roman"/>
-                <w:noProof/>
-                <w:webHidden/>
-              </w:rPr>
-            </w:r>
-            <w:r>
-              <w:rPr>
-                <w:rFonts w:ascii="Times New Roman" w:hAnsi="Times New Roman" w:cs="Times New Roman"/>
+                <w:noProof/>
+                <w:webHidden/>
+              </w:rPr>
+              <w:instrText xml:space="preserve"> PAGEREF _Toc211106884 \h </w:instrText>
+            </w:r>
+            <w:r>
+              <w:rPr>
+                <w:noProof/>
+                <w:webHidden/>
+              </w:rPr>
+            </w:r>
+            <w:r>
+              <w:rPr>
                 <w:noProof/>
                 <w:webHidden/>
               </w:rPr>
@@ -708,7 +661,6 @@
             </w:r>
             <w:r>
               <w:rPr>
-                <w:rFonts w:ascii="Times New Roman" w:hAnsi="Times New Roman" w:cs="Times New Roman"/>
                 <w:noProof/>
                 <w:webHidden/>
               </w:rPr>
@@ -716,7 +668,6 @@
             </w:r>
             <w:r>
               <w:rPr>
-                <w:rFonts w:ascii="Times New Roman" w:hAnsi="Times New Roman" w:cs="Times New Roman"/>
                 <w:noProof/>
                 <w:webHidden/>
               </w:rPr>
@@ -728,15 +679,15 @@
           <w:pPr>
             <w:pStyle w:val="TOC2"/>
             <w:tabs>
-              <w:tab w:val="right" w:leader="dot" w:pos="9016"/>
+              <w:tab w:val="right" w:leader="dot" w:pos="9736"/>
             </w:tabs>
             <w:rPr>
-              <w:rFonts w:ascii="Times New Roman" w:eastAsiaTheme="minorEastAsia" w:hAnsi="Times New Roman" w:cs="Times New Roman"/>
+              <w:rFonts w:eastAsiaTheme="minorEastAsia"/>
               <w:noProof/>
               <w:lang w:eastAsia="en-NZ"/>
             </w:rPr>
           </w:pPr>
-          <w:hyperlink w:anchor="_Toc210769988" w:history="1">
+          <w:hyperlink w:anchor="_Toc211106885" w:history="1">
             <w:r>
               <w:rPr>
                 <w:rStyle w:val="Hyperlink"/>
@@ -747,7 +698,6 @@
             </w:r>
             <w:r>
               <w:rPr>
-                <w:rFonts w:ascii="Times New Roman" w:hAnsi="Times New Roman" w:cs="Times New Roman"/>
                 <w:noProof/>
                 <w:webHidden/>
               </w:rPr>
@@ -755,7 +705,6 @@
             </w:r>
             <w:r>
               <w:rPr>
-                <w:rFonts w:ascii="Times New Roman" w:hAnsi="Times New Roman" w:cs="Times New Roman"/>
                 <w:noProof/>
                 <w:webHidden/>
               </w:rPr>
@@ -763,22 +712,19 @@
             </w:r>
             <w:r>
               <w:rPr>
-                <w:rFonts w:ascii="Times New Roman" w:hAnsi="Times New Roman" w:cs="Times New Roman"/>
-                <w:noProof/>
-                <w:webHidden/>
-              </w:rPr>
-              <w:instrText xml:space="preserve"> PAGEREF _Toc210769988 \h </w:instrText>
-            </w:r>
-            <w:r>
-              <w:rPr>
-                <w:rFonts w:ascii="Times New Roman" w:hAnsi="Times New Roman" w:cs="Times New Roman"/>
-                <w:noProof/>
-                <w:webHidden/>
-              </w:rPr>
-            </w:r>
-            <w:r>
-              <w:rPr>
-                <w:rFonts w:ascii="Times New Roman" w:hAnsi="Times New Roman" w:cs="Times New Roman"/>
+                <w:noProof/>
+                <w:webHidden/>
+              </w:rPr>
+              <w:instrText xml:space="preserve"> PAGEREF _Toc211106885 \h </w:instrText>
+            </w:r>
+            <w:r>
+              <w:rPr>
+                <w:noProof/>
+                <w:webHidden/>
+              </w:rPr>
+            </w:r>
+            <w:r>
+              <w:rPr>
                 <w:noProof/>
                 <w:webHidden/>
               </w:rPr>
@@ -786,7 +732,6 @@
             </w:r>
             <w:r>
               <w:rPr>
-                <w:rFonts w:ascii="Times New Roman" w:hAnsi="Times New Roman" w:cs="Times New Roman"/>
                 <w:noProof/>
                 <w:webHidden/>
               </w:rPr>
@@ -794,7 +739,6 @@
             </w:r>
             <w:r>
               <w:rPr>
-                <w:rFonts w:ascii="Times New Roman" w:hAnsi="Times New Roman" w:cs="Times New Roman"/>
                 <w:noProof/>
                 <w:webHidden/>
               </w:rPr>
@@ -806,15 +750,15 @@
           <w:pPr>
             <w:pStyle w:val="TOC3"/>
             <w:tabs>
-              <w:tab w:val="right" w:leader="dot" w:pos="9016"/>
+              <w:tab w:val="right" w:leader="dot" w:pos="9736"/>
             </w:tabs>
             <w:rPr>
-              <w:rFonts w:ascii="Times New Roman" w:eastAsiaTheme="minorEastAsia" w:hAnsi="Times New Roman" w:cs="Times New Roman"/>
+              <w:rFonts w:eastAsiaTheme="minorEastAsia"/>
               <w:noProof/>
               <w:lang w:eastAsia="en-NZ"/>
             </w:rPr>
           </w:pPr>
-          <w:hyperlink w:anchor="_Toc210769989" w:history="1">
+          <w:hyperlink w:anchor="_Toc211106886" w:history="1">
             <w:r>
               <w:rPr>
                 <w:rStyle w:val="Hyperlink"/>
@@ -825,7 +769,6 @@
             </w:r>
             <w:r>
               <w:rPr>
-                <w:rFonts w:ascii="Times New Roman" w:hAnsi="Times New Roman" w:cs="Times New Roman"/>
                 <w:noProof/>
                 <w:webHidden/>
               </w:rPr>
@@ -833,7 +776,6 @@
             </w:r>
             <w:r>
               <w:rPr>
-                <w:rFonts w:ascii="Times New Roman" w:hAnsi="Times New Roman" w:cs="Times New Roman"/>
                 <w:noProof/>
                 <w:webHidden/>
               </w:rPr>
@@ -841,22 +783,19 @@
             </w:r>
             <w:r>
               <w:rPr>
-                <w:rFonts w:ascii="Times New Roman" w:hAnsi="Times New Roman" w:cs="Times New Roman"/>
-                <w:noProof/>
-                <w:webHidden/>
-              </w:rPr>
-              <w:instrText xml:space="preserve"> PAGEREF _Toc210769989 \h </w:instrText>
-            </w:r>
-            <w:r>
-              <w:rPr>
-                <w:rFonts w:ascii="Times New Roman" w:hAnsi="Times New Roman" w:cs="Times New Roman"/>
-                <w:noProof/>
-                <w:webHidden/>
-              </w:rPr>
-            </w:r>
-            <w:r>
-              <w:rPr>
-                <w:rFonts w:ascii="Times New Roman" w:hAnsi="Times New Roman" w:cs="Times New Roman"/>
+                <w:noProof/>
+                <w:webHidden/>
+              </w:rPr>
+              <w:instrText xml:space="preserve"> PAGEREF _Toc211106886 \h </w:instrText>
+            </w:r>
+            <w:r>
+              <w:rPr>
+                <w:noProof/>
+                <w:webHidden/>
+              </w:rPr>
+            </w:r>
+            <w:r>
+              <w:rPr>
                 <w:noProof/>
                 <w:webHidden/>
               </w:rPr>
@@ -864,7 +803,6 @@
             </w:r>
             <w:r>
               <w:rPr>
-                <w:rFonts w:ascii="Times New Roman" w:hAnsi="Times New Roman" w:cs="Times New Roman"/>
                 <w:noProof/>
                 <w:webHidden/>
               </w:rPr>
@@ -872,7 +810,6 @@
             </w:r>
             <w:r>
               <w:rPr>
-                <w:rFonts w:ascii="Times New Roman" w:hAnsi="Times New Roman" w:cs="Times New Roman"/>
                 <w:noProof/>
                 <w:webHidden/>
               </w:rPr>
@@ -884,15 +821,15 @@
           <w:pPr>
             <w:pStyle w:val="TOC3"/>
             <w:tabs>
-              <w:tab w:val="right" w:leader="dot" w:pos="9016"/>
+              <w:tab w:val="right" w:leader="dot" w:pos="9736"/>
             </w:tabs>
             <w:rPr>
-              <w:rFonts w:ascii="Times New Roman" w:eastAsiaTheme="minorEastAsia" w:hAnsi="Times New Roman" w:cs="Times New Roman"/>
+              <w:rFonts w:eastAsiaTheme="minorEastAsia"/>
               <w:noProof/>
               <w:lang w:eastAsia="en-NZ"/>
             </w:rPr>
           </w:pPr>
-          <w:hyperlink w:anchor="_Toc210769990" w:history="1">
+          <w:hyperlink w:anchor="_Toc211106887" w:history="1">
             <w:r>
               <w:rPr>
                 <w:rStyle w:val="Hyperlink"/>
@@ -903,7 +840,6 @@
             </w:r>
             <w:r>
               <w:rPr>
-                <w:rFonts w:ascii="Times New Roman" w:hAnsi="Times New Roman" w:cs="Times New Roman"/>
                 <w:noProof/>
                 <w:webHidden/>
               </w:rPr>
@@ -911,7 +847,6 @@
             </w:r>
             <w:r>
               <w:rPr>
-                <w:rFonts w:ascii="Times New Roman" w:hAnsi="Times New Roman" w:cs="Times New Roman"/>
                 <w:noProof/>
                 <w:webHidden/>
               </w:rPr>
@@ -919,22 +854,19 @@
             </w:r>
             <w:r>
               <w:rPr>
-                <w:rFonts w:ascii="Times New Roman" w:hAnsi="Times New Roman" w:cs="Times New Roman"/>
-                <w:noProof/>
-                <w:webHidden/>
-              </w:rPr>
-              <w:instrText xml:space="preserve"> PAGEREF _Toc210769990 \h </w:instrText>
-            </w:r>
-            <w:r>
-              <w:rPr>
-                <w:rFonts w:ascii="Times New Roman" w:hAnsi="Times New Roman" w:cs="Times New Roman"/>
-                <w:noProof/>
-                <w:webHidden/>
-              </w:rPr>
-            </w:r>
-            <w:r>
-              <w:rPr>
-                <w:rFonts w:ascii="Times New Roman" w:hAnsi="Times New Roman" w:cs="Times New Roman"/>
+                <w:noProof/>
+                <w:webHidden/>
+              </w:rPr>
+              <w:instrText xml:space="preserve"> PAGEREF _Toc211106887 \h </w:instrText>
+            </w:r>
+            <w:r>
+              <w:rPr>
+                <w:noProof/>
+                <w:webHidden/>
+              </w:rPr>
+            </w:r>
+            <w:r>
+              <w:rPr>
                 <w:noProof/>
                 <w:webHidden/>
               </w:rPr>
@@ -942,7 +874,6 @@
             </w:r>
             <w:r>
               <w:rPr>
-                <w:rFonts w:ascii="Times New Roman" w:hAnsi="Times New Roman" w:cs="Times New Roman"/>
                 <w:noProof/>
                 <w:webHidden/>
               </w:rPr>
@@ -950,85 +881,6 @@
             </w:r>
             <w:r>
               <w:rPr>
-                <w:rFonts w:ascii="Times New Roman" w:hAnsi="Times New Roman" w:cs="Times New Roman"/>
-                <w:noProof/>
-                <w:webHidden/>
-              </w:rPr>
-              <w:fldChar w:fldCharType="end"/>
-            </w:r>
-          </w:hyperlink>
-        </w:p>
-        <w:p>
-          <w:pPr>
-            <w:pStyle w:val="TOC2"/>
-            <w:tabs>
-              <w:tab w:val="right" w:leader="dot" w:pos="9016"/>
-            </w:tabs>
-            <w:rPr>
-              <w:rFonts w:ascii="Times New Roman" w:eastAsiaTheme="minorEastAsia" w:hAnsi="Times New Roman" w:cs="Times New Roman"/>
-              <w:noProof/>
-              <w:lang w:eastAsia="en-NZ"/>
-            </w:rPr>
-          </w:pPr>
-          <w:hyperlink w:anchor="_Toc210769991" w:history="1">
-            <w:r>
-              <w:rPr>
-                <w:rStyle w:val="Hyperlink"/>
-                <w:rFonts w:ascii="Times New Roman" w:hAnsi="Times New Roman" w:cs="Times New Roman"/>
-                <w:noProof/>
-              </w:rPr>
-              <w:t>Puma Scan</w:t>
-            </w:r>
-            <w:r>
-              <w:rPr>
-                <w:rFonts w:ascii="Times New Roman" w:hAnsi="Times New Roman" w:cs="Times New Roman"/>
-                <w:noProof/>
-                <w:webHidden/>
-              </w:rPr>
-              <w:tab/>
-            </w:r>
-            <w:r>
-              <w:rPr>
-                <w:rFonts w:ascii="Times New Roman" w:hAnsi="Times New Roman" w:cs="Times New Roman"/>
-                <w:noProof/>
-                <w:webHidden/>
-              </w:rPr>
-              <w:fldChar w:fldCharType="begin"/>
-            </w:r>
-            <w:r>
-              <w:rPr>
-                <w:rFonts w:ascii="Times New Roman" w:hAnsi="Times New Roman" w:cs="Times New Roman"/>
-                <w:noProof/>
-                <w:webHidden/>
-              </w:rPr>
-              <w:instrText xml:space="preserve"> PAGEREF _Toc210769991 \h </w:instrText>
-            </w:r>
-            <w:r>
-              <w:rPr>
-                <w:rFonts w:ascii="Times New Roman" w:hAnsi="Times New Roman" w:cs="Times New Roman"/>
-                <w:noProof/>
-                <w:webHidden/>
-              </w:rPr>
-            </w:r>
-            <w:r>
-              <w:rPr>
-                <w:rFonts w:ascii="Times New Roman" w:hAnsi="Times New Roman" w:cs="Times New Roman"/>
-                <w:noProof/>
-                <w:webHidden/>
-              </w:rPr>
-              <w:fldChar w:fldCharType="separate"/>
-            </w:r>
-            <w:r>
-              <w:rPr>
-                <w:rFonts w:ascii="Times New Roman" w:hAnsi="Times New Roman" w:cs="Times New Roman"/>
-                <w:noProof/>
-                <w:webHidden/>
-              </w:rPr>
-              <w:t>6</w:t>
-            </w:r>
-            <w:r>
-              <w:rPr>
-                <w:rFonts w:ascii="Times New Roman" w:hAnsi="Times New Roman" w:cs="Times New Roman"/>
                 <w:noProof/>
                 <w:webHidden/>
               </w:rPr>
@@ -1390,83 +1242,6 @@
     </w:p>
     <w:p>
       <w:pPr>
-        <w:pStyle w:val="TableofFigures"/>
-        <w:tabs>
-          <w:tab w:val="right" w:leader="dot" w:pos="9016"/>
-        </w:tabs>
-        <w:rPr>
-          <w:rFonts w:ascii="Times New Roman" w:hAnsi="Times New Roman" w:cs="Times New Roman"/>
-          <w:noProof/>
-        </w:rPr>
-      </w:pPr>
-      <w:hyperlink w:anchor="_Toc210770040" w:history="1">
-        <w:r>
-          <w:rPr>
-            <w:rStyle w:val="Hyperlink"/>
-            <w:rFonts w:ascii="Times New Roman" w:hAnsi="Times New Roman" w:cs="Times New Roman"/>
-            <w:noProof/>
-          </w:rPr>
-          <w:t>Figure 5: Puma Scan Results on FullMetalLibrary.</w:t>
-        </w:r>
-        <w:r>
-          <w:rPr>
-            <w:rFonts w:ascii="Times New Roman" w:hAnsi="Times New Roman" w:cs="Times New Roman"/>
-            <w:noProof/>
-            <w:webHidden/>
-          </w:rPr>
-          <w:tab/>
-        </w:r>
-        <w:r>
-          <w:rPr>
-            <w:rFonts w:ascii="Times New Roman" w:hAnsi="Times New Roman" w:cs="Times New Roman"/>
-            <w:noProof/>
-            <w:webHidden/>
-          </w:rPr>
-          <w:fldChar w:fldCharType="begin"/>
-        </w:r>
-        <w:r>
-          <w:rPr>
-            <w:rFonts w:ascii="Times New Roman" w:hAnsi="Times New Roman" w:cs="Times New Roman"/>
-            <w:noProof/>
-            <w:webHidden/>
-          </w:rPr>
-          <w:instrText xml:space="preserve"> PAGEREF _Toc210770040 \h </w:instrText>
-        </w:r>
-        <w:r>
-          <w:rPr>
-            <w:rFonts w:ascii="Times New Roman" w:hAnsi="Times New Roman" w:cs="Times New Roman"/>
-            <w:noProof/>
-            <w:webHidden/>
-          </w:rPr>
-        </w:r>
-        <w:r>
-          <w:rPr>
-            <w:rFonts w:ascii="Times New Roman" w:hAnsi="Times New Roman" w:cs="Times New Roman"/>
-            <w:noProof/>
-            <w:webHidden/>
-          </w:rPr>
-          <w:fldChar w:fldCharType="separate"/>
-        </w:r>
-        <w:r>
-          <w:rPr>
-            <w:rFonts w:ascii="Times New Roman" w:hAnsi="Times New Roman" w:cs="Times New Roman"/>
-            <w:noProof/>
-            <w:webHidden/>
-          </w:rPr>
-          <w:t>6</w:t>
-        </w:r>
-        <w:r>
-          <w:rPr>
-            <w:rFonts w:ascii="Times New Roman" w:hAnsi="Times New Roman" w:cs="Times New Roman"/>
-            <w:noProof/>
-            <w:webHidden/>
-          </w:rPr>
-          <w:fldChar w:fldCharType="end"/>
-        </w:r>
-      </w:hyperlink>
-    </w:p>
-    <w:p>
-      <w:pPr>
         <w:rPr>
           <w:rFonts w:ascii="Times New Roman" w:eastAsiaTheme="majorEastAsia" w:hAnsi="Times New Roman" w:cs="Times New Roman"/>
           <w:color w:val="0F4761" w:themeColor="accent1" w:themeShade="BF"/>
@@ -1496,7 +1271,7 @@
           <w:rFonts w:ascii="Times New Roman" w:hAnsi="Times New Roman" w:cs="Times New Roman"/>
         </w:rPr>
       </w:pPr>
-      <w:bookmarkStart w:id="0" w:name="_Toc210769981"/>
+      <w:bookmarkStart w:id="0" w:name="_Toc211106878"/>
       <w:r>
         <w:rPr>
           <w:rFonts w:ascii="Times New Roman" w:hAnsi="Times New Roman" w:cs="Times New Roman"/>
@@ -1514,7 +1289,7 @@
           <w:rFonts w:ascii="Times New Roman" w:hAnsi="Times New Roman" w:cs="Times New Roman"/>
         </w:rPr>
       </w:pPr>
-      <w:bookmarkStart w:id="1" w:name="_Toc210769982"/>
+      <w:bookmarkStart w:id="1" w:name="_Toc211106879"/>
       <w:r>
         <w:rPr>
           <w:rFonts w:ascii="Times New Roman" w:hAnsi="Times New Roman" w:cs="Times New Roman"/>
@@ -1546,13 +1321,41 @@
         <w:rPr>
           <w:rFonts w:ascii="Times New Roman" w:hAnsi="Times New Roman" w:cs="Times New Roman"/>
         </w:rPr>
-        <w:t xml:space="preserve"> This can be exploited by an authorised user, it can allow them to gain access through logging in as an admin. The session could be hijacked if it is not managed securely. </w:t>
-      </w:r>
-      <w:r>
-        <w:rPr>
-          <w:rFonts w:ascii="Times New Roman" w:hAnsi="Times New Roman" w:cs="Times New Roman"/>
-        </w:rPr>
-        <w:t>The apps sessions may not expire or the log out feature might not actually clear the session correctly. This leaves a window for the attacker to exploit the vulnerability and reuse another users session.</w:t>
+        <w:t xml:space="preserve"> This can be exploited by an authorised </w:t>
+      </w:r>
+      <w:proofErr w:type="gramStart"/>
+      <w:r>
+        <w:rPr>
+          <w:rFonts w:ascii="Times New Roman" w:hAnsi="Times New Roman" w:cs="Times New Roman"/>
+        </w:rPr>
+        <w:t>user,</w:t>
+      </w:r>
+      <w:proofErr w:type="gramEnd"/>
+      <w:r>
+        <w:rPr>
+          <w:rFonts w:ascii="Times New Roman" w:hAnsi="Times New Roman" w:cs="Times New Roman"/>
+        </w:rPr>
+        <w:t xml:space="preserve"> it can allow them to gain access through logging in as an admin. The session could be hijacked if it is not managed securely. </w:t>
+      </w:r>
+      <w:r>
+        <w:rPr>
+          <w:rFonts w:ascii="Times New Roman" w:hAnsi="Times New Roman" w:cs="Times New Roman"/>
+        </w:rPr>
+        <w:t xml:space="preserve">The apps sessions may not expire or the log out feature might not actually clear the session correctly. This leaves a window for the attacker to exploit the vulnerability and reuse another </w:t>
+      </w:r>
+      <w:proofErr w:type="gramStart"/>
+      <w:r>
+        <w:rPr>
+          <w:rFonts w:ascii="Times New Roman" w:hAnsi="Times New Roman" w:cs="Times New Roman"/>
+        </w:rPr>
+        <w:t>users</w:t>
+      </w:r>
+      <w:proofErr w:type="gramEnd"/>
+      <w:r>
+        <w:rPr>
+          <w:rFonts w:ascii="Times New Roman" w:hAnsi="Times New Roman" w:cs="Times New Roman"/>
+        </w:rPr>
+        <w:t xml:space="preserve"> session.</w:t>
       </w:r>
     </w:p>
     <w:p>
@@ -1563,7 +1366,7 @@
           <w:rFonts w:ascii="Times New Roman" w:hAnsi="Times New Roman" w:cs="Times New Roman"/>
         </w:rPr>
       </w:pPr>
-      <w:bookmarkStart w:id="2" w:name="_Toc210769983"/>
+      <w:bookmarkStart w:id="2" w:name="_Toc211106880"/>
       <w:r>
         <w:rPr>
           <w:rFonts w:ascii="Times New Roman" w:hAnsi="Times New Roman" w:cs="Times New Roman"/>
@@ -1594,7 +1397,21 @@
         <w:rPr>
           <w:rFonts w:ascii="Times New Roman" w:hAnsi="Times New Roman" w:cs="Times New Roman"/>
         </w:rPr>
-        <w:t>e used a PasswordHelper class to hash the passwords</w:t>
+        <w:t xml:space="preserve">e used a </w:t>
+      </w:r>
+      <w:proofErr w:type="spellStart"/>
+      <w:r>
+        <w:rPr>
+          <w:rFonts w:ascii="Times New Roman" w:hAnsi="Times New Roman" w:cs="Times New Roman"/>
+        </w:rPr>
+        <w:t>PasswordHelper</w:t>
+      </w:r>
+      <w:proofErr w:type="spellEnd"/>
+      <w:r>
+        <w:rPr>
+          <w:rFonts w:ascii="Times New Roman" w:hAnsi="Times New Roman" w:cs="Times New Roman"/>
+        </w:rPr>
+        <w:t xml:space="preserve"> class to hash the passwords</w:t>
       </w:r>
       <w:r>
         <w:rPr>
@@ -1703,7 +1520,21 @@
         <w:rPr>
           <w:rFonts w:ascii="Times New Roman" w:hAnsi="Times New Roman" w:cs="Times New Roman"/>
         </w:rPr>
-        <w:t xml:space="preserve"> timeout and httpOnly cookies</w:t>
+        <w:t xml:space="preserve"> timeout and </w:t>
+      </w:r>
+      <w:proofErr w:type="spellStart"/>
+      <w:r>
+        <w:rPr>
+          <w:rFonts w:ascii="Times New Roman" w:hAnsi="Times New Roman" w:cs="Times New Roman"/>
+        </w:rPr>
+        <w:t>httpOnly</w:t>
+      </w:r>
+      <w:proofErr w:type="spellEnd"/>
+      <w:r>
+        <w:rPr>
+          <w:rFonts w:ascii="Times New Roman" w:hAnsi="Times New Roman" w:cs="Times New Roman"/>
+        </w:rPr>
+        <w:t xml:space="preserve"> cookies</w:t>
       </w:r>
       <w:r>
         <w:rPr>
@@ -1715,13 +1546,27 @@
         <w:rPr>
           <w:rFonts w:ascii="Times New Roman" w:hAnsi="Times New Roman" w:cs="Times New Roman"/>
         </w:rPr>
-        <w:t>which then means that no JavaScript can read them</w:t>
-      </w:r>
-      <w:r>
-        <w:rPr>
-          <w:rFonts w:ascii="Times New Roman" w:hAnsi="Times New Roman" w:cs="Times New Roman"/>
-        </w:rPr>
-        <w:t xml:space="preserve">, or be </w:t>
+        <w:t xml:space="preserve">which then means that no JavaScript can read </w:t>
+      </w:r>
+      <w:proofErr w:type="gramStart"/>
+      <w:r>
+        <w:rPr>
+          <w:rFonts w:ascii="Times New Roman" w:hAnsi="Times New Roman" w:cs="Times New Roman"/>
+        </w:rPr>
+        <w:t>them</w:t>
+      </w:r>
+      <w:r>
+        <w:rPr>
+          <w:rFonts w:ascii="Times New Roman" w:hAnsi="Times New Roman" w:cs="Times New Roman"/>
+        </w:rPr>
+        <w:t>, or</w:t>
+      </w:r>
+      <w:proofErr w:type="gramEnd"/>
+      <w:r>
+        <w:rPr>
+          <w:rFonts w:ascii="Times New Roman" w:hAnsi="Times New Roman" w:cs="Times New Roman"/>
+        </w:rPr>
+        <w:t xml:space="preserve"> be </w:t>
       </w:r>
       <w:r>
         <w:rPr>
@@ -1754,11 +1599,33 @@
         </w:rPr>
         <w:t xml:space="preserve">The </w:t>
       </w:r>
-      <w:r>
-        <w:rPr>
-          <w:rFonts w:ascii="Times New Roman" w:hAnsi="Times New Roman" w:cs="Times New Roman"/>
-        </w:rPr>
-        <w:t>Logout() method actually clears the session</w:t>
+      <w:proofErr w:type="gramStart"/>
+      <w:r>
+        <w:rPr>
+          <w:rFonts w:ascii="Times New Roman" w:hAnsi="Times New Roman" w:cs="Times New Roman"/>
+        </w:rPr>
+        <w:t>Logout(</w:t>
+      </w:r>
+      <w:proofErr w:type="gramEnd"/>
+      <w:r>
+        <w:rPr>
+          <w:rFonts w:ascii="Times New Roman" w:hAnsi="Times New Roman" w:cs="Times New Roman"/>
+        </w:rPr>
+        <w:t xml:space="preserve">) method </w:t>
+      </w:r>
+      <w:proofErr w:type="gramStart"/>
+      <w:r>
+        <w:rPr>
+          <w:rFonts w:ascii="Times New Roman" w:hAnsi="Times New Roman" w:cs="Times New Roman"/>
+        </w:rPr>
+        <w:t>actually clears</w:t>
+      </w:r>
+      <w:proofErr w:type="gramEnd"/>
+      <w:r>
+        <w:rPr>
+          <w:rFonts w:ascii="Times New Roman" w:hAnsi="Times New Roman" w:cs="Times New Roman"/>
+        </w:rPr>
+        <w:t xml:space="preserve"> the session</w:t>
       </w:r>
       <w:r>
         <w:rPr>
@@ -1868,7 +1735,35 @@
         <w:rPr>
           <w:rFonts w:ascii="Times New Roman" w:hAnsi="Times New Roman" w:cs="Times New Roman"/>
         </w:rPr>
-        <w:t>: PasswordHelper on FullMetalLibrary.</w:t>
+        <w:t xml:space="preserve">: </w:t>
+      </w:r>
+      <w:proofErr w:type="spellStart"/>
+      <w:r>
+        <w:rPr>
+          <w:rFonts w:ascii="Times New Roman" w:hAnsi="Times New Roman" w:cs="Times New Roman"/>
+        </w:rPr>
+        <w:t>PasswordHelper</w:t>
+      </w:r>
+      <w:proofErr w:type="spellEnd"/>
+      <w:r>
+        <w:rPr>
+          <w:rFonts w:ascii="Times New Roman" w:hAnsi="Times New Roman" w:cs="Times New Roman"/>
+        </w:rPr>
+        <w:t xml:space="preserve"> on </w:t>
+      </w:r>
+      <w:proofErr w:type="spellStart"/>
+      <w:r>
+        <w:rPr>
+          <w:rFonts w:ascii="Times New Roman" w:hAnsi="Times New Roman" w:cs="Times New Roman"/>
+        </w:rPr>
+        <w:t>FullMetalLibrary</w:t>
+      </w:r>
+      <w:proofErr w:type="spellEnd"/>
+      <w:r>
+        <w:rPr>
+          <w:rFonts w:ascii="Times New Roman" w:hAnsi="Times New Roman" w:cs="Times New Roman"/>
+        </w:rPr>
+        <w:t>.</w:t>
       </w:r>
       <w:bookmarkEnd w:id="3"/>
     </w:p>
@@ -1880,7 +1775,7 @@
           <w:rFonts w:ascii="Times New Roman" w:hAnsi="Times New Roman" w:cs="Times New Roman"/>
         </w:rPr>
       </w:pPr>
-      <w:bookmarkStart w:id="4" w:name="_Toc210769984"/>
+      <w:bookmarkStart w:id="4" w:name="_Toc211106881"/>
       <w:r>
         <w:rPr>
           <w:rFonts w:ascii="Times New Roman" w:hAnsi="Times New Roman" w:cs="Times New Roman"/>
@@ -2031,7 +1926,7 @@
           <w:rFonts w:ascii="Times New Roman" w:hAnsi="Times New Roman" w:cs="Times New Roman"/>
         </w:rPr>
       </w:pPr>
-      <w:bookmarkStart w:id="5" w:name="_Toc210769985"/>
+      <w:bookmarkStart w:id="5" w:name="_Toc211106882"/>
       <w:r>
         <w:rPr>
           <w:rFonts w:ascii="Times New Roman" w:hAnsi="Times New Roman" w:cs="Times New Roman"/>
@@ -2057,7 +1952,21 @@
         <w:rPr>
           <w:rFonts w:ascii="Times New Roman" w:hAnsi="Times New Roman" w:cs="Times New Roman"/>
         </w:rPr>
-        <w:t xml:space="preserve"> from the FullMetalLibrary app.</w:t>
+        <w:t xml:space="preserve"> from the </w:t>
+      </w:r>
+      <w:proofErr w:type="spellStart"/>
+      <w:r>
+        <w:rPr>
+          <w:rFonts w:ascii="Times New Roman" w:hAnsi="Times New Roman" w:cs="Times New Roman"/>
+        </w:rPr>
+        <w:t>FullMetalLibrary</w:t>
+      </w:r>
+      <w:proofErr w:type="spellEnd"/>
+      <w:r>
+        <w:rPr>
+          <w:rFonts w:ascii="Times New Roman" w:hAnsi="Times New Roman" w:cs="Times New Roman"/>
+        </w:rPr>
+        <w:t xml:space="preserve"> app.</w:t>
       </w:r>
     </w:p>
     <w:p>
@@ -2068,7 +1977,7 @@
           <w:rFonts w:ascii="Times New Roman" w:hAnsi="Times New Roman" w:cs="Times New Roman"/>
         </w:rPr>
       </w:pPr>
-      <w:bookmarkStart w:id="6" w:name="_Toc210769986"/>
+      <w:bookmarkStart w:id="6" w:name="_Toc211106883"/>
       <w:r>
         <w:rPr>
           <w:rFonts w:ascii="Times New Roman" w:hAnsi="Times New Roman" w:cs="Times New Roman"/>
@@ -2118,7 +2027,21 @@
         <w:rPr>
           <w:rFonts w:ascii="Times New Roman" w:hAnsi="Times New Roman" w:cs="Times New Roman"/>
         </w:rPr>
-        <w:t xml:space="preserve">All models use validation attributes such as [Required] and [EmailAddress] that rejects unsafe or malformed data. </w:t>
+        <w:t>All models use validation attributes such as [Required] and [</w:t>
+      </w:r>
+      <w:proofErr w:type="spellStart"/>
+      <w:r>
+        <w:rPr>
+          <w:rFonts w:ascii="Times New Roman" w:hAnsi="Times New Roman" w:cs="Times New Roman"/>
+        </w:rPr>
+        <w:t>EmailAddress</w:t>
+      </w:r>
+      <w:proofErr w:type="spellEnd"/>
+      <w:r>
+        <w:rPr>
+          <w:rFonts w:ascii="Times New Roman" w:hAnsi="Times New Roman" w:cs="Times New Roman"/>
+        </w:rPr>
+        <w:t xml:space="preserve">] that rejects unsafe or malformed data. </w:t>
       </w:r>
     </w:p>
     <w:p>
@@ -2241,7 +2164,21 @@
         <w:rPr>
           <w:rFonts w:ascii="Times New Roman" w:hAnsi="Times New Roman" w:cs="Times New Roman"/>
         </w:rPr>
-        <w:t>: Admin model with validation on FullMetalLibrary.</w:t>
+        <w:t xml:space="preserve">: Admin model with validation on </w:t>
+      </w:r>
+      <w:proofErr w:type="spellStart"/>
+      <w:r>
+        <w:rPr>
+          <w:rFonts w:ascii="Times New Roman" w:hAnsi="Times New Roman" w:cs="Times New Roman"/>
+        </w:rPr>
+        <w:t>FullMetalLibrary</w:t>
+      </w:r>
+      <w:proofErr w:type="spellEnd"/>
+      <w:r>
+        <w:rPr>
+          <w:rFonts w:ascii="Times New Roman" w:hAnsi="Times New Roman" w:cs="Times New Roman"/>
+        </w:rPr>
+        <w:t>.</w:t>
       </w:r>
       <w:bookmarkEnd w:id="7"/>
     </w:p>
@@ -2346,7 +2283,21 @@
         <w:rPr>
           <w:rFonts w:ascii="Times New Roman" w:hAnsi="Times New Roman" w:cs="Times New Roman"/>
         </w:rPr>
-        <w:t>: Author model with validation on FullMetalLibrary.</w:t>
+        <w:t xml:space="preserve">: Author model with validation on </w:t>
+      </w:r>
+      <w:proofErr w:type="spellStart"/>
+      <w:r>
+        <w:rPr>
+          <w:rFonts w:ascii="Times New Roman" w:hAnsi="Times New Roman" w:cs="Times New Roman"/>
+        </w:rPr>
+        <w:t>FullMetalLibrary</w:t>
+      </w:r>
+      <w:proofErr w:type="spellEnd"/>
+      <w:r>
+        <w:rPr>
+          <w:rFonts w:ascii="Times New Roman" w:hAnsi="Times New Roman" w:cs="Times New Roman"/>
+        </w:rPr>
+        <w:t>.</w:t>
       </w:r>
       <w:bookmarkEnd w:id="8"/>
     </w:p>
@@ -2358,7 +2309,7 @@
           <w:rFonts w:ascii="Times New Roman" w:hAnsi="Times New Roman" w:cs="Times New Roman"/>
         </w:rPr>
       </w:pPr>
-      <w:bookmarkStart w:id="9" w:name="_Toc210769987"/>
+      <w:bookmarkStart w:id="9" w:name="_Toc211106884"/>
       <w:r>
         <w:rPr>
           <w:rFonts w:ascii="Times New Roman" w:hAnsi="Times New Roman" w:cs="Times New Roman"/>
@@ -2438,7 +2389,7 @@
           <w:rFonts w:ascii="Times New Roman" w:hAnsi="Times New Roman" w:cs="Times New Roman"/>
         </w:rPr>
       </w:pPr>
-      <w:bookmarkStart w:id="10" w:name="_Toc210769988"/>
+      <w:bookmarkStart w:id="10" w:name="_Toc211106885"/>
       <w:r>
         <w:rPr>
           <w:rFonts w:ascii="Times New Roman" w:hAnsi="Times New Roman" w:cs="Times New Roman"/>
@@ -2459,7 +2410,21 @@
         <w:rPr>
           <w:rFonts w:ascii="Times New Roman" w:hAnsi="Times New Roman" w:cs="Times New Roman"/>
         </w:rPr>
-        <w:t xml:space="preserve">If the routes or resources from FullMetalLibrary are not properly restricted, an unauthorised user could access the admin pages or </w:t>
+        <w:t xml:space="preserve">If the routes or resources from </w:t>
+      </w:r>
+      <w:proofErr w:type="spellStart"/>
+      <w:r>
+        <w:rPr>
+          <w:rFonts w:ascii="Times New Roman" w:hAnsi="Times New Roman" w:cs="Times New Roman"/>
+        </w:rPr>
+        <w:t>FullMetalLibrary</w:t>
+      </w:r>
+      <w:proofErr w:type="spellEnd"/>
+      <w:r>
+        <w:rPr>
+          <w:rFonts w:ascii="Times New Roman" w:hAnsi="Times New Roman" w:cs="Times New Roman"/>
+        </w:rPr>
+        <w:t xml:space="preserve"> are not properly restricted, an unauthorised user could access the admin pages or </w:t>
       </w:r>
       <w:r>
         <w:rPr>
@@ -2476,7 +2441,7 @@
           <w:rFonts w:ascii="Times New Roman" w:hAnsi="Times New Roman" w:cs="Times New Roman"/>
         </w:rPr>
       </w:pPr>
-      <w:bookmarkStart w:id="11" w:name="_Toc210769989"/>
+      <w:bookmarkStart w:id="11" w:name="_Toc211106886"/>
       <w:r>
         <w:rPr>
           <w:rFonts w:ascii="Times New Roman" w:hAnsi="Times New Roman" w:cs="Times New Roman"/>
@@ -2502,7 +2467,21 @@
         <w:rPr>
           <w:rFonts w:ascii="Times New Roman" w:hAnsi="Times New Roman" w:cs="Times New Roman"/>
         </w:rPr>
-        <w:t xml:space="preserve">To address this risk, the project uses a AuthFilter to protect all restricted routes. Before someone can execute a controller action, the filter checks if the current session has an active admin user. If </w:t>
+        <w:t xml:space="preserve">To address this risk, the project uses a </w:t>
+      </w:r>
+      <w:proofErr w:type="spellStart"/>
+      <w:r>
+        <w:rPr>
+          <w:rFonts w:ascii="Times New Roman" w:hAnsi="Times New Roman" w:cs="Times New Roman"/>
+        </w:rPr>
+        <w:t>AuthFilter</w:t>
+      </w:r>
+      <w:proofErr w:type="spellEnd"/>
+      <w:r>
+        <w:rPr>
+          <w:rFonts w:ascii="Times New Roman" w:hAnsi="Times New Roman" w:cs="Times New Roman"/>
+        </w:rPr>
+        <w:t xml:space="preserve"> to protect all restricted routes. Before someone can execute a controller action, the filter checks if the current session has an active admin user. If </w:t>
       </w:r>
       <w:r>
         <w:rPr>
@@ -2630,7 +2609,35 @@
         <w:rPr>
           <w:rFonts w:ascii="Times New Roman" w:hAnsi="Times New Roman" w:cs="Times New Roman"/>
         </w:rPr>
-        <w:t>: AuthFilter on FullMetalLibrary.</w:t>
+        <w:t xml:space="preserve">: </w:t>
+      </w:r>
+      <w:proofErr w:type="spellStart"/>
+      <w:r>
+        <w:rPr>
+          <w:rFonts w:ascii="Times New Roman" w:hAnsi="Times New Roman" w:cs="Times New Roman"/>
+        </w:rPr>
+        <w:t>AuthFilter</w:t>
+      </w:r>
+      <w:proofErr w:type="spellEnd"/>
+      <w:r>
+        <w:rPr>
+          <w:rFonts w:ascii="Times New Roman" w:hAnsi="Times New Roman" w:cs="Times New Roman"/>
+        </w:rPr>
+        <w:t xml:space="preserve"> on </w:t>
+      </w:r>
+      <w:proofErr w:type="spellStart"/>
+      <w:r>
+        <w:rPr>
+          <w:rFonts w:ascii="Times New Roman" w:hAnsi="Times New Roman" w:cs="Times New Roman"/>
+        </w:rPr>
+        <w:t>FullMetalLibrary</w:t>
+      </w:r>
+      <w:proofErr w:type="spellEnd"/>
+      <w:r>
+        <w:rPr>
+          <w:rFonts w:ascii="Times New Roman" w:hAnsi="Times New Roman" w:cs="Times New Roman"/>
+        </w:rPr>
+        <w:t>.</w:t>
       </w:r>
       <w:bookmarkEnd w:id="12"/>
     </w:p>
@@ -2642,7 +2649,7 @@
           <w:rFonts w:ascii="Times New Roman" w:hAnsi="Times New Roman" w:cs="Times New Roman"/>
         </w:rPr>
       </w:pPr>
-      <w:bookmarkStart w:id="13" w:name="_Toc210769990"/>
+      <w:bookmarkStart w:id="13" w:name="_Toc211106887"/>
       <w:r>
         <w:rPr>
           <w:rFonts w:ascii="Times New Roman" w:hAnsi="Times New Roman" w:cs="Times New Roman"/>
@@ -2713,758 +2720,6 @@
         </w:rPr>
         <w:t>Default redirect to Login if the user has not been authenticated.</w:t>
       </w:r>
-    </w:p>
-    <w:p>
-      <w:pPr>
-        <w:jc w:val="both"/>
-        <w:rPr>
-          <w:rFonts w:ascii="Times New Roman" w:hAnsi="Times New Roman" w:cs="Times New Roman"/>
-        </w:rPr>
-      </w:pPr>
-    </w:p>
-    <w:p>
-      <w:pPr>
-        <w:jc w:val="both"/>
-        <w:rPr>
-          <w:rFonts w:ascii="Times New Roman" w:hAnsi="Times New Roman" w:cs="Times New Roman"/>
-        </w:rPr>
-      </w:pPr>
-      <w:r>
-        <w:rPr>
-          <w:rFonts w:ascii="Times New Roman" w:hAnsi="Times New Roman" w:cs="Times New Roman"/>
-        </w:rPr>
-        <w:br w:type="page"/>
-      </w:r>
-    </w:p>
-    <w:p>
-      <w:pPr>
-        <w:pStyle w:val="Heading2"/>
-        <w:jc w:val="both"/>
-        <w:rPr>
-          <w:rFonts w:ascii="Times New Roman" w:hAnsi="Times New Roman" w:cs="Times New Roman"/>
-        </w:rPr>
-      </w:pPr>
-      <w:bookmarkStart w:id="14" w:name="_Toc210769991"/>
-      <w:r>
-        <w:rPr>
-          <w:rFonts w:ascii="Times New Roman" w:hAnsi="Times New Roman" w:cs="Times New Roman"/>
-        </w:rPr>
-        <w:lastRenderedPageBreak/>
-        <w:t xml:space="preserve">Static Code Analysis with </w:t>
-      </w:r>
-      <w:r>
-        <w:rPr>
-          <w:rFonts w:ascii="Times New Roman" w:hAnsi="Times New Roman" w:cs="Times New Roman"/>
-        </w:rPr>
-        <w:t>Puma Scan</w:t>
-      </w:r>
-      <w:bookmarkEnd w:id="14"/>
-    </w:p>
-    <w:p>
-      <w:pPr>
-        <w:keepNext/>
-        <w:jc w:val="both"/>
-        <w:rPr>
-          <w:rFonts w:ascii="Times New Roman" w:hAnsi="Times New Roman" w:cs="Times New Roman"/>
-        </w:rPr>
-      </w:pPr>
-      <w:r>
-        <w:rPr>
-          <w:rFonts w:ascii="Times New Roman" w:hAnsi="Times New Roman" w:cs="Times New Roman"/>
-          <w:noProof/>
-        </w:rPr>
-        <w:drawing>
-          <wp:inline distT="0" distB="0" distL="0" distR="0" wp14:anchorId="6271EE49" wp14:editId="575E65FD">
-            <wp:extent cx="5731510" cy="1509395"/>
-            <wp:effectExtent l="0" t="0" r="2540" b="0"/>
-            <wp:docPr id="1602022678" name="Picture 1" descr="A screenshot of a computer&#10;&#10;AI-generated content may be incorrect."/>
-            <wp:cNvGraphicFramePr>
-              <a:graphicFrameLocks xmlns:a="http://schemas.openxmlformats.org/drawingml/2006/main" noChangeAspect="1"/>
-            </wp:cNvGraphicFramePr>
-            <a:graphic xmlns:a="http://schemas.openxmlformats.org/drawingml/2006/main">
-              <a:graphicData uri="http://schemas.openxmlformats.org/drawingml/2006/picture">
-                <pic:pic xmlns:pic="http://schemas.openxmlformats.org/drawingml/2006/picture">
-                  <pic:nvPicPr>
-                    <pic:cNvPr id="1602022678" name="Picture 1" descr="A screenshot of a computer&#10;&#10;AI-generated content may be incorrect."/>
-                    <pic:cNvPicPr/>
-                  </pic:nvPicPr>
-                  <pic:blipFill>
-                    <a:blip r:embed="rId10"/>
-                    <a:stretch>
-                      <a:fillRect/>
-                    </a:stretch>
-                  </pic:blipFill>
-                  <pic:spPr>
-                    <a:xfrm>
-                      <a:off x="0" y="0"/>
-                      <a:ext cx="5731510" cy="1509395"/>
-                    </a:xfrm>
-                    <a:prstGeom prst="rect">
-                      <a:avLst/>
-                    </a:prstGeom>
-                  </pic:spPr>
-                </pic:pic>
-              </a:graphicData>
-            </a:graphic>
-          </wp:inline>
-        </w:drawing>
-      </w:r>
-    </w:p>
-    <w:p>
-      <w:pPr>
-        <w:pStyle w:val="Caption"/>
-        <w:jc w:val="both"/>
-        <w:rPr>
-          <w:rFonts w:ascii="Times New Roman" w:hAnsi="Times New Roman" w:cs="Times New Roman"/>
-        </w:rPr>
-      </w:pPr>
-      <w:bookmarkStart w:id="15" w:name="_Toc210770040"/>
-      <w:r>
-        <w:rPr>
-          <w:rFonts w:ascii="Times New Roman" w:hAnsi="Times New Roman" w:cs="Times New Roman"/>
-        </w:rPr>
-        <w:t xml:space="preserve">Figure </w:t>
-      </w:r>
-      <w:r>
-        <w:rPr>
-          <w:rFonts w:ascii="Times New Roman" w:hAnsi="Times New Roman" w:cs="Times New Roman"/>
-        </w:rPr>
-        <w:fldChar w:fldCharType="begin"/>
-      </w:r>
-      <w:r>
-        <w:rPr>
-          <w:rFonts w:ascii="Times New Roman" w:hAnsi="Times New Roman" w:cs="Times New Roman"/>
-        </w:rPr>
-        <w:instrText xml:space="preserve"> SEQ Figure \* ARABIC </w:instrText>
-      </w:r>
-      <w:r>
-        <w:rPr>
-          <w:rFonts w:ascii="Times New Roman" w:hAnsi="Times New Roman" w:cs="Times New Roman"/>
-        </w:rPr>
-        <w:fldChar w:fldCharType="separate"/>
-      </w:r>
-      <w:r>
-        <w:rPr>
-          <w:rFonts w:ascii="Times New Roman" w:hAnsi="Times New Roman" w:cs="Times New Roman"/>
-          <w:noProof/>
-        </w:rPr>
-        <w:t>5</w:t>
-      </w:r>
-      <w:r>
-        <w:rPr>
-          <w:rFonts w:ascii="Times New Roman" w:hAnsi="Times New Roman" w:cs="Times New Roman"/>
-          <w:noProof/>
-        </w:rPr>
-        <w:fldChar w:fldCharType="end"/>
-      </w:r>
-      <w:r>
-        <w:rPr>
-          <w:rFonts w:ascii="Times New Roman" w:hAnsi="Times New Roman" w:cs="Times New Roman"/>
-        </w:rPr>
-        <w:t>: Puma Scan Results on FullMetalLibrary.</w:t>
-      </w:r>
-      <w:bookmarkEnd w:id="15"/>
-    </w:p>
-    <w:p>
-      <w:pPr>
-        <w:rPr>
-          <w:rFonts w:ascii="Times New Roman" w:hAnsi="Times New Roman" w:cs="Times New Roman"/>
-        </w:rPr>
-      </w:pPr>
-      <w:r>
-        <w:rPr>
-          <w:rFonts w:ascii="Times New Roman" w:hAnsi="Times New Roman" w:cs="Times New Roman"/>
-        </w:rPr>
-        <w:t xml:space="preserve">The purpose of </w:t>
-      </w:r>
-      <w:r>
-        <w:rPr>
-          <w:rFonts w:ascii="Times New Roman" w:hAnsi="Times New Roman" w:cs="Times New Roman"/>
-        </w:rPr>
-        <w:t xml:space="preserve">Static Code Analysis </w:t>
-      </w:r>
-      <w:r>
-        <w:rPr>
-          <w:rFonts w:ascii="Times New Roman" w:hAnsi="Times New Roman" w:cs="Times New Roman"/>
-        </w:rPr>
-        <w:t xml:space="preserve">is to detect issues with the code security and quality. To run the scan, </w:t>
-      </w:r>
-      <w:r>
-        <w:rPr>
-          <w:rFonts w:ascii="Times New Roman" w:hAnsi="Times New Roman" w:cs="Times New Roman"/>
-        </w:rPr>
-        <w:t>we used the Puma Scan 2022 extension for Visual Studio</w:t>
-      </w:r>
-      <w:r>
-        <w:rPr>
-          <w:rFonts w:ascii="Times New Roman" w:hAnsi="Times New Roman" w:cs="Times New Roman"/>
-        </w:rPr>
-        <w:t xml:space="preserve">. Puma Scan checked the C# files for any syntax issues and rule violations. </w:t>
-      </w:r>
-    </w:p>
-    <w:p>
-      <w:pPr>
-        <w:rPr>
-          <w:rFonts w:ascii="Times New Roman" w:hAnsi="Times New Roman" w:cs="Times New Roman"/>
-          <w:b/>
-          <w:bCs/>
-        </w:rPr>
-      </w:pPr>
-      <w:r>
-        <w:rPr>
-          <w:rFonts w:ascii="Times New Roman" w:hAnsi="Times New Roman" w:cs="Times New Roman"/>
-          <w:b/>
-          <w:bCs/>
-        </w:rPr>
-        <w:t>Scan Results</w:t>
-      </w:r>
-      <w:r>
-        <w:rPr>
-          <w:rFonts w:ascii="Times New Roman" w:hAnsi="Times New Roman" w:cs="Times New Roman"/>
-          <w:b/>
-          <w:bCs/>
-        </w:rPr>
-        <w:t>:</w:t>
-      </w:r>
-    </w:p>
-    <w:p>
-      <w:pPr>
-        <w:rPr>
-          <w:rFonts w:ascii="Times New Roman" w:hAnsi="Times New Roman" w:cs="Times New Roman"/>
-        </w:rPr>
-      </w:pPr>
-      <w:r>
-        <w:rPr>
-          <w:rFonts w:ascii="Times New Roman" w:hAnsi="Times New Roman" w:cs="Times New Roman"/>
-        </w:rPr>
-        <w:t>Use collection initializers or expressions (IDE0028)</w:t>
-      </w:r>
-      <w:r>
-        <w:rPr>
-          <w:rFonts w:ascii="Times New Roman" w:hAnsi="Times New Roman" w:cs="Times New Roman"/>
-        </w:rPr>
-        <w:t>:</w:t>
-      </w:r>
-      <w:r>
-        <w:rPr>
-          <w:rFonts w:ascii="Times New Roman" w:hAnsi="Times New Roman" w:cs="Times New Roman"/>
-        </w:rPr>
-        <w:br/>
-        <w:t xml:space="preserve">Elements are manually added to a collection instead of </w:t>
-      </w:r>
-      <w:r>
-        <w:rPr>
-          <w:rFonts w:ascii="Times New Roman" w:hAnsi="Times New Roman" w:cs="Times New Roman"/>
-        </w:rPr>
-        <w:t xml:space="preserve">using </w:t>
-      </w:r>
-      <w:r>
-        <w:rPr>
-          <w:rFonts w:ascii="Times New Roman" w:hAnsi="Times New Roman" w:cs="Times New Roman"/>
-        </w:rPr>
-        <w:t xml:space="preserve">an initializer or </w:t>
-      </w:r>
-      <w:r>
-        <w:rPr>
-          <w:rFonts w:ascii="Times New Roman" w:hAnsi="Times New Roman" w:cs="Times New Roman"/>
-        </w:rPr>
-        <w:t xml:space="preserve">expression to do it. </w:t>
-      </w:r>
-      <w:r>
-        <w:rPr>
-          <w:rFonts w:ascii="Times New Roman" w:hAnsi="Times New Roman" w:cs="Times New Roman"/>
-        </w:rPr>
-        <w:t xml:space="preserve">Using </w:t>
-      </w:r>
-      <w:r>
-        <w:rPr>
-          <w:rFonts w:ascii="Times New Roman" w:hAnsi="Times New Roman" w:cs="Times New Roman"/>
-        </w:rPr>
-        <w:t xml:space="preserve">an </w:t>
-      </w:r>
-      <w:r>
-        <w:rPr>
-          <w:rFonts w:ascii="Times New Roman" w:hAnsi="Times New Roman" w:cs="Times New Roman"/>
-        </w:rPr>
-        <w:t>initializer</w:t>
-      </w:r>
-      <w:r>
-        <w:rPr>
-          <w:rFonts w:ascii="Times New Roman" w:hAnsi="Times New Roman" w:cs="Times New Roman"/>
-        </w:rPr>
-        <w:t>/expression would</w:t>
-      </w:r>
-      <w:r>
-        <w:rPr>
-          <w:rFonts w:ascii="Times New Roman" w:hAnsi="Times New Roman" w:cs="Times New Roman"/>
-        </w:rPr>
-        <w:t xml:space="preserve"> improve readability and performance.</w:t>
-      </w:r>
-    </w:p>
-    <w:p>
-      <w:pPr>
-        <w:rPr>
-          <w:rFonts w:ascii="Times New Roman" w:hAnsi="Times New Roman" w:cs="Times New Roman"/>
-        </w:rPr>
-      </w:pPr>
-      <w:r>
-        <w:rPr>
-          <w:rFonts w:ascii="Times New Roman" w:hAnsi="Times New Roman" w:cs="Times New Roman"/>
-        </w:rPr>
-        <w:t>Remove unused parameter (IDE0060)</w:t>
-      </w:r>
-      <w:r>
-        <w:rPr>
-          <w:rFonts w:ascii="Times New Roman" w:hAnsi="Times New Roman" w:cs="Times New Roman"/>
-        </w:rPr>
-        <w:t xml:space="preserve">: </w:t>
-      </w:r>
-      <w:r>
-        <w:rPr>
-          <w:rFonts w:ascii="Times New Roman" w:hAnsi="Times New Roman" w:cs="Times New Roman"/>
-        </w:rPr>
-        <w:br/>
-      </w:r>
-      <w:r>
-        <w:rPr>
-          <w:rFonts w:ascii="Times New Roman" w:hAnsi="Times New Roman" w:cs="Times New Roman"/>
-        </w:rPr>
-        <w:t>There was a method that</w:t>
-      </w:r>
-      <w:r>
-        <w:rPr>
-          <w:rFonts w:ascii="Times New Roman" w:hAnsi="Times New Roman" w:cs="Times New Roman"/>
-        </w:rPr>
-        <w:t xml:space="preserve"> included parameters that weren’t being used in it. This just adds needless complexity and </w:t>
-      </w:r>
-      <w:r>
-        <w:rPr>
-          <w:rFonts w:ascii="Times New Roman" w:hAnsi="Times New Roman" w:cs="Times New Roman"/>
-        </w:rPr>
-        <w:t>can obfuscate the method’s purpose.</w:t>
-      </w:r>
-    </w:p>
-    <w:p>
-      <w:pPr>
-        <w:rPr>
-          <w:rFonts w:ascii="Times New Roman" w:hAnsi="Times New Roman" w:cs="Times New Roman"/>
-        </w:rPr>
-      </w:pPr>
-      <w:r>
-        <w:rPr>
-          <w:rFonts w:ascii="Times New Roman" w:hAnsi="Times New Roman" w:cs="Times New Roman"/>
-        </w:rPr>
-        <w:t>Namespace does not match folder structure (IDE0130)</w:t>
-      </w:r>
-      <w:r>
-        <w:rPr>
-          <w:rFonts w:ascii="Times New Roman" w:hAnsi="Times New Roman" w:cs="Times New Roman"/>
-        </w:rPr>
-        <w:t>:</w:t>
-      </w:r>
-      <w:r>
-        <w:rPr>
-          <w:rFonts w:ascii="Times New Roman" w:hAnsi="Times New Roman" w:cs="Times New Roman"/>
-        </w:rPr>
-        <w:br/>
-      </w:r>
-      <w:r>
-        <w:rPr>
-          <w:rFonts w:ascii="Times New Roman" w:hAnsi="Times New Roman" w:cs="Times New Roman"/>
-        </w:rPr>
-        <w:t>T</w:t>
-      </w:r>
-      <w:r>
-        <w:rPr>
-          <w:rFonts w:ascii="Times New Roman" w:hAnsi="Times New Roman" w:cs="Times New Roman"/>
-        </w:rPr>
-        <w:t xml:space="preserve">he file’s namespace doesn’t match its actual folder structure. </w:t>
-      </w:r>
-      <w:r>
-        <w:rPr>
-          <w:rFonts w:ascii="Times New Roman" w:hAnsi="Times New Roman" w:cs="Times New Roman"/>
-        </w:rPr>
-        <w:t xml:space="preserve">This makes the code harder to navigate, and makes </w:t>
-      </w:r>
-      <w:r>
-        <w:rPr>
-          <w:rFonts w:ascii="Times New Roman" w:hAnsi="Times New Roman" w:cs="Times New Roman"/>
-        </w:rPr>
-        <w:t>organization of code inconsistent.</w:t>
-      </w:r>
-    </w:p>
-    <w:p>
-      <w:pPr>
-        <w:rPr>
-          <w:rFonts w:ascii="Times New Roman" w:hAnsi="Times New Roman" w:cs="Times New Roman"/>
-        </w:rPr>
-      </w:pPr>
-      <w:r>
-        <w:rPr>
-          <w:rFonts w:ascii="Times New Roman" w:hAnsi="Times New Roman" w:cs="Times New Roman"/>
-        </w:rPr>
-        <w:t xml:space="preserve">Use ClassCleanupBehavior.EndOfClass with the [ClassCleanup] </w:t>
-      </w:r>
-      <w:r>
-        <w:rPr>
-          <w:rFonts w:ascii="Times New Roman" w:hAnsi="Times New Roman" w:cs="Times New Roman"/>
-        </w:rPr>
-        <w:t>(</w:t>
-      </w:r>
-      <w:r>
-        <w:rPr>
-          <w:rFonts w:ascii="Times New Roman" w:hAnsi="Times New Roman" w:cs="Times New Roman"/>
-        </w:rPr>
-        <w:t>MSTEST00</w:t>
-      </w:r>
-      <w:r>
-        <w:rPr>
-          <w:rFonts w:ascii="Times New Roman" w:hAnsi="Times New Roman" w:cs="Times New Roman"/>
-        </w:rPr>
-        <w:t>34</w:t>
-      </w:r>
-      <w:r>
-        <w:rPr>
-          <w:rFonts w:ascii="Times New Roman" w:hAnsi="Times New Roman" w:cs="Times New Roman"/>
-        </w:rPr>
-        <w:t>):</w:t>
-      </w:r>
-      <w:r>
-        <w:rPr>
-          <w:rFonts w:ascii="Times New Roman" w:hAnsi="Times New Roman" w:cs="Times New Roman"/>
-        </w:rPr>
-        <w:t xml:space="preserve"> </w:t>
-      </w:r>
-      <w:r>
-        <w:rPr>
-          <w:rFonts w:ascii="Times New Roman" w:hAnsi="Times New Roman" w:cs="Times New Roman"/>
-        </w:rPr>
-        <w:br/>
-      </w:r>
-      <w:r>
-        <w:rPr>
-          <w:rFonts w:ascii="Times New Roman" w:hAnsi="Times New Roman" w:cs="Times New Roman"/>
-        </w:rPr>
-        <w:t>T</w:t>
-      </w:r>
-      <w:r>
-        <w:rPr>
-          <w:rFonts w:ascii="Times New Roman" w:hAnsi="Times New Roman" w:cs="Times New Roman"/>
-        </w:rPr>
-        <w:t xml:space="preserve">here is no </w:t>
-      </w:r>
-      <w:r>
-        <w:rPr>
-          <w:rFonts w:ascii="Times New Roman" w:hAnsi="Times New Roman" w:cs="Times New Roman"/>
-        </w:rPr>
-        <w:t>EndOfClass</w:t>
-      </w:r>
-      <w:r>
-        <w:rPr>
-          <w:rFonts w:ascii="Times New Roman" w:hAnsi="Times New Roman" w:cs="Times New Roman"/>
-        </w:rPr>
-        <w:t xml:space="preserve"> label at the end of the test class</w:t>
-      </w:r>
-      <w:r>
-        <w:rPr>
-          <w:rFonts w:ascii="Times New Roman" w:hAnsi="Times New Roman" w:cs="Times New Roman"/>
-        </w:rPr>
-        <w:t>, which can make test cleanup unpredictable.</w:t>
-      </w:r>
-    </w:p>
-    <w:p>
-      <w:pPr>
-        <w:rPr>
-          <w:rFonts w:ascii="Times New Roman" w:hAnsi="Times New Roman" w:cs="Times New Roman"/>
-        </w:rPr>
-      </w:pPr>
-      <w:r>
-        <w:rPr>
-          <w:rFonts w:ascii="Times New Roman" w:hAnsi="Times New Roman" w:cs="Times New Roman"/>
-        </w:rPr>
-        <w:t>SYSLIB diagnostics for regex source generation</w:t>
-      </w:r>
-      <w:r>
-        <w:rPr>
-          <w:rFonts w:ascii="Times New Roman" w:hAnsi="Times New Roman" w:cs="Times New Roman"/>
-        </w:rPr>
-        <w:t>:</w:t>
-      </w:r>
-      <w:r>
-        <w:rPr>
-          <w:rFonts w:ascii="Times New Roman" w:hAnsi="Times New Roman" w:cs="Times New Roman"/>
-        </w:rPr>
-        <w:br/>
-      </w:r>
-      <w:r>
-        <w:rPr>
-          <w:rFonts w:ascii="Times New Roman" w:hAnsi="Times New Roman" w:cs="Times New Roman"/>
-        </w:rPr>
-        <w:t>GeneratedRegexAttribute</w:t>
-      </w:r>
-      <w:r>
-        <w:rPr>
-          <w:rFonts w:ascii="Times New Roman" w:hAnsi="Times New Roman" w:cs="Times New Roman"/>
-        </w:rPr>
-        <w:t xml:space="preserve"> </w:t>
-      </w:r>
-      <w:r>
-        <w:rPr>
-          <w:rFonts w:ascii="Times New Roman" w:hAnsi="Times New Roman" w:cs="Times New Roman"/>
-        </w:rPr>
-        <w:t xml:space="preserve">would </w:t>
-      </w:r>
-      <w:r>
-        <w:rPr>
-          <w:rFonts w:ascii="Times New Roman" w:hAnsi="Times New Roman" w:cs="Times New Roman"/>
-        </w:rPr>
-        <w:t xml:space="preserve">generate/compile the </w:t>
-      </w:r>
-      <w:r>
-        <w:rPr>
-          <w:rFonts w:ascii="Times New Roman" w:hAnsi="Times New Roman" w:cs="Times New Roman"/>
-        </w:rPr>
-        <w:t>regular expression implementation</w:t>
-      </w:r>
-      <w:r>
-        <w:rPr>
-          <w:rFonts w:ascii="Times New Roman" w:hAnsi="Times New Roman" w:cs="Times New Roman"/>
-        </w:rPr>
-        <w:t xml:space="preserve"> at build time rather than run time</w:t>
-      </w:r>
-      <w:r>
-        <w:rPr>
-          <w:rFonts w:ascii="Times New Roman" w:hAnsi="Times New Roman" w:cs="Times New Roman"/>
-        </w:rPr>
-        <w:t>, improving performance and startup time.</w:t>
-      </w:r>
-    </w:p>
-    <w:p>
-      <w:pPr>
-        <w:rPr>
-          <w:rFonts w:ascii="Times New Roman" w:hAnsi="Times New Roman" w:cs="Times New Roman"/>
-        </w:rPr>
-      </w:pPr>
-      <w:r>
-        <w:rPr>
-          <w:rFonts w:ascii="Times New Roman" w:hAnsi="Times New Roman" w:cs="Times New Roman"/>
-          <w:b/>
-          <w:bCs/>
-        </w:rPr>
-        <w:t>Interpretation</w:t>
-      </w:r>
-      <w:r>
-        <w:rPr>
-          <w:rFonts w:ascii="Times New Roman" w:hAnsi="Times New Roman" w:cs="Times New Roman"/>
-          <w:b/>
-          <w:bCs/>
-        </w:rPr>
-        <w:t xml:space="preserve"> of scan results</w:t>
-      </w:r>
-      <w:r>
-        <w:rPr>
-          <w:rFonts w:ascii="Times New Roman" w:hAnsi="Times New Roman" w:cs="Times New Roman"/>
-          <w:b/>
-          <w:bCs/>
-        </w:rPr>
-        <w:t>:</w:t>
-      </w:r>
-      <w:r>
-        <w:rPr>
-          <w:rFonts w:ascii="Times New Roman" w:hAnsi="Times New Roman" w:cs="Times New Roman"/>
-        </w:rPr>
-        <w:t xml:space="preserve"> </w:t>
-      </w:r>
-      <w:r>
-        <w:rPr>
-          <w:rFonts w:ascii="Times New Roman" w:hAnsi="Times New Roman" w:cs="Times New Roman"/>
-        </w:rPr>
-        <w:br/>
-      </w:r>
-      <w:r>
-        <w:rPr>
-          <w:rFonts w:ascii="Times New Roman" w:hAnsi="Times New Roman" w:cs="Times New Roman"/>
-        </w:rPr>
-        <w:t xml:space="preserve">None of the issues identified </w:t>
-      </w:r>
-      <w:r>
-        <w:rPr>
-          <w:rFonts w:ascii="Times New Roman" w:hAnsi="Times New Roman" w:cs="Times New Roman"/>
-        </w:rPr>
-        <w:t>were a security vulnerability, and instead impact code quality and reliability.</w:t>
-      </w:r>
-      <w:r>
-        <w:rPr>
-          <w:rFonts w:ascii="Times New Roman" w:hAnsi="Times New Roman" w:cs="Times New Roman"/>
-        </w:rPr>
-        <w:t xml:space="preserve"> The most important one to fix in this case is the </w:t>
-      </w:r>
-      <w:r>
-        <w:rPr>
-          <w:rFonts w:ascii="Times New Roman" w:hAnsi="Times New Roman" w:cs="Times New Roman"/>
-        </w:rPr>
-        <w:t>MSTEST0034</w:t>
-      </w:r>
-      <w:r>
-        <w:rPr>
-          <w:rFonts w:ascii="Times New Roman" w:hAnsi="Times New Roman" w:cs="Times New Roman"/>
-        </w:rPr>
-        <w:t xml:space="preserve"> issue, which impacts testing reliability. </w:t>
-      </w:r>
-    </w:p>
-    <w:p>
-      <w:pPr>
-        <w:rPr>
-          <w:rFonts w:ascii="Times New Roman" w:hAnsi="Times New Roman" w:cs="Times New Roman"/>
-        </w:rPr>
-      </w:pPr>
-      <w:r>
-        <w:rPr>
-          <w:rFonts w:ascii="Times New Roman" w:hAnsi="Times New Roman" w:cs="Times New Roman"/>
-          <w:b/>
-          <w:bCs/>
-        </w:rPr>
-        <w:t>Optimization plan:</w:t>
-      </w:r>
-      <w:r>
-        <w:rPr>
-          <w:rFonts w:ascii="Times New Roman" w:hAnsi="Times New Roman" w:cs="Times New Roman"/>
-          <w:b/>
-          <w:bCs/>
-        </w:rPr>
-        <w:br/>
-      </w:r>
-      <w:r>
-        <w:rPr>
-          <w:rFonts w:ascii="Times New Roman" w:hAnsi="Times New Roman" w:cs="Times New Roman"/>
-        </w:rPr>
-        <w:t xml:space="preserve">To optimize the current program, we </w:t>
-      </w:r>
-      <w:r>
-        <w:rPr>
-          <w:rFonts w:ascii="Times New Roman" w:hAnsi="Times New Roman" w:cs="Times New Roman"/>
-        </w:rPr>
-        <w:t>can do the following steps:</w:t>
-      </w:r>
-      <w:r>
-        <w:rPr>
-          <w:rFonts w:ascii="Times New Roman" w:hAnsi="Times New Roman" w:cs="Times New Roman"/>
-        </w:rPr>
-        <w:br/>
-        <w:t>-Update any collections to use</w:t>
-      </w:r>
-      <w:r>
-        <w:rPr>
-          <w:rFonts w:ascii="Times New Roman" w:hAnsi="Times New Roman" w:cs="Times New Roman"/>
-        </w:rPr>
-        <w:t xml:space="preserve"> initializers</w:t>
-      </w:r>
-      <w:r>
-        <w:rPr>
-          <w:rFonts w:ascii="Times New Roman" w:hAnsi="Times New Roman" w:cs="Times New Roman"/>
-        </w:rPr>
-        <w:t>,</w:t>
-      </w:r>
-      <w:r>
-        <w:rPr>
-          <w:rFonts w:ascii="Times New Roman" w:hAnsi="Times New Roman" w:cs="Times New Roman"/>
-        </w:rPr>
-        <w:t xml:space="preserve"> to improve performance and readability.</w:t>
-      </w:r>
-      <w:r>
-        <w:rPr>
-          <w:rFonts w:ascii="Times New Roman" w:hAnsi="Times New Roman" w:cs="Times New Roman"/>
-        </w:rPr>
-        <w:br/>
-        <w:t xml:space="preserve">-Remove </w:t>
-      </w:r>
-      <w:r>
-        <w:rPr>
-          <w:rFonts w:ascii="Times New Roman" w:hAnsi="Times New Roman" w:cs="Times New Roman"/>
-        </w:rPr>
-        <w:t>any</w:t>
-      </w:r>
-      <w:r>
-        <w:rPr>
-          <w:rFonts w:ascii="Times New Roman" w:hAnsi="Times New Roman" w:cs="Times New Roman"/>
-        </w:rPr>
-        <w:t xml:space="preserve"> parameters </w:t>
-      </w:r>
-      <w:r>
-        <w:rPr>
-          <w:rFonts w:ascii="Times New Roman" w:hAnsi="Times New Roman" w:cs="Times New Roman"/>
-        </w:rPr>
-        <w:t>from methods that aren’t being used,</w:t>
-      </w:r>
-      <w:r>
-        <w:rPr>
-          <w:rFonts w:ascii="Times New Roman" w:hAnsi="Times New Roman" w:cs="Times New Roman"/>
-        </w:rPr>
-        <w:t xml:space="preserve"> to simplify the methods.</w:t>
-      </w:r>
-      <w:r>
-        <w:rPr>
-          <w:rFonts w:ascii="Times New Roman" w:hAnsi="Times New Roman" w:cs="Times New Roman"/>
-        </w:rPr>
-        <w:br/>
-        <w:t xml:space="preserve">-Fix the incorrect namespace to match </w:t>
-      </w:r>
-      <w:r>
-        <w:rPr>
-          <w:rFonts w:ascii="Times New Roman" w:hAnsi="Times New Roman" w:cs="Times New Roman"/>
-        </w:rPr>
-        <w:t xml:space="preserve">the </w:t>
-      </w:r>
-      <w:r>
-        <w:rPr>
-          <w:rFonts w:ascii="Times New Roman" w:hAnsi="Times New Roman" w:cs="Times New Roman"/>
-        </w:rPr>
-        <w:t xml:space="preserve">actual </w:t>
-      </w:r>
-      <w:r>
-        <w:rPr>
-          <w:rFonts w:ascii="Times New Roman" w:hAnsi="Times New Roman" w:cs="Times New Roman"/>
-        </w:rPr>
-        <w:t>folder the .cs file is in.</w:t>
-      </w:r>
-      <w:r>
-        <w:rPr>
-          <w:rFonts w:ascii="Times New Roman" w:hAnsi="Times New Roman" w:cs="Times New Roman"/>
-        </w:rPr>
-        <w:br/>
-        <w:t>-</w:t>
-      </w:r>
-      <w:r>
-        <w:rPr>
-          <w:rFonts w:ascii="Times New Roman" w:hAnsi="Times New Roman" w:cs="Times New Roman"/>
-        </w:rPr>
-        <w:t xml:space="preserve">Change the </w:t>
-      </w:r>
-      <w:r>
-        <w:rPr>
-          <w:rFonts w:ascii="Times New Roman" w:hAnsi="Times New Roman" w:cs="Times New Roman"/>
-        </w:rPr>
-        <w:t xml:space="preserve">regex </w:t>
-      </w:r>
-      <w:r>
-        <w:rPr>
-          <w:rFonts w:ascii="Times New Roman" w:hAnsi="Times New Roman" w:cs="Times New Roman"/>
-        </w:rPr>
-        <w:t xml:space="preserve">values to </w:t>
-      </w:r>
-      <w:r>
-        <w:rPr>
-          <w:rFonts w:ascii="Times New Roman" w:hAnsi="Times New Roman" w:cs="Times New Roman"/>
-        </w:rPr>
-        <w:t>use GeneratedRegexAttribute, to improve performance and startup time.</w:t>
-      </w:r>
-    </w:p>
-    <w:p>
-      <w:pPr>
-        <w:rPr>
-          <w:rFonts w:ascii="Times New Roman" w:hAnsi="Times New Roman" w:cs="Times New Roman"/>
-        </w:rPr>
-      </w:pPr>
     </w:p>
     <w:p>
       <w:pPr>

</xml_diff>